<commit_message>
Agrego comienzo de informe
</commit_message>
<xml_diff>
--- a/Template Informe.docx
+++ b/Template Informe.docx
@@ -1,6 +1,6 @@
 
 <file path=word/document.xml><?xml version="1.0" encoding="utf-8"?>
-<w:document xmlns:wpc="http://schemas.microsoft.com/office/word/2010/wordprocessingCanvas" xmlns:mc="http://schemas.openxmlformats.org/markup-compatibility/2006" xmlns:o="urn:schemas-microsoft-com:office:office" xmlns:r="http://schemas.openxmlformats.org/officeDocument/2006/relationships" xmlns:m="http://schemas.openxmlformats.org/officeDocument/2006/math" xmlns:v="urn:schemas-microsoft-com:vml" xmlns:wp14="http://schemas.microsoft.com/office/word/2010/wordprocessingDrawing" xmlns:wp="http://schemas.openxmlformats.org/drawingml/2006/wordprocessingDrawing" xmlns:w10="urn:schemas-microsoft-com:office:word" xmlns:w="http://schemas.openxmlformats.org/wordprocessingml/2006/main" xmlns:w14="http://schemas.microsoft.com/office/word/2010/wordml" xmlns:wpg="http://schemas.microsoft.com/office/word/2010/wordprocessingGroup" xmlns:wpi="http://schemas.microsoft.com/office/word/2010/wordprocessingInk" xmlns:wne="http://schemas.microsoft.com/office/word/2006/wordml" xmlns:wps="http://schemas.microsoft.com/office/word/2010/wordprocessingShape" mc:Ignorable="w14 wp14">
+<w:document xmlns:wpc="http://schemas.microsoft.com/office/word/2010/wordprocessingCanvas" xmlns:cx="http://schemas.microsoft.com/office/drawing/2014/chartex" xmlns:cx1="http://schemas.microsoft.com/office/drawing/2015/9/8/chartex" xmlns:cx2="http://schemas.microsoft.com/office/drawing/2015/10/21/chartex" xmlns:cx3="http://schemas.microsoft.com/office/drawing/2016/5/9/chartex" xmlns:cx4="http://schemas.microsoft.com/office/drawing/2016/5/10/chartex" xmlns:cx5="http://schemas.microsoft.com/office/drawing/2016/5/11/chartex" xmlns:cx6="http://schemas.microsoft.com/office/drawing/2016/5/12/chartex" xmlns:cx7="http://schemas.microsoft.com/office/drawing/2016/5/13/chartex" xmlns:cx8="http://schemas.microsoft.com/office/drawing/2016/5/14/chartex" xmlns:mc="http://schemas.openxmlformats.org/markup-compatibility/2006" xmlns:aink="http://schemas.microsoft.com/office/drawing/2016/ink" xmlns:am3d="http://schemas.microsoft.com/office/drawing/2017/model3d" xmlns:o="urn:schemas-microsoft-com:office:office" xmlns:r="http://schemas.openxmlformats.org/officeDocument/2006/relationships" xmlns:m="http://schemas.openxmlformats.org/officeDocument/2006/math" xmlns:v="urn:schemas-microsoft-com:vml" xmlns:wp14="http://schemas.microsoft.com/office/word/2010/wordprocessingDrawing" xmlns:wp="http://schemas.openxmlformats.org/drawingml/2006/wordprocessingDrawing" xmlns:w10="urn:schemas-microsoft-com:office:word" xmlns:w="http://schemas.openxmlformats.org/wordprocessingml/2006/main" xmlns:w14="http://schemas.microsoft.com/office/word/2010/wordml" xmlns:w15="http://schemas.microsoft.com/office/word/2012/wordml" xmlns:w16cid="http://schemas.microsoft.com/office/word/2016/wordml/cid" xmlns:w16se="http://schemas.microsoft.com/office/word/2015/wordml/symex" xmlns:wpg="http://schemas.microsoft.com/office/word/2010/wordprocessingGroup" xmlns:wpi="http://schemas.microsoft.com/office/word/2010/wordprocessingInk" xmlns:wne="http://schemas.microsoft.com/office/word/2006/wordml" xmlns:wps="http://schemas.microsoft.com/office/word/2010/wordprocessingShape" mc:Ignorable="w14 w15 w16se w16cid wp14">
   <w:body>
     <w:p>
       <w:pPr>
@@ -71,7 +71,7 @@
                     </pic:cNvPicPr>
                   </pic:nvPicPr>
                   <pic:blipFill>
-                    <a:blip r:embed="rId9"/>
+                    <a:blip r:embed="rId8"/>
                     <a:stretch>
                       <a:fillRect/>
                     </a:stretch>
@@ -414,19 +414,11 @@
                 <w:sz w:val="28"/>
               </w:rPr>
             </w:pPr>
-            <w:proofErr w:type="spellStart"/>
             <w:r>
               <w:rPr>
                 <w:sz w:val="28"/>
               </w:rPr>
-              <w:t>Catolino</w:t>
-            </w:r>
-            <w:proofErr w:type="spellEnd"/>
-            <w:r>
-              <w:rPr>
-                <w:sz w:val="28"/>
-              </w:rPr>
-              <w:t>, Lucas</w:t>
+              <w:t>Catolino, Lucas</w:t>
             </w:r>
           </w:p>
         </w:tc>
@@ -447,11 +439,16 @@
           <w:p>
             <w:pPr>
               <w:pStyle w:val="TableParagraph"/>
-              <w:ind w:left="0"/>
               <w:rPr>
                 <w:sz w:val="28"/>
               </w:rPr>
             </w:pPr>
+            <w:r>
+              <w:rPr>
+                <w:sz w:val="28"/>
+              </w:rPr>
+              <w:t>95560</w:t>
+            </w:r>
           </w:p>
         </w:tc>
       </w:tr>
@@ -572,37 +569,17 @@
           <w:u w:val="single"/>
           <w:lang w:val="es-AR"/>
         </w:rPr>
-        <w:t xml:space="preserve">Link de </w:t>
-      </w:r>
-      <w:proofErr w:type="spellStart"/>
+        <w:t>Link de GitHub:</w:t>
+      </w:r>
       <w:r>
         <w:rPr>
           <w:b/>
           <w:sz w:val="28"/>
-          <w:u w:val="single"/>
-          <w:lang w:val="es-AR"/>
-        </w:rPr>
-        <w:t>GitHub</w:t>
-      </w:r>
-      <w:proofErr w:type="spellEnd"/>
-      <w:r>
-        <w:rPr>
-          <w:b/>
-          <w:sz w:val="28"/>
-          <w:u w:val="single"/>
-          <w:lang w:val="es-AR"/>
-        </w:rPr>
-        <w:t>:</w:t>
-      </w:r>
-      <w:r>
-        <w:rPr>
-          <w:b/>
-          <w:sz w:val="28"/>
           <w:lang w:val="es-AR"/>
         </w:rPr>
         <w:t xml:space="preserve"> </w:t>
       </w:r>
-      <w:hyperlink r:id="rId10" w:history="1">
+      <w:hyperlink r:id="rId9" w:history="1">
         <w:r>
           <w:rPr>
             <w:rStyle w:val="Hipervnculo"/>
@@ -646,7 +623,7 @@
           <w:lang w:val="es-AR"/>
         </w:rPr>
         <w:sectPr>
-          <w:footerReference w:type="default" r:id="rId11"/>
+          <w:footerReference w:type="default" r:id="rId10"/>
           <w:pgSz w:w="11920" w:h="16860"/>
           <w:pgMar w:top="1600" w:right="120" w:bottom="280" w:left="1280" w:header="0" w:footer="0" w:gutter="0"/>
           <w:cols w:space="720"/>
@@ -690,12 +667,1171 @@
       <w:r>
         <w:t>Introducción</w:t>
       </w:r>
+      <w:proofErr w:type="spellEnd"/>
+    </w:p>
+    <w:p>
+      <w:pPr>
+        <w:pStyle w:val="Prrafodelista"/>
+        <w:spacing w:before="240"/>
+        <w:ind w:left="360" w:firstLine="0"/>
+        <w:jc w:val="both"/>
+        <w:rPr>
+          <w:lang w:val="es-AR"/>
+        </w:rPr>
+      </w:pPr>
+      <w:r>
+        <w:rPr>
+          <w:lang w:val="es-AR"/>
+        </w:rPr>
+        <w:t>En este trabajo se nos pidió analizar un set de datos provisto por la emp</w:t>
+      </w:r>
+      <w:r>
+        <w:rPr>
+          <w:lang w:val="es-AR"/>
+        </w:rPr>
+        <w:t>r</w:t>
+      </w:r>
+      <w:r>
+        <w:rPr>
+          <w:lang w:val="es-AR"/>
+        </w:rPr>
+        <w:t xml:space="preserve">esa </w:t>
+      </w:r>
+      <w:proofErr w:type="spellStart"/>
+      <w:r>
+        <w:rPr>
+          <w:lang w:val="es-AR"/>
+        </w:rPr>
+        <w:t>Jammp</w:t>
+      </w:r>
+      <w:proofErr w:type="spellEnd"/>
+      <w:r>
+        <w:rPr>
+          <w:lang w:val="es-AR"/>
+        </w:rPr>
+        <w:t xml:space="preserve">, plataforma enfocada en la promoción y </w:t>
+      </w:r>
+      <w:proofErr w:type="spellStart"/>
+      <w:r>
+        <w:rPr>
+          <w:lang w:val="es-AR"/>
+        </w:rPr>
+        <w:t>remarketing</w:t>
+      </w:r>
+      <w:proofErr w:type="spellEnd"/>
+      <w:r>
+        <w:rPr>
+          <w:lang w:val="es-AR"/>
+        </w:rPr>
+        <w:t xml:space="preserve"> de aplicaciones móviles. La empresa busca promover </w:t>
+      </w:r>
+      <w:proofErr w:type="gramStart"/>
+      <w:r>
+        <w:rPr>
+          <w:lang w:val="es-AR"/>
+        </w:rPr>
+        <w:t>apps</w:t>
+      </w:r>
+      <w:proofErr w:type="gramEnd"/>
+      <w:r>
+        <w:rPr>
+          <w:lang w:val="es-AR"/>
+        </w:rPr>
+        <w:t>, lograr que quien instaló la app efectúe una primera acción, y quien la usa que la siga usando.</w:t>
+      </w:r>
+    </w:p>
+    <w:p>
+      <w:pPr>
+        <w:pStyle w:val="Prrafodelista"/>
+        <w:spacing w:before="240"/>
+        <w:ind w:left="360" w:firstLine="0"/>
+        <w:jc w:val="both"/>
+        <w:rPr>
+          <w:lang w:val="es-AR"/>
+        </w:rPr>
+      </w:pPr>
+      <w:r>
+        <w:rPr>
+          <w:lang w:val="es-AR"/>
+        </w:rPr>
+        <w:t>Desde la empresa pusieron a nuestra disposición cuatro archivos .</w:t>
+      </w:r>
+      <w:proofErr w:type="spellStart"/>
+      <w:r>
+        <w:rPr>
+          <w:lang w:val="es-AR"/>
+        </w:rPr>
+        <w:t>csv</w:t>
+      </w:r>
+      <w:proofErr w:type="spellEnd"/>
+      <w:r>
+        <w:rPr>
+          <w:lang w:val="es-AR"/>
+        </w:rPr>
+        <w:t xml:space="preserve"> comprimidos</w:t>
+      </w:r>
+      <w:r>
+        <w:rPr>
+          <w:lang w:val="es-AR"/>
+        </w:rPr>
+        <w:t xml:space="preserve">, y un </w:t>
+      </w:r>
+      <w:proofErr w:type="gramStart"/>
+      <w:r>
+        <w:rPr>
+          <w:lang w:val="es-AR"/>
+        </w:rPr>
+        <w:t>archivo .</w:t>
+      </w:r>
+      <w:proofErr w:type="spellStart"/>
+      <w:r>
+        <w:rPr>
+          <w:lang w:val="es-AR"/>
+        </w:rPr>
+        <w:t>json</w:t>
+      </w:r>
+      <w:proofErr w:type="spellEnd"/>
+      <w:proofErr w:type="gramEnd"/>
+      <w:r>
+        <w:rPr>
+          <w:lang w:val="es-AR"/>
+        </w:rPr>
+        <w:t xml:space="preserve"> explicando los datos. Estos eran:</w:t>
+      </w:r>
+    </w:p>
+    <w:p>
+      <w:pPr>
+        <w:pStyle w:val="Prrafodelista"/>
+        <w:numPr>
+          <w:ilvl w:val="0"/>
+          <w:numId w:val="10"/>
+        </w:numPr>
+        <w:spacing w:before="240"/>
+        <w:jc w:val="both"/>
+      </w:pPr>
+      <w:proofErr w:type="spellStart"/>
+      <w:r>
+        <w:t>auctions.csv.gzip</w:t>
+      </w:r>
+      <w:proofErr w:type="spellEnd"/>
+    </w:p>
+    <w:p>
+      <w:pPr>
+        <w:pStyle w:val="Prrafodelista"/>
+        <w:numPr>
+          <w:ilvl w:val="0"/>
+          <w:numId w:val="10"/>
+        </w:numPr>
+        <w:spacing w:before="240"/>
+        <w:jc w:val="both"/>
+      </w:pPr>
+      <w:proofErr w:type="spellStart"/>
+      <w:r>
+        <w:t>clicks.csv.gzip</w:t>
+      </w:r>
+      <w:proofErr w:type="spellEnd"/>
+    </w:p>
+    <w:p>
+      <w:pPr>
+        <w:pStyle w:val="Prrafodelista"/>
+        <w:numPr>
+          <w:ilvl w:val="0"/>
+          <w:numId w:val="10"/>
+        </w:numPr>
+        <w:spacing w:before="240"/>
+        <w:jc w:val="both"/>
+      </w:pPr>
+      <w:proofErr w:type="spellStart"/>
+      <w:r>
+        <w:t>events.csv.gzip</w:t>
+      </w:r>
+      <w:proofErr w:type="spellEnd"/>
+    </w:p>
+    <w:p>
+      <w:pPr>
+        <w:pStyle w:val="Prrafodelista"/>
+        <w:numPr>
+          <w:ilvl w:val="0"/>
+          <w:numId w:val="10"/>
+        </w:numPr>
+        <w:spacing w:before="240"/>
+        <w:jc w:val="both"/>
+      </w:pPr>
+      <w:proofErr w:type="spellStart"/>
+      <w:r>
+        <w:t>installs.csv.gzip</w:t>
+      </w:r>
+      <w:proofErr w:type="spellEnd"/>
+    </w:p>
+    <w:p>
+      <w:pPr>
+        <w:pStyle w:val="Prrafodelista"/>
+        <w:numPr>
+          <w:ilvl w:val="0"/>
+          <w:numId w:val="10"/>
+        </w:numPr>
+        <w:spacing w:before="240"/>
+        <w:jc w:val="both"/>
+        <w:rPr>
+          <w:lang w:val="es-AR"/>
+        </w:rPr>
+      </w:pPr>
+      <w:proofErr w:type="spellStart"/>
+      <w:proofErr w:type="gramStart"/>
+      <w:r>
+        <w:rPr>
+          <w:lang w:val="es-AR"/>
+        </w:rPr>
+        <w:t>desc.json</w:t>
+      </w:r>
+      <w:proofErr w:type="spellEnd"/>
+      <w:proofErr w:type="gramEnd"/>
+    </w:p>
+    <w:p>
+      <w:pPr>
+        <w:pStyle w:val="Prrafodelista"/>
+        <w:spacing w:before="240"/>
+        <w:ind w:left="360" w:firstLine="0"/>
+        <w:jc w:val="both"/>
+        <w:rPr>
+          <w:lang w:val="es-AR"/>
+        </w:rPr>
+      </w:pPr>
+      <w:r>
+        <w:rPr>
+          <w:lang w:val="es-AR"/>
+        </w:rPr>
+        <w:t xml:space="preserve">La </w:t>
+      </w:r>
+      <w:r>
+        <w:rPr>
+          <w:lang w:val="es-AR"/>
+        </w:rPr>
+        <w:t>finalidad</w:t>
+      </w:r>
+      <w:r>
+        <w:rPr>
+          <w:lang w:val="es-AR"/>
+        </w:rPr>
+        <w:t xml:space="preserve"> del trabajo es realizar un análisis explo</w:t>
+      </w:r>
+      <w:r>
+        <w:rPr>
+          <w:lang w:val="es-AR"/>
+        </w:rPr>
+        <w:t>r</w:t>
+      </w:r>
+      <w:r>
+        <w:rPr>
+          <w:lang w:val="es-AR"/>
+        </w:rPr>
+        <w:t>atorio de los datos, familiarizarnos con las herramientas vistas en clase</w:t>
+      </w:r>
+      <w:r>
+        <w:rPr>
+          <w:lang w:val="es-AR"/>
+        </w:rPr>
+        <w:t>, investigar sobre la materia para así poder visualizar resultados y analizar conclusiones que podamos encontrar.</w:t>
+      </w:r>
+    </w:p>
+    <w:p>
+      <w:pPr>
+        <w:pStyle w:val="Ttulo1"/>
+        <w:numPr>
+          <w:ilvl w:val="0"/>
+          <w:numId w:val="8"/>
+        </w:numPr>
+        <w:tabs>
+          <w:tab w:val="left" w:pos="540"/>
+        </w:tabs>
+      </w:pPr>
+      <w:r>
+        <w:rPr>
+          <w:lang w:val="es-AR"/>
+        </w:rPr>
+        <w:t>Análisis</w:t>
+      </w:r>
+      <w:r>
+        <w:t xml:space="preserve"> de clicks</w:t>
+      </w:r>
+    </w:p>
+    <w:p>
+      <w:pPr>
+        <w:pStyle w:val="Ttulo2"/>
+        <w:numPr>
+          <w:ilvl w:val="1"/>
+          <w:numId w:val="11"/>
+        </w:numPr>
+        <w:tabs>
+          <w:tab w:val="left" w:pos="684"/>
+        </w:tabs>
+        <w:ind w:hanging="508"/>
+      </w:pPr>
+      <w:proofErr w:type="spellStart"/>
+      <w:r>
+        <w:t>Análisis</w:t>
+      </w:r>
+      <w:proofErr w:type="spellEnd"/>
+      <w:r>
+        <w:t xml:space="preserve"> de </w:t>
+      </w:r>
+      <w:proofErr w:type="spellStart"/>
+      <w:r>
+        <w:t>horarios</w:t>
+      </w:r>
+      <w:proofErr w:type="spellEnd"/>
+    </w:p>
+    <w:p>
+      <w:pPr>
+        <w:pStyle w:val="Prrafodelista"/>
+        <w:spacing w:before="240"/>
+        <w:ind w:left="360" w:firstLine="0"/>
+        <w:jc w:val="both"/>
+        <w:rPr>
+          <w:lang w:val="es-AR"/>
+        </w:rPr>
+      </w:pPr>
+      <w:r>
+        <w:rPr>
+          <w:lang w:val="es-AR"/>
+        </w:rPr>
+        <w:t xml:space="preserve">Depurando un poco los datos, puede verse que los datos correspondientes a los primeros días (es decir, el 5 y 6 de marzo), presentan muy pocos valores. Esto puede hacer que las conclusiones no sean representativas, por lo cual no se los tomó en cuenta. Por lo tanto, graficando la cantidad de </w:t>
+      </w:r>
+      <w:proofErr w:type="spellStart"/>
+      <w:r>
+        <w:rPr>
+          <w:lang w:val="es-AR"/>
+        </w:rPr>
+        <w:t>clicks</w:t>
+      </w:r>
+      <w:proofErr w:type="spellEnd"/>
+      <w:r>
+        <w:rPr>
+          <w:lang w:val="es-AR"/>
+        </w:rPr>
+        <w:t xml:space="preserve"> por día y hora, podemos ver los siguientes gráficos:</w:t>
+      </w:r>
+    </w:p>
+    <w:tbl>
+      <w:tblPr>
+        <w:tblStyle w:val="Tablaconcuadrcula"/>
+        <w:tblW w:w="0" w:type="auto"/>
+        <w:tblInd w:w="360" w:type="dxa"/>
+        <w:tblBorders>
+          <w:top w:val="none" w:sz="0" w:space="0" w:color="auto"/>
+          <w:left w:val="none" w:sz="0" w:space="0" w:color="auto"/>
+          <w:bottom w:val="none" w:sz="0" w:space="0" w:color="auto"/>
+          <w:right w:val="none" w:sz="0" w:space="0" w:color="auto"/>
+          <w:insideH w:val="single" w:sz="4" w:space="0" w:color="D9D9D9" w:themeColor="background1" w:themeShade="D9"/>
+        </w:tblBorders>
+        <w:tblLook w:val="04A0" w:firstRow="1" w:lastRow="0" w:firstColumn="1" w:lastColumn="0" w:noHBand="0" w:noVBand="1"/>
+      </w:tblPr>
+      <w:tblGrid>
+        <w:gridCol w:w="9206"/>
+      </w:tblGrid>
+      <w:tr>
+        <w:tc>
+          <w:tcPr>
+            <w:tcW w:w="9490" w:type="dxa"/>
+          </w:tcPr>
+          <w:p>
+            <w:pPr>
+              <w:pStyle w:val="Prrafodelista"/>
+              <w:spacing w:before="240"/>
+              <w:ind w:left="0" w:firstLine="0"/>
+              <w:jc w:val="both"/>
+              <w:rPr>
+                <w:lang w:val="es-AR"/>
+              </w:rPr>
+            </w:pPr>
+            <w:r>
+              <w:rPr>
+                <w:lang w:val="es-AR"/>
+              </w:rPr>
+              <w:drawing>
+                <wp:inline distT="0" distB="0" distL="0" distR="0" wp14:anchorId="51F844A9" wp14:editId="060DD7B6">
+                  <wp:extent cx="5263485" cy="2880000"/>
+                  <wp:effectExtent l="0" t="0" r="0" b="0"/>
+                  <wp:docPr id="3" name="Imagen 3"/>
+                  <wp:cNvGraphicFramePr>
+                    <a:graphicFrameLocks xmlns:a="http://schemas.openxmlformats.org/drawingml/2006/main" noChangeAspect="1"/>
+                  </wp:cNvGraphicFramePr>
+                  <a:graphic xmlns:a="http://schemas.openxmlformats.org/drawingml/2006/main">
+                    <a:graphicData uri="http://schemas.openxmlformats.org/drawingml/2006/picture">
+                      <pic:pic xmlns:pic="http://schemas.openxmlformats.org/drawingml/2006/picture">
+                        <pic:nvPicPr>
+                          <pic:cNvPr id="1" name=""/>
+                          <pic:cNvPicPr/>
+                        </pic:nvPicPr>
+                        <pic:blipFill>
+                          <a:blip r:embed="rId11"/>
+                          <a:stretch>
+                            <a:fillRect/>
+                          </a:stretch>
+                        </pic:blipFill>
+                        <pic:spPr>
+                          <a:xfrm>
+                            <a:off x="0" y="0"/>
+                            <a:ext cx="5263485" cy="2880000"/>
+                          </a:xfrm>
+                          <a:prstGeom prst="rect">
+                            <a:avLst/>
+                          </a:prstGeom>
+                        </pic:spPr>
+                      </pic:pic>
+                    </a:graphicData>
+                  </a:graphic>
+                </wp:inline>
+              </w:drawing>
+            </w:r>
+          </w:p>
+        </w:tc>
+      </w:tr>
+      <w:tr>
+        <w:tc>
+          <w:tcPr>
+            <w:tcW w:w="9490" w:type="dxa"/>
+          </w:tcPr>
+          <w:p>
+            <w:pPr>
+              <w:pStyle w:val="Prrafodelista"/>
+              <w:spacing w:before="240"/>
+              <w:ind w:left="0" w:firstLine="0"/>
+              <w:jc w:val="both"/>
+              <w:rPr>
+                <w:lang w:val="es-AR"/>
+              </w:rPr>
+            </w:pPr>
+            <w:r>
+              <w:rPr>
+                <w:lang w:val="es-AR"/>
+              </w:rPr>
+              <w:lastRenderedPageBreak/>
+              <w:drawing>
+                <wp:inline distT="0" distB="0" distL="0" distR="0" wp14:anchorId="2DC4AEBE" wp14:editId="0C95C811">
+                  <wp:extent cx="5193443" cy="2880000"/>
+                  <wp:effectExtent l="0" t="0" r="7620" b="0"/>
+                  <wp:docPr id="5" name="Imagen 5"/>
+                  <wp:cNvGraphicFramePr>
+                    <a:graphicFrameLocks xmlns:a="http://schemas.openxmlformats.org/drawingml/2006/main" noChangeAspect="1"/>
+                  </wp:cNvGraphicFramePr>
+                  <a:graphic xmlns:a="http://schemas.openxmlformats.org/drawingml/2006/main">
+                    <a:graphicData uri="http://schemas.openxmlformats.org/drawingml/2006/picture">
+                      <pic:pic xmlns:pic="http://schemas.openxmlformats.org/drawingml/2006/picture">
+                        <pic:nvPicPr>
+                          <pic:cNvPr id="1" name=""/>
+                          <pic:cNvPicPr/>
+                        </pic:nvPicPr>
+                        <pic:blipFill>
+                          <a:blip r:embed="rId12"/>
+                          <a:stretch>
+                            <a:fillRect/>
+                          </a:stretch>
+                        </pic:blipFill>
+                        <pic:spPr>
+                          <a:xfrm>
+                            <a:off x="0" y="0"/>
+                            <a:ext cx="5193443" cy="2880000"/>
+                          </a:xfrm>
+                          <a:prstGeom prst="rect">
+                            <a:avLst/>
+                          </a:prstGeom>
+                        </pic:spPr>
+                      </pic:pic>
+                    </a:graphicData>
+                  </a:graphic>
+                </wp:inline>
+              </w:drawing>
+            </w:r>
+          </w:p>
+        </w:tc>
+      </w:tr>
+      <w:tr>
+        <w:tc>
+          <w:tcPr>
+            <w:tcW w:w="9490" w:type="dxa"/>
+          </w:tcPr>
+          <w:p>
+            <w:pPr>
+              <w:pStyle w:val="Prrafodelista"/>
+              <w:spacing w:before="240"/>
+              <w:ind w:left="0" w:firstLine="0"/>
+              <w:jc w:val="both"/>
+              <w:rPr>
+                <w:lang w:val="es-AR"/>
+              </w:rPr>
+            </w:pPr>
+            <w:r>
+              <w:rPr>
+                <w:lang w:val="es-AR"/>
+              </w:rPr>
+              <w:drawing>
+                <wp:inline distT="0" distB="0" distL="0" distR="0" wp14:anchorId="5C23D570" wp14:editId="0C9B94A7">
+                  <wp:extent cx="5263485" cy="2880000"/>
+                  <wp:effectExtent l="0" t="0" r="0" b="0"/>
+                  <wp:docPr id="6" name="Imagen 6"/>
+                  <wp:cNvGraphicFramePr>
+                    <a:graphicFrameLocks xmlns:a="http://schemas.openxmlformats.org/drawingml/2006/main" noChangeAspect="1"/>
+                  </wp:cNvGraphicFramePr>
+                  <a:graphic xmlns:a="http://schemas.openxmlformats.org/drawingml/2006/main">
+                    <a:graphicData uri="http://schemas.openxmlformats.org/drawingml/2006/picture">
+                      <pic:pic xmlns:pic="http://schemas.openxmlformats.org/drawingml/2006/picture">
+                        <pic:nvPicPr>
+                          <pic:cNvPr id="1" name=""/>
+                          <pic:cNvPicPr/>
+                        </pic:nvPicPr>
+                        <pic:blipFill>
+                          <a:blip r:embed="rId13"/>
+                          <a:stretch>
+                            <a:fillRect/>
+                          </a:stretch>
+                        </pic:blipFill>
+                        <pic:spPr>
+                          <a:xfrm>
+                            <a:off x="0" y="0"/>
+                            <a:ext cx="5263485" cy="2880000"/>
+                          </a:xfrm>
+                          <a:prstGeom prst="rect">
+                            <a:avLst/>
+                          </a:prstGeom>
+                        </pic:spPr>
+                      </pic:pic>
+                    </a:graphicData>
+                  </a:graphic>
+                </wp:inline>
+              </w:drawing>
+            </w:r>
+          </w:p>
+        </w:tc>
+      </w:tr>
+      <w:tr>
+        <w:tc>
+          <w:tcPr>
+            <w:tcW w:w="9490" w:type="dxa"/>
+          </w:tcPr>
+          <w:p>
+            <w:pPr>
+              <w:pStyle w:val="Prrafodelista"/>
+              <w:spacing w:before="240"/>
+              <w:ind w:left="0" w:firstLine="0"/>
+              <w:jc w:val="both"/>
+              <w:rPr>
+                <w:lang w:val="es-AR"/>
+              </w:rPr>
+            </w:pPr>
+            <w:r>
+              <w:rPr>
+                <w:lang w:val="es-AR"/>
+              </w:rPr>
+              <w:drawing>
+                <wp:inline distT="0" distB="0" distL="0" distR="0" wp14:anchorId="1EEE76A3" wp14:editId="43EB0EFA">
+                  <wp:extent cx="5212544" cy="2880000"/>
+                  <wp:effectExtent l="0" t="0" r="7620" b="0"/>
+                  <wp:docPr id="7" name="Imagen 7"/>
+                  <wp:cNvGraphicFramePr>
+                    <a:graphicFrameLocks xmlns:a="http://schemas.openxmlformats.org/drawingml/2006/main" noChangeAspect="1"/>
+                  </wp:cNvGraphicFramePr>
+                  <a:graphic xmlns:a="http://schemas.openxmlformats.org/drawingml/2006/main">
+                    <a:graphicData uri="http://schemas.openxmlformats.org/drawingml/2006/picture">
+                      <pic:pic xmlns:pic="http://schemas.openxmlformats.org/drawingml/2006/picture">
+                        <pic:nvPicPr>
+                          <pic:cNvPr id="1" name=""/>
+                          <pic:cNvPicPr/>
+                        </pic:nvPicPr>
+                        <pic:blipFill>
+                          <a:blip r:embed="rId14"/>
+                          <a:stretch>
+                            <a:fillRect/>
+                          </a:stretch>
+                        </pic:blipFill>
+                        <pic:spPr>
+                          <a:xfrm>
+                            <a:off x="0" y="0"/>
+                            <a:ext cx="5212544" cy="2880000"/>
+                          </a:xfrm>
+                          <a:prstGeom prst="rect">
+                            <a:avLst/>
+                          </a:prstGeom>
+                        </pic:spPr>
+                      </pic:pic>
+                    </a:graphicData>
+                  </a:graphic>
+                </wp:inline>
+              </w:drawing>
+            </w:r>
+          </w:p>
+        </w:tc>
+      </w:tr>
+      <w:tr>
+        <w:tc>
+          <w:tcPr>
+            <w:tcW w:w="9490" w:type="dxa"/>
+          </w:tcPr>
+          <w:p>
+            <w:pPr>
+              <w:pStyle w:val="Prrafodelista"/>
+              <w:spacing w:before="240"/>
+              <w:ind w:left="0" w:firstLine="0"/>
+              <w:jc w:val="both"/>
+              <w:rPr>
+                <w:lang w:val="es-AR"/>
+              </w:rPr>
+            </w:pPr>
+            <w:r>
+              <w:rPr>
+                <w:lang w:val="es-AR"/>
+              </w:rPr>
+              <w:lastRenderedPageBreak/>
+              <w:drawing>
+                <wp:inline distT="0" distB="0" distL="0" distR="0" wp14:anchorId="5CD795DC" wp14:editId="63E40A1C">
+                  <wp:extent cx="5212544" cy="2880000"/>
+                  <wp:effectExtent l="0" t="0" r="7620" b="0"/>
+                  <wp:docPr id="8" name="Imagen 8"/>
+                  <wp:cNvGraphicFramePr>
+                    <a:graphicFrameLocks xmlns:a="http://schemas.openxmlformats.org/drawingml/2006/main" noChangeAspect="1"/>
+                  </wp:cNvGraphicFramePr>
+                  <a:graphic xmlns:a="http://schemas.openxmlformats.org/drawingml/2006/main">
+                    <a:graphicData uri="http://schemas.openxmlformats.org/drawingml/2006/picture">
+                      <pic:pic xmlns:pic="http://schemas.openxmlformats.org/drawingml/2006/picture">
+                        <pic:nvPicPr>
+                          <pic:cNvPr id="1" name=""/>
+                          <pic:cNvPicPr/>
+                        </pic:nvPicPr>
+                        <pic:blipFill>
+                          <a:blip r:embed="rId15"/>
+                          <a:stretch>
+                            <a:fillRect/>
+                          </a:stretch>
+                        </pic:blipFill>
+                        <pic:spPr>
+                          <a:xfrm>
+                            <a:off x="0" y="0"/>
+                            <a:ext cx="5212544" cy="2880000"/>
+                          </a:xfrm>
+                          <a:prstGeom prst="rect">
+                            <a:avLst/>
+                          </a:prstGeom>
+                        </pic:spPr>
+                      </pic:pic>
+                    </a:graphicData>
+                  </a:graphic>
+                </wp:inline>
+              </w:drawing>
+            </w:r>
+          </w:p>
+        </w:tc>
+      </w:tr>
+      <w:tr>
+        <w:tc>
+          <w:tcPr>
+            <w:tcW w:w="9490" w:type="dxa"/>
+          </w:tcPr>
+          <w:p>
+            <w:pPr>
+              <w:pStyle w:val="Prrafodelista"/>
+              <w:spacing w:before="240"/>
+              <w:ind w:left="0" w:firstLine="0"/>
+              <w:jc w:val="both"/>
+              <w:rPr>
+                <w:lang w:val="es-AR"/>
+              </w:rPr>
+            </w:pPr>
+            <w:r>
+              <w:rPr>
+                <w:lang w:val="es-AR"/>
+              </w:rPr>
+              <w:drawing>
+                <wp:inline distT="0" distB="0" distL="0" distR="0" wp14:anchorId="55A1E231" wp14:editId="00CE1C5A">
+                  <wp:extent cx="5208511" cy="2880000"/>
+                  <wp:effectExtent l="0" t="0" r="0" b="0"/>
+                  <wp:docPr id="9" name="Imagen 9"/>
+                  <wp:cNvGraphicFramePr>
+                    <a:graphicFrameLocks xmlns:a="http://schemas.openxmlformats.org/drawingml/2006/main" noChangeAspect="1"/>
+                  </wp:cNvGraphicFramePr>
+                  <a:graphic xmlns:a="http://schemas.openxmlformats.org/drawingml/2006/main">
+                    <a:graphicData uri="http://schemas.openxmlformats.org/drawingml/2006/picture">
+                      <pic:pic xmlns:pic="http://schemas.openxmlformats.org/drawingml/2006/picture">
+                        <pic:nvPicPr>
+                          <pic:cNvPr id="1" name=""/>
+                          <pic:cNvPicPr/>
+                        </pic:nvPicPr>
+                        <pic:blipFill>
+                          <a:blip r:embed="rId16"/>
+                          <a:stretch>
+                            <a:fillRect/>
+                          </a:stretch>
+                        </pic:blipFill>
+                        <pic:spPr>
+                          <a:xfrm>
+                            <a:off x="0" y="0"/>
+                            <a:ext cx="5208511" cy="2880000"/>
+                          </a:xfrm>
+                          <a:prstGeom prst="rect">
+                            <a:avLst/>
+                          </a:prstGeom>
+                        </pic:spPr>
+                      </pic:pic>
+                    </a:graphicData>
+                  </a:graphic>
+                </wp:inline>
+              </w:drawing>
+            </w:r>
+          </w:p>
+        </w:tc>
+      </w:tr>
+      <w:tr>
+        <w:tc>
+          <w:tcPr>
+            <w:tcW w:w="9490" w:type="dxa"/>
+          </w:tcPr>
+          <w:p>
+            <w:pPr>
+              <w:pStyle w:val="Prrafodelista"/>
+              <w:spacing w:before="240"/>
+              <w:ind w:left="0" w:firstLine="0"/>
+              <w:jc w:val="both"/>
+              <w:rPr>
+                <w:lang w:val="es-AR"/>
+              </w:rPr>
+            </w:pPr>
+            <w:r>
+              <w:rPr>
+                <w:lang w:val="es-AR"/>
+              </w:rPr>
+              <w:drawing>
+                <wp:inline distT="0" distB="0" distL="0" distR="0" wp14:anchorId="489F3E21" wp14:editId="6CA8DF54">
+                  <wp:extent cx="5138931" cy="2880000"/>
+                  <wp:effectExtent l="0" t="0" r="5080" b="0"/>
+                  <wp:docPr id="10" name="Imagen 10"/>
+                  <wp:cNvGraphicFramePr>
+                    <a:graphicFrameLocks xmlns:a="http://schemas.openxmlformats.org/drawingml/2006/main" noChangeAspect="1"/>
+                  </wp:cNvGraphicFramePr>
+                  <a:graphic xmlns:a="http://schemas.openxmlformats.org/drawingml/2006/main">
+                    <a:graphicData uri="http://schemas.openxmlformats.org/drawingml/2006/picture">
+                      <pic:pic xmlns:pic="http://schemas.openxmlformats.org/drawingml/2006/picture">
+                        <pic:nvPicPr>
+                          <pic:cNvPr id="1" name=""/>
+                          <pic:cNvPicPr/>
+                        </pic:nvPicPr>
+                        <pic:blipFill>
+                          <a:blip r:embed="rId17"/>
+                          <a:stretch>
+                            <a:fillRect/>
+                          </a:stretch>
+                        </pic:blipFill>
+                        <pic:spPr>
+                          <a:xfrm>
+                            <a:off x="0" y="0"/>
+                            <a:ext cx="5138931" cy="2880000"/>
+                          </a:xfrm>
+                          <a:prstGeom prst="rect">
+                            <a:avLst/>
+                          </a:prstGeom>
+                        </pic:spPr>
+                      </pic:pic>
+                    </a:graphicData>
+                  </a:graphic>
+                </wp:inline>
+              </w:drawing>
+            </w:r>
+          </w:p>
+        </w:tc>
+      </w:tr>
+    </w:tbl>
+    <w:p>
+      <w:pPr>
+        <w:pStyle w:val="Prrafodelista"/>
+        <w:spacing w:before="240"/>
+        <w:ind w:left="360" w:firstLine="0"/>
+        <w:jc w:val="both"/>
+        <w:rPr>
+          <w:lang w:val="es-AR"/>
+        </w:rPr>
+      </w:pPr>
+    </w:p>
+    <w:p>
+      <w:pPr>
+        <w:pStyle w:val="Ttulo2"/>
+        <w:numPr>
+          <w:ilvl w:val="1"/>
+          <w:numId w:val="11"/>
+        </w:numPr>
+        <w:tabs>
+          <w:tab w:val="left" w:pos="684"/>
+        </w:tabs>
+        <w:ind w:hanging="508"/>
+      </w:pPr>
+      <w:proofErr w:type="spellStart"/>
+      <w:r>
+        <w:t>Cantidad</w:t>
+      </w:r>
+      <w:proofErr w:type="spellEnd"/>
+      <w:r>
+        <w:t xml:space="preserve"> de clicks vs </w:t>
+      </w:r>
+      <w:proofErr w:type="spellStart"/>
+      <w:r>
+        <w:t>cantidad</w:t>
+      </w:r>
+      <w:proofErr w:type="spellEnd"/>
+      <w:r>
+        <w:t xml:space="preserve"> de </w:t>
+      </w:r>
+      <w:proofErr w:type="spellStart"/>
+      <w:r>
+        <w:t>veces</w:t>
+      </w:r>
+      <w:proofErr w:type="spellEnd"/>
+      <w:r>
+        <w:t xml:space="preserve"> </w:t>
+      </w:r>
+      <w:proofErr w:type="spellStart"/>
+      <w:r>
+        <w:t>en</w:t>
+      </w:r>
+      <w:proofErr w:type="spellEnd"/>
+      <w:r>
+        <w:t xml:space="preserve"> </w:t>
+      </w:r>
+      <w:proofErr w:type="spellStart"/>
+      <w:r>
+        <w:t>subasta</w:t>
+      </w:r>
+      <w:proofErr w:type="spellEnd"/>
+    </w:p>
+    <w:p>
+      <w:pPr>
+        <w:pStyle w:val="Prrafodelista"/>
+        <w:spacing w:before="240"/>
+        <w:ind w:left="360" w:firstLine="0"/>
+        <w:jc w:val="both"/>
+        <w:rPr>
+          <w:lang w:val="es-AR"/>
+        </w:rPr>
+      </w:pPr>
+      <w:r>
+        <w:rPr>
+          <w:lang w:val="es-AR"/>
+        </w:rPr>
+        <w:t xml:space="preserve">De los datos </w:t>
+      </w:r>
+      <w:r>
+        <w:rPr>
+          <w:lang w:val="es-AR"/>
+        </w:rPr>
+        <w:t xml:space="preserve">provenientes de los sets de subastas y </w:t>
+      </w:r>
+      <w:proofErr w:type="spellStart"/>
+      <w:r>
+        <w:rPr>
+          <w:lang w:val="es-AR"/>
+        </w:rPr>
+        <w:t>clicks</w:t>
+      </w:r>
+      <w:proofErr w:type="spellEnd"/>
+      <w:r>
+        <w:rPr>
+          <w:lang w:val="es-AR"/>
+        </w:rPr>
+        <w:t>, se agrupó por id de usuario</w:t>
+      </w:r>
+      <w:r>
+        <w:rPr>
+          <w:lang w:val="es-AR"/>
+        </w:rPr>
+        <w:t xml:space="preserve"> y luego se hizo un </w:t>
+      </w:r>
+      <w:proofErr w:type="spellStart"/>
+      <w:r>
+        <w:rPr>
+          <w:lang w:val="es-AR"/>
+        </w:rPr>
+        <w:t>inner</w:t>
+      </w:r>
+      <w:proofErr w:type="spellEnd"/>
+      <w:r>
+        <w:rPr>
+          <w:lang w:val="es-AR"/>
+        </w:rPr>
+        <w:t xml:space="preserve"> </w:t>
+      </w:r>
+      <w:proofErr w:type="spellStart"/>
+      <w:r>
+        <w:rPr>
+          <w:lang w:val="es-AR"/>
+        </w:rPr>
+        <w:t>join</w:t>
+      </w:r>
+      <w:proofErr w:type="spellEnd"/>
+      <w:r>
+        <w:rPr>
+          <w:lang w:val="es-AR"/>
+        </w:rPr>
+        <w:t xml:space="preserve"> para obtener la relación entre la cantidad de veces que un usuario aparece en una subasta, y la cantidad de veces que ese mismo usuario hizo </w:t>
+      </w:r>
+      <w:proofErr w:type="spellStart"/>
+      <w:proofErr w:type="gramStart"/>
+      <w:r>
+        <w:rPr>
+          <w:lang w:val="es-AR"/>
+        </w:rPr>
+        <w:t>click</w:t>
+      </w:r>
+      <w:proofErr w:type="spellEnd"/>
+      <w:proofErr w:type="gramEnd"/>
+      <w:r>
+        <w:rPr>
+          <w:lang w:val="es-AR"/>
+        </w:rPr>
+        <w:t xml:space="preserve"> en la publicidad, obteniendo el siguiente gráfico:</w:t>
+      </w:r>
+    </w:p>
+    <w:p>
+      <w:pPr>
+        <w:pStyle w:val="Prrafodelista"/>
+        <w:spacing w:before="240"/>
+        <w:ind w:left="360" w:firstLine="0"/>
+        <w:jc w:val="both"/>
+        <w:rPr>
+          <w:lang w:val="es-AR"/>
+        </w:rPr>
+      </w:pPr>
+      <w:r>
+        <w:rPr>
+          <w:lang w:val="es-AR"/>
+        </w:rPr>
+        <w:drawing>
+          <wp:inline distT="0" distB="0" distL="0" distR="0" wp14:anchorId="19C900E9" wp14:editId="7E2DB461">
+            <wp:extent cx="4527000" cy="4320000"/>
+            <wp:effectExtent l="0" t="0" r="6985" b="4445"/>
+            <wp:docPr id="11" name="Imagen 11"/>
+            <wp:cNvGraphicFramePr>
+              <a:graphicFrameLocks xmlns:a="http://schemas.openxmlformats.org/drawingml/2006/main" noChangeAspect="1"/>
+            </wp:cNvGraphicFramePr>
+            <a:graphic xmlns:a="http://schemas.openxmlformats.org/drawingml/2006/main">
+              <a:graphicData uri="http://schemas.openxmlformats.org/drawingml/2006/picture">
+                <pic:pic xmlns:pic="http://schemas.openxmlformats.org/drawingml/2006/picture">
+                  <pic:nvPicPr>
+                    <pic:cNvPr id="1" name=""/>
+                    <pic:cNvPicPr/>
+                  </pic:nvPicPr>
+                  <pic:blipFill>
+                    <a:blip r:embed="rId18"/>
+                    <a:stretch>
+                      <a:fillRect/>
+                    </a:stretch>
+                  </pic:blipFill>
+                  <pic:spPr>
+                    <a:xfrm>
+                      <a:off x="0" y="0"/>
+                      <a:ext cx="4527000" cy="4320000"/>
+                    </a:xfrm>
+                    <a:prstGeom prst="rect">
+                      <a:avLst/>
+                    </a:prstGeom>
+                  </pic:spPr>
+                </pic:pic>
+              </a:graphicData>
+            </a:graphic>
+          </wp:inline>
+        </w:drawing>
+      </w:r>
+    </w:p>
+    <w:p>
+      <w:pPr>
+        <w:pStyle w:val="Ttulo2"/>
+        <w:numPr>
+          <w:ilvl w:val="1"/>
+          <w:numId w:val="11"/>
+        </w:numPr>
+        <w:tabs>
+          <w:tab w:val="left" w:pos="684"/>
+        </w:tabs>
+        <w:ind w:hanging="508"/>
+      </w:pPr>
+      <w:r>
+        <w:t xml:space="preserve">Funnel de </w:t>
+      </w:r>
+      <w:proofErr w:type="spellStart"/>
+      <w:r>
+        <w:t>conversión</w:t>
+      </w:r>
+      <w:proofErr w:type="spellEnd"/>
+    </w:p>
+    <w:p>
+      <w:pPr>
+        <w:pStyle w:val="Prrafodelista"/>
+        <w:spacing w:before="240"/>
+        <w:ind w:left="360" w:firstLine="0"/>
+        <w:jc w:val="both"/>
+        <w:rPr>
+          <w:lang w:val="es-AR"/>
+        </w:rPr>
+      </w:pPr>
+      <w:r>
+        <w:rPr>
+          <w:lang w:val="es-AR"/>
+        </w:rPr>
+        <w:t xml:space="preserve">Tomando como objetivo la instalación de una </w:t>
+      </w:r>
+      <w:proofErr w:type="gramStart"/>
+      <w:r>
+        <w:rPr>
+          <w:lang w:val="es-AR"/>
+        </w:rPr>
+        <w:t>app</w:t>
+      </w:r>
+      <w:proofErr w:type="gramEnd"/>
+      <w:r>
+        <w:rPr>
+          <w:lang w:val="es-AR"/>
+        </w:rPr>
+        <w:t xml:space="preserve">, se tomaron los siguientes pasos para la conversión de un usuario: el usuario aparece en subasta, el usuario </w:t>
+      </w:r>
+      <w:proofErr w:type="spellStart"/>
+      <w:r>
+        <w:rPr>
+          <w:lang w:val="es-AR"/>
+        </w:rPr>
+        <w:t>clickea</w:t>
+      </w:r>
+      <w:proofErr w:type="spellEnd"/>
+      <w:r>
+        <w:rPr>
+          <w:lang w:val="es-AR"/>
+        </w:rPr>
+        <w:t xml:space="preserve"> una publicidad, el usuario instala la aplicación. Del total de los usuarios poco más de 200.000 usuarios que entraron en subasta en los días analizados, se encontró la siguiente relación:</w:t>
+      </w:r>
+    </w:p>
+    <w:p>
+      <w:pPr>
+        <w:pStyle w:val="Prrafodelista"/>
+        <w:spacing w:before="240"/>
+        <w:ind w:left="360" w:firstLine="0"/>
+        <w:jc w:val="both"/>
+        <w:rPr>
+          <w:lang w:val="es-AR"/>
+        </w:rPr>
+      </w:pPr>
+      <w:r>
+        <w:rPr>
+          <w:lang w:val="es-AR"/>
+        </w:rPr>
+        <w:lastRenderedPageBreak/>
+        <w:drawing>
+          <wp:inline distT="0" distB="0" distL="0" distR="0" wp14:anchorId="5823A2B5" wp14:editId="13974EFE">
+            <wp:extent cx="5937250" cy="4134485"/>
+            <wp:effectExtent l="0" t="0" r="6350" b="0"/>
+            <wp:docPr id="12" name="Imagen 12"/>
+            <wp:cNvGraphicFramePr>
+              <a:graphicFrameLocks xmlns:a="http://schemas.openxmlformats.org/drawingml/2006/main" noChangeAspect="1"/>
+            </wp:cNvGraphicFramePr>
+            <a:graphic xmlns:a="http://schemas.openxmlformats.org/drawingml/2006/main">
+              <a:graphicData uri="http://schemas.openxmlformats.org/drawingml/2006/picture">
+                <pic:pic xmlns:pic="http://schemas.openxmlformats.org/drawingml/2006/picture">
+                  <pic:nvPicPr>
+                    <pic:cNvPr id="1" name=""/>
+                    <pic:cNvPicPr/>
+                  </pic:nvPicPr>
+                  <pic:blipFill>
+                    <a:blip r:embed="rId19"/>
+                    <a:stretch>
+                      <a:fillRect/>
+                    </a:stretch>
+                  </pic:blipFill>
+                  <pic:spPr>
+                    <a:xfrm>
+                      <a:off x="0" y="0"/>
+                      <a:ext cx="5937250" cy="4134485"/>
+                    </a:xfrm>
+                    <a:prstGeom prst="rect">
+                      <a:avLst/>
+                    </a:prstGeom>
+                  </pic:spPr>
+                </pic:pic>
+              </a:graphicData>
+            </a:graphic>
+          </wp:inline>
+        </w:drawing>
+      </w:r>
+    </w:p>
+    <w:p>
+      <w:pPr>
+        <w:pStyle w:val="Ttulo2"/>
+        <w:numPr>
+          <w:ilvl w:val="1"/>
+          <w:numId w:val="11"/>
+        </w:numPr>
+        <w:tabs>
+          <w:tab w:val="left" w:pos="684"/>
+        </w:tabs>
+        <w:ind w:hanging="508"/>
+      </w:pPr>
+      <w:proofErr w:type="spellStart"/>
+      <w:r>
+        <w:t>Conclusión</w:t>
+      </w:r>
+      <w:proofErr w:type="spellEnd"/>
+    </w:p>
+    <w:p>
+      <w:pPr>
+        <w:pStyle w:val="Prrafodelista"/>
+        <w:spacing w:before="240"/>
+        <w:ind w:left="360" w:firstLine="0"/>
+        <w:jc w:val="both"/>
+        <w:rPr>
+          <w:lang w:val="es-AR"/>
+        </w:rPr>
+      </w:pPr>
+      <w:r>
+        <w:rPr>
+          <w:lang w:val="es-AR"/>
+        </w:rPr>
+        <w:t xml:space="preserve">De los gráficos puede verse que </w:t>
+      </w:r>
       <w:bookmarkStart w:id="0" w:name="_GoBack"/>
       <w:bookmarkEnd w:id="0"/>
-      <w:proofErr w:type="spellEnd"/>
+      <w:r>
+        <w:rPr>
+          <w:lang w:val="es-AR"/>
+        </w:rPr>
+        <w:t>en general los picos de actividad suelen darse al final y al inicio del día. Es decir, estamos hablando de usuarios en con fuerte actividad noctámbula. También puede verse, como era de esperar, muy baja actividad en los horarios de madrugada.</w:t>
+      </w:r>
+    </w:p>
+    <w:p>
+      <w:pPr>
+        <w:pStyle w:val="Ttulo1"/>
+        <w:numPr>
+          <w:ilvl w:val="0"/>
+          <w:numId w:val="8"/>
+        </w:numPr>
+        <w:tabs>
+          <w:tab w:val="left" w:pos="540"/>
+        </w:tabs>
+      </w:pPr>
+      <w:r>
+        <w:rPr>
+          <w:lang w:val="es-AR"/>
+        </w:rPr>
+        <w:t>Análisis</w:t>
+      </w:r>
+      <w:r>
+        <w:t xml:space="preserve"> de clicks</w:t>
+      </w:r>
+    </w:p>
+    <w:p>
+      <w:pPr>
+        <w:pStyle w:val="Prrafodelista"/>
+        <w:spacing w:before="240"/>
+        <w:ind w:left="360" w:firstLine="0"/>
+        <w:jc w:val="both"/>
+        <w:rPr>
+          <w:lang w:val="es-AR"/>
+        </w:rPr>
+      </w:pPr>
     </w:p>
     <w:sectPr>
-      <w:footerReference w:type="default" r:id="rId12"/>
+      <w:footerReference w:type="default" r:id="rId20"/>
       <w:pgSz w:w="11920" w:h="16860"/>
       <w:pgMar w:top="1440" w:right="1290" w:bottom="760" w:left="1280" w:header="0" w:footer="0" w:gutter="0"/>
       <w:cols w:space="720"/>
@@ -707,7 +1843,7 @@
 </file>
 
 <file path=word/endnotes.xml><?xml version="1.0" encoding="utf-8"?>
-<w:endnotes xmlns:wpc="http://schemas.microsoft.com/office/word/2010/wordprocessingCanvas" xmlns:mc="http://schemas.openxmlformats.org/markup-compatibility/2006" xmlns:o="urn:schemas-microsoft-com:office:office" xmlns:r="http://schemas.openxmlformats.org/officeDocument/2006/relationships" xmlns:m="http://schemas.openxmlformats.org/officeDocument/2006/math" xmlns:v="urn:schemas-microsoft-com:vml" xmlns:wp14="http://schemas.microsoft.com/office/word/2010/wordprocessingDrawing" xmlns:wp="http://schemas.openxmlformats.org/drawingml/2006/wordprocessingDrawing" xmlns:w10="urn:schemas-microsoft-com:office:word" xmlns:w="http://schemas.openxmlformats.org/wordprocessingml/2006/main" xmlns:w14="http://schemas.microsoft.com/office/word/2010/wordml" xmlns:wpg="http://schemas.microsoft.com/office/word/2010/wordprocessingGroup" xmlns:wpi="http://schemas.microsoft.com/office/word/2010/wordprocessingInk" xmlns:wne="http://schemas.microsoft.com/office/word/2006/wordml" xmlns:wps="http://schemas.microsoft.com/office/word/2010/wordprocessingShape" mc:Ignorable="w14 wp14">
+<w:endnotes xmlns:wpc="http://schemas.microsoft.com/office/word/2010/wordprocessingCanvas" xmlns:cx="http://schemas.microsoft.com/office/drawing/2014/chartex" xmlns:cx1="http://schemas.microsoft.com/office/drawing/2015/9/8/chartex" xmlns:cx2="http://schemas.microsoft.com/office/drawing/2015/10/21/chartex" xmlns:cx3="http://schemas.microsoft.com/office/drawing/2016/5/9/chartex" xmlns:cx4="http://schemas.microsoft.com/office/drawing/2016/5/10/chartex" xmlns:cx5="http://schemas.microsoft.com/office/drawing/2016/5/11/chartex" xmlns:cx6="http://schemas.microsoft.com/office/drawing/2016/5/12/chartex" xmlns:cx7="http://schemas.microsoft.com/office/drawing/2016/5/13/chartex" xmlns:cx8="http://schemas.microsoft.com/office/drawing/2016/5/14/chartex" xmlns:mc="http://schemas.openxmlformats.org/markup-compatibility/2006" xmlns:aink="http://schemas.microsoft.com/office/drawing/2016/ink" xmlns:am3d="http://schemas.microsoft.com/office/drawing/2017/model3d" xmlns:o="urn:schemas-microsoft-com:office:office" xmlns:r="http://schemas.openxmlformats.org/officeDocument/2006/relationships" xmlns:m="http://schemas.openxmlformats.org/officeDocument/2006/math" xmlns:v="urn:schemas-microsoft-com:vml" xmlns:wp14="http://schemas.microsoft.com/office/word/2010/wordprocessingDrawing" xmlns:wp="http://schemas.openxmlformats.org/drawingml/2006/wordprocessingDrawing" xmlns:w10="urn:schemas-microsoft-com:office:word" xmlns:w="http://schemas.openxmlformats.org/wordprocessingml/2006/main" xmlns:w14="http://schemas.microsoft.com/office/word/2010/wordml" xmlns:w15="http://schemas.microsoft.com/office/word/2012/wordml" xmlns:w16cid="http://schemas.microsoft.com/office/word/2016/wordml/cid" xmlns:w16se="http://schemas.microsoft.com/office/word/2015/wordml/symex" xmlns:wpg="http://schemas.microsoft.com/office/word/2010/wordprocessingGroup" xmlns:wpi="http://schemas.microsoft.com/office/word/2010/wordprocessingInk" xmlns:wne="http://schemas.microsoft.com/office/word/2006/wordml" xmlns:wps="http://schemas.microsoft.com/office/word/2010/wordprocessingShape" mc:Ignorable="w14 w15 w16se w16cid wp14">
   <w:endnote w:type="separator" w:id="-1">
     <w:p>
       <w:r>
@@ -726,7 +1862,7 @@
 </file>
 
 <file path=word/footer1.xml><?xml version="1.0" encoding="utf-8"?>
-<w:ftr xmlns:wpc="http://schemas.microsoft.com/office/word/2010/wordprocessingCanvas" xmlns:mc="http://schemas.openxmlformats.org/markup-compatibility/2006" xmlns:o="urn:schemas-microsoft-com:office:office" xmlns:r="http://schemas.openxmlformats.org/officeDocument/2006/relationships" xmlns:m="http://schemas.openxmlformats.org/officeDocument/2006/math" xmlns:v="urn:schemas-microsoft-com:vml" xmlns:wp14="http://schemas.microsoft.com/office/word/2010/wordprocessingDrawing" xmlns:wp="http://schemas.openxmlformats.org/drawingml/2006/wordprocessingDrawing" xmlns:w10="urn:schemas-microsoft-com:office:word" xmlns:w="http://schemas.openxmlformats.org/wordprocessingml/2006/main" xmlns:w14="http://schemas.microsoft.com/office/word/2010/wordml" xmlns:wpg="http://schemas.microsoft.com/office/word/2010/wordprocessingGroup" xmlns:wpi="http://schemas.microsoft.com/office/word/2010/wordprocessingInk" xmlns:wne="http://schemas.microsoft.com/office/word/2006/wordml" xmlns:wps="http://schemas.microsoft.com/office/word/2010/wordprocessingShape" mc:Ignorable="w14 wp14">
+<w:ftr xmlns:wpc="http://schemas.microsoft.com/office/word/2010/wordprocessingCanvas" xmlns:cx="http://schemas.microsoft.com/office/drawing/2014/chartex" xmlns:cx1="http://schemas.microsoft.com/office/drawing/2015/9/8/chartex" xmlns:cx2="http://schemas.microsoft.com/office/drawing/2015/10/21/chartex" xmlns:cx3="http://schemas.microsoft.com/office/drawing/2016/5/9/chartex" xmlns:cx4="http://schemas.microsoft.com/office/drawing/2016/5/10/chartex" xmlns:cx5="http://schemas.microsoft.com/office/drawing/2016/5/11/chartex" xmlns:cx6="http://schemas.microsoft.com/office/drawing/2016/5/12/chartex" xmlns:cx7="http://schemas.microsoft.com/office/drawing/2016/5/13/chartex" xmlns:cx8="http://schemas.microsoft.com/office/drawing/2016/5/14/chartex" xmlns:mc="http://schemas.openxmlformats.org/markup-compatibility/2006" xmlns:aink="http://schemas.microsoft.com/office/drawing/2016/ink" xmlns:am3d="http://schemas.microsoft.com/office/drawing/2017/model3d" xmlns:o="urn:schemas-microsoft-com:office:office" xmlns:r="http://schemas.openxmlformats.org/officeDocument/2006/relationships" xmlns:m="http://schemas.openxmlformats.org/officeDocument/2006/math" xmlns:v="urn:schemas-microsoft-com:vml" xmlns:wp14="http://schemas.microsoft.com/office/word/2010/wordprocessingDrawing" xmlns:wp="http://schemas.openxmlformats.org/drawingml/2006/wordprocessingDrawing" xmlns:w10="urn:schemas-microsoft-com:office:word" xmlns:w="http://schemas.openxmlformats.org/wordprocessingml/2006/main" xmlns:w14="http://schemas.microsoft.com/office/word/2010/wordml" xmlns:w15="http://schemas.microsoft.com/office/word/2012/wordml" xmlns:w16cid="http://schemas.microsoft.com/office/word/2016/wordml/cid" xmlns:w16se="http://schemas.microsoft.com/office/word/2015/wordml/symex" xmlns:wpg="http://schemas.microsoft.com/office/word/2010/wordprocessingGroup" xmlns:wpi="http://schemas.microsoft.com/office/word/2010/wordprocessingInk" xmlns:wne="http://schemas.microsoft.com/office/word/2006/wordml" xmlns:wps="http://schemas.microsoft.com/office/word/2010/wordprocessingShape" mc:Ignorable="w14 w15 w16se w16cid wp14">
   <w:p>
     <w:pPr>
       <w:pStyle w:val="Piedepgina"/>
@@ -810,7 +1946,7 @@
         </mc:Choice>
         <mc:Fallback>
           <w:pict>
-            <v:rect id="Rectángulo 58" o:spid="_x0000_s1026" style="position:absolute;margin-left:0;margin-top:800.3pt;width:468pt;height:3.55pt;z-index:-251656192;visibility:visible;mso-wrap-style:square;mso-width-percent:1000;mso-height-percent:0;mso-wrap-distance-left:9pt;mso-wrap-distance-top:7.2pt;mso-wrap-distance-right:9pt;mso-wrap-distance-bottom:7.2pt;mso-position-horizontal:center;mso-position-horizontal-relative:margin;mso-position-vertical:absolute;mso-position-vertical-relative:bottom-margin-area;mso-width-percent:1000;mso-height-percent:0;mso-width-relative:margin;mso-height-relative:margin;v-text-anchor:middle" o:gfxdata="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" fillcolor="#eeece1 [3214]" strokecolor="#eeece1 [3214]" strokeweight="2pt">
+            <v:rect w14:anchorId="3B2885DC" id="Rectángulo 58" o:spid="_x0000_s1026" style="position:absolute;margin-left:0;margin-top:800.3pt;width:468pt;height:3.55pt;z-index:-251656192;visibility:visible;mso-wrap-style:square;mso-width-percent:1000;mso-height-percent:0;mso-wrap-distance-left:9pt;mso-wrap-distance-top:7.2pt;mso-wrap-distance-right:9pt;mso-wrap-distance-bottom:7.2pt;mso-position-horizontal:center;mso-position-horizontal-relative:margin;mso-position-vertical:absolute;mso-position-vertical-relative:bottom-margin-area;mso-width-percent:1000;mso-height-percent:0;mso-width-relative:margin;mso-height-relative:margin;v-text-anchor:middle" o:gfxdata="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" fillcolor="#eeece1 [3214]" strokecolor="#eeece1 [3214]" strokeweight="2pt">
               <w10:wrap type="square" anchorx="margin" anchory="margin"/>
             </v:rect>
           </w:pict>
@@ -975,7 +2111,7 @@
         </mc:Choice>
         <mc:Fallback>
           <w:pict>
-            <v:shapetype id="_x0000_t202" coordsize="21600,21600" o:spt="202" path="m,l,21600r21600,l21600,xe">
+            <v:shapetype w14:anchorId="19638799" id="_x0000_t202" coordsize="21600,21600" o:spt="202" path="m,l,21600r21600,l21600,xe">
               <v:stroke joinstyle="miter"/>
               <v:path gradientshapeok="t" o:connecttype="rect"/>
             </v:shapetype>
@@ -1054,7 +2190,7 @@
 </file>
 
 <file path=word/footer2.xml><?xml version="1.0" encoding="utf-8"?>
-<w:ftr xmlns:wpc="http://schemas.microsoft.com/office/word/2010/wordprocessingCanvas" xmlns:mc="http://schemas.openxmlformats.org/markup-compatibility/2006" xmlns:o="urn:schemas-microsoft-com:office:office" xmlns:r="http://schemas.openxmlformats.org/officeDocument/2006/relationships" xmlns:m="http://schemas.openxmlformats.org/officeDocument/2006/math" xmlns:v="urn:schemas-microsoft-com:vml" xmlns:wp14="http://schemas.microsoft.com/office/word/2010/wordprocessingDrawing" xmlns:wp="http://schemas.openxmlformats.org/drawingml/2006/wordprocessingDrawing" xmlns:w10="urn:schemas-microsoft-com:office:word" xmlns:w="http://schemas.openxmlformats.org/wordprocessingml/2006/main" xmlns:w14="http://schemas.microsoft.com/office/word/2010/wordml" xmlns:wpg="http://schemas.microsoft.com/office/word/2010/wordprocessingGroup" xmlns:wpi="http://schemas.microsoft.com/office/word/2010/wordprocessingInk" xmlns:wne="http://schemas.microsoft.com/office/word/2006/wordml" xmlns:wps="http://schemas.microsoft.com/office/word/2010/wordprocessingShape" mc:Ignorable="w14 wp14">
+<w:ftr xmlns:wpc="http://schemas.microsoft.com/office/word/2010/wordprocessingCanvas" xmlns:cx="http://schemas.microsoft.com/office/drawing/2014/chartex" xmlns:cx1="http://schemas.microsoft.com/office/drawing/2015/9/8/chartex" xmlns:cx2="http://schemas.microsoft.com/office/drawing/2015/10/21/chartex" xmlns:cx3="http://schemas.microsoft.com/office/drawing/2016/5/9/chartex" xmlns:cx4="http://schemas.microsoft.com/office/drawing/2016/5/10/chartex" xmlns:cx5="http://schemas.microsoft.com/office/drawing/2016/5/11/chartex" xmlns:cx6="http://schemas.microsoft.com/office/drawing/2016/5/12/chartex" xmlns:cx7="http://schemas.microsoft.com/office/drawing/2016/5/13/chartex" xmlns:cx8="http://schemas.microsoft.com/office/drawing/2016/5/14/chartex" xmlns:mc="http://schemas.openxmlformats.org/markup-compatibility/2006" xmlns:aink="http://schemas.microsoft.com/office/drawing/2016/ink" xmlns:am3d="http://schemas.microsoft.com/office/drawing/2017/model3d" xmlns:o="urn:schemas-microsoft-com:office:office" xmlns:r="http://schemas.openxmlformats.org/officeDocument/2006/relationships" xmlns:m="http://schemas.openxmlformats.org/officeDocument/2006/math" xmlns:v="urn:schemas-microsoft-com:vml" xmlns:wp14="http://schemas.microsoft.com/office/word/2010/wordprocessingDrawing" xmlns:wp="http://schemas.openxmlformats.org/drawingml/2006/wordprocessingDrawing" xmlns:w10="urn:schemas-microsoft-com:office:word" xmlns:w="http://schemas.openxmlformats.org/wordprocessingml/2006/main" xmlns:w14="http://schemas.microsoft.com/office/word/2010/wordml" xmlns:w15="http://schemas.microsoft.com/office/word/2012/wordml" xmlns:w16cid="http://schemas.microsoft.com/office/word/2016/wordml/cid" xmlns:w16se="http://schemas.microsoft.com/office/word/2015/wordml/symex" xmlns:wpg="http://schemas.microsoft.com/office/word/2010/wordprocessingGroup" xmlns:wpi="http://schemas.microsoft.com/office/word/2010/wordprocessingInk" xmlns:wne="http://schemas.microsoft.com/office/word/2006/wordml" xmlns:wps="http://schemas.microsoft.com/office/word/2010/wordprocessingShape" mc:Ignorable="w14 w15 w16se w16cid wp14">
   <w:p>
     <w:pPr>
       <w:pStyle w:val="Textoindependiente"/>
@@ -1128,9 +2264,8 @@
         </mc:Choice>
         <mc:Fallback>
           <w:pict>
-            <v:line id="shape_0" from="73.55pt,801.3pt" to="564.4pt,801.3pt" ID="Line 3" stroked="t" style="position:absolute;mso-position-horizontal-relative:page;mso-position-vertical-relative:page">
-              <v:stroke color="#878787" weight="9360" joinstyle="round" endcap="flat"/>
-              <v:fill o:detectmouseclick="t" on="false"/>
+            <v:line w14:anchorId="387BC03E" id="Line 3" o:spid="_x0000_s1026" style="position:absolute;z-index:-503316453;visibility:visible;mso-wrap-style:square;mso-wrap-distance-left:9pt;mso-wrap-distance-top:0;mso-wrap-distance-right:9pt;mso-wrap-distance-bottom:0;mso-position-horizontal:absolute;mso-position-horizontal-relative:page;mso-position-vertical:absolute;mso-position-vertical-relative:page" from="73.55pt,801.3pt" to="564.5pt,801.4pt" o:gfxdata="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" strokecolor="#878787" strokeweight=".26mm">
+              <w10:wrap anchorx="page" anchory="page"/>
             </v:line>
           </w:pict>
         </mc:Fallback>
@@ -1195,19 +2330,11 @@
                             <w:spacing w:before="13"/>
                             <w:ind w:left="20"/>
                           </w:pPr>
-                          <w:proofErr w:type="spellStart"/>
                           <w:r>
                             <w:rPr>
                               <w:color w:val="999999"/>
                             </w:rPr>
-                            <w:t>Grupo</w:t>
-                          </w:r>
-                          <w:proofErr w:type="spellEnd"/>
-                          <w:r>
-                            <w:rPr>
-                              <w:color w:val="999999"/>
-                            </w:rPr>
-                            <w:t xml:space="preserve"> </w:t>
+                            <w:t xml:space="preserve">Grupo </w:t>
                           </w:r>
                           <w:r>
                             <w:rPr>
@@ -1229,7 +2356,7 @@
         </mc:Choice>
         <mc:Fallback>
           <w:pict>
-            <v:rect id="Text Box 2" o:spid="_x0000_s1027" style="position:absolute;margin-left:69.9pt;margin-top:806.45pt;width:47.95pt;height:14.35pt;z-index:-503316452;visibility:visible;mso-wrap-style:square;mso-wrap-distance-left:9pt;mso-wrap-distance-top:0;mso-wrap-distance-right:9pt;mso-wrap-distance-bottom:0;mso-position-horizontal:absolute;mso-position-horizontal-relative:page;mso-position-vertical:absolute;mso-position-vertical-relative:page;v-text-anchor:top" o:gfxdata="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" filled="f" stroked="f">
+            <v:rect w14:anchorId="78867029" id="Text Box 2" o:spid="_x0000_s1027" style="position:absolute;margin-left:69.9pt;margin-top:806.45pt;width:47.95pt;height:14.35pt;z-index:-503316452;visibility:visible;mso-wrap-style:square;mso-wrap-distance-left:9pt;mso-wrap-distance-top:0;mso-wrap-distance-right:9pt;mso-wrap-distance-bottom:0;mso-position-horizontal:absolute;mso-position-horizontal-relative:page;mso-position-vertical:absolute;mso-position-vertical-relative:page;v-text-anchor:top" o:gfxdata="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" filled="f" stroked="f">
               <v:textbox inset="0,0,0,0">
                 <w:txbxContent>
                   <w:p>
@@ -1238,19 +2365,11 @@
                       <w:spacing w:before="13"/>
                       <w:ind w:left="20"/>
                     </w:pPr>
-                    <w:proofErr w:type="spellStart"/>
                     <w:r>
                       <w:rPr>
                         <w:color w:val="999999"/>
                       </w:rPr>
-                      <w:t>Grupo</w:t>
-                    </w:r>
-                    <w:proofErr w:type="spellEnd"/>
-                    <w:r>
-                      <w:rPr>
-                        <w:color w:val="999999"/>
-                      </w:rPr>
-                      <w:t xml:space="preserve"> </w:t>
+                      <w:t xml:space="preserve">Grupo </w:t>
                     </w:r>
                     <w:r>
                       <w:rPr>
@@ -1375,7 +2494,7 @@
         </mc:Choice>
         <mc:Fallback>
           <w:pict>
-            <v:rect id="Text Box 1" o:spid="_x0000_s1028" style="position:absolute;margin-left:502.3pt;margin-top:806.45pt;width:64.65pt;height:14.35pt;z-index:-503316450;visibility:visible;mso-wrap-style:square;mso-wrap-distance-left:9pt;mso-wrap-distance-top:0;mso-wrap-distance-right:9pt;mso-wrap-distance-bottom:0;mso-position-horizontal:absolute;mso-position-horizontal-relative:page;mso-position-vertical:absolute;mso-position-vertical-relative:page;v-text-anchor:top" o:gfxdata="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" filled="f" stroked="f">
+            <v:rect w14:anchorId="38346F1D" id="Text Box 1" o:spid="_x0000_s1028" style="position:absolute;margin-left:502.3pt;margin-top:806.45pt;width:64.65pt;height:14.35pt;z-index:-503316450;visibility:visible;mso-wrap-style:square;mso-wrap-distance-left:9pt;mso-wrap-distance-top:0;mso-wrap-distance-right:9pt;mso-wrap-distance-bottom:0;mso-position-horizontal:absolute;mso-position-horizontal-relative:page;mso-position-vertical:absolute;mso-position-vertical-relative:page;v-text-anchor:top" o:gfxdata="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" filled="f" stroked="f">
               <v:textbox inset="0,0,0,0">
                 <w:txbxContent>
                   <w:p>
@@ -1439,7 +2558,7 @@
 </file>
 
 <file path=word/footnotes.xml><?xml version="1.0" encoding="utf-8"?>
-<w:footnotes xmlns:wpc="http://schemas.microsoft.com/office/word/2010/wordprocessingCanvas" xmlns:mc="http://schemas.openxmlformats.org/markup-compatibility/2006" xmlns:o="urn:schemas-microsoft-com:office:office" xmlns:r="http://schemas.openxmlformats.org/officeDocument/2006/relationships" xmlns:m="http://schemas.openxmlformats.org/officeDocument/2006/math" xmlns:v="urn:schemas-microsoft-com:vml" xmlns:wp14="http://schemas.microsoft.com/office/word/2010/wordprocessingDrawing" xmlns:wp="http://schemas.openxmlformats.org/drawingml/2006/wordprocessingDrawing" xmlns:w10="urn:schemas-microsoft-com:office:word" xmlns:w="http://schemas.openxmlformats.org/wordprocessingml/2006/main" xmlns:w14="http://schemas.microsoft.com/office/word/2010/wordml" xmlns:wpg="http://schemas.microsoft.com/office/word/2010/wordprocessingGroup" xmlns:wpi="http://schemas.microsoft.com/office/word/2010/wordprocessingInk" xmlns:wne="http://schemas.microsoft.com/office/word/2006/wordml" xmlns:wps="http://schemas.microsoft.com/office/word/2010/wordprocessingShape" mc:Ignorable="w14 wp14">
+<w:footnotes xmlns:wpc="http://schemas.microsoft.com/office/word/2010/wordprocessingCanvas" xmlns:cx="http://schemas.microsoft.com/office/drawing/2014/chartex" xmlns:cx1="http://schemas.microsoft.com/office/drawing/2015/9/8/chartex" xmlns:cx2="http://schemas.microsoft.com/office/drawing/2015/10/21/chartex" xmlns:cx3="http://schemas.microsoft.com/office/drawing/2016/5/9/chartex" xmlns:cx4="http://schemas.microsoft.com/office/drawing/2016/5/10/chartex" xmlns:cx5="http://schemas.microsoft.com/office/drawing/2016/5/11/chartex" xmlns:cx6="http://schemas.microsoft.com/office/drawing/2016/5/12/chartex" xmlns:cx7="http://schemas.microsoft.com/office/drawing/2016/5/13/chartex" xmlns:cx8="http://schemas.microsoft.com/office/drawing/2016/5/14/chartex" xmlns:mc="http://schemas.openxmlformats.org/markup-compatibility/2006" xmlns:aink="http://schemas.microsoft.com/office/drawing/2016/ink" xmlns:am3d="http://schemas.microsoft.com/office/drawing/2017/model3d" xmlns:o="urn:schemas-microsoft-com:office:office" xmlns:r="http://schemas.openxmlformats.org/officeDocument/2006/relationships" xmlns:m="http://schemas.openxmlformats.org/officeDocument/2006/math" xmlns:v="urn:schemas-microsoft-com:vml" xmlns:wp14="http://schemas.microsoft.com/office/word/2010/wordprocessingDrawing" xmlns:wp="http://schemas.openxmlformats.org/drawingml/2006/wordprocessingDrawing" xmlns:w10="urn:schemas-microsoft-com:office:word" xmlns:w="http://schemas.openxmlformats.org/wordprocessingml/2006/main" xmlns:w14="http://schemas.microsoft.com/office/word/2010/wordml" xmlns:w15="http://schemas.microsoft.com/office/word/2012/wordml" xmlns:w16cid="http://schemas.microsoft.com/office/word/2016/wordml/cid" xmlns:w16se="http://schemas.microsoft.com/office/word/2015/wordml/symex" xmlns:wpg="http://schemas.microsoft.com/office/word/2010/wordprocessingGroup" xmlns:wpi="http://schemas.microsoft.com/office/word/2010/wordprocessingInk" xmlns:wne="http://schemas.microsoft.com/office/word/2006/wordml" xmlns:wps="http://schemas.microsoft.com/office/word/2010/wordprocessingShape" mc:Ignorable="w14 w15 w16se w16cid wp14">
   <w:footnote w:type="separator" w:id="-1">
     <w:p>
       <w:r>
@@ -1458,8 +2577,8 @@
 </file>
 
 <file path=word/numbering.xml><?xml version="1.0" encoding="utf-8"?>
-<w:numbering xmlns:wpc="http://schemas.microsoft.com/office/word/2010/wordprocessingCanvas" xmlns:mc="http://schemas.openxmlformats.org/markup-compatibility/2006" xmlns:o="urn:schemas-microsoft-com:office:office" xmlns:r="http://schemas.openxmlformats.org/officeDocument/2006/relationships" xmlns:m="http://schemas.openxmlformats.org/officeDocument/2006/math" xmlns:v="urn:schemas-microsoft-com:vml" xmlns:wp14="http://schemas.microsoft.com/office/word/2010/wordprocessingDrawing" xmlns:wp="http://schemas.openxmlformats.org/drawingml/2006/wordprocessingDrawing" xmlns:w10="urn:schemas-microsoft-com:office:word" xmlns:w="http://schemas.openxmlformats.org/wordprocessingml/2006/main" xmlns:w14="http://schemas.microsoft.com/office/word/2010/wordml" xmlns:wpg="http://schemas.microsoft.com/office/word/2010/wordprocessingGroup" xmlns:wpi="http://schemas.microsoft.com/office/word/2010/wordprocessingInk" xmlns:wne="http://schemas.microsoft.com/office/word/2006/wordml" xmlns:wps="http://schemas.microsoft.com/office/word/2010/wordprocessingShape" mc:Ignorable="w14 wp14">
-  <w:abstractNum w:abstractNumId="0">
+<w:numbering xmlns:wpc="http://schemas.microsoft.com/office/word/2010/wordprocessingCanvas" xmlns:cx="http://schemas.microsoft.com/office/drawing/2014/chartex" xmlns:cx1="http://schemas.microsoft.com/office/drawing/2015/9/8/chartex" xmlns:cx2="http://schemas.microsoft.com/office/drawing/2015/10/21/chartex" xmlns:cx3="http://schemas.microsoft.com/office/drawing/2016/5/9/chartex" xmlns:cx4="http://schemas.microsoft.com/office/drawing/2016/5/10/chartex" xmlns:cx5="http://schemas.microsoft.com/office/drawing/2016/5/11/chartex" xmlns:cx6="http://schemas.microsoft.com/office/drawing/2016/5/12/chartex" xmlns:cx7="http://schemas.microsoft.com/office/drawing/2016/5/13/chartex" xmlns:cx8="http://schemas.microsoft.com/office/drawing/2016/5/14/chartex" xmlns:mc="http://schemas.openxmlformats.org/markup-compatibility/2006" xmlns:aink="http://schemas.microsoft.com/office/drawing/2016/ink" xmlns:am3d="http://schemas.microsoft.com/office/drawing/2017/model3d" xmlns:o="urn:schemas-microsoft-com:office:office" xmlns:r="http://schemas.openxmlformats.org/officeDocument/2006/relationships" xmlns:m="http://schemas.openxmlformats.org/officeDocument/2006/math" xmlns:v="urn:schemas-microsoft-com:vml" xmlns:wp14="http://schemas.microsoft.com/office/word/2010/wordprocessingDrawing" xmlns:wp="http://schemas.openxmlformats.org/drawingml/2006/wordprocessingDrawing" xmlns:w10="urn:schemas-microsoft-com:office:word" xmlns:w="http://schemas.openxmlformats.org/wordprocessingml/2006/main" xmlns:w14="http://schemas.microsoft.com/office/word/2010/wordml" xmlns:w15="http://schemas.microsoft.com/office/word/2012/wordml" xmlns:w16cid="http://schemas.microsoft.com/office/word/2016/wordml/cid" xmlns:w16se="http://schemas.microsoft.com/office/word/2015/wordml/symex" xmlns:wpg="http://schemas.microsoft.com/office/word/2010/wordprocessingGroup" xmlns:wpi="http://schemas.microsoft.com/office/word/2010/wordprocessingInk" xmlns:wne="http://schemas.microsoft.com/office/word/2006/wordml" xmlns:wps="http://schemas.microsoft.com/office/word/2010/wordprocessingShape" mc:Ignorable="w14 w15 w16se w16cid wp14">
+  <w:abstractNum w:abstractNumId="0" w15:restartNumberingAfterBreak="0">
     <w:nsid w:val="12AB5B27"/>
     <w:multiLevelType w:val="multilevel"/>
     <w:tmpl w:val="82AC8130"/>
@@ -1581,7 +2700,7 @@
       </w:pPr>
     </w:lvl>
   </w:abstractNum>
-  <w:abstractNum w:abstractNumId="1">
+  <w:abstractNum w:abstractNumId="1" w15:restartNumberingAfterBreak="0">
     <w:nsid w:val="1C2E4F10"/>
     <w:multiLevelType w:val="multilevel"/>
     <w:tmpl w:val="BD32BCCE"/>
@@ -1730,7 +2849,7 @@
       </w:rPr>
     </w:lvl>
   </w:abstractNum>
-  <w:abstractNum w:abstractNumId="2">
+  <w:abstractNum w:abstractNumId="2" w15:restartNumberingAfterBreak="0">
     <w:nsid w:val="3C345799"/>
     <w:multiLevelType w:val="multilevel"/>
     <w:tmpl w:val="9F064C20"/>
@@ -1861,7 +2980,7 @@
       </w:rPr>
     </w:lvl>
   </w:abstractNum>
-  <w:abstractNum w:abstractNumId="3">
+  <w:abstractNum w:abstractNumId="3" w15:restartNumberingAfterBreak="0">
     <w:nsid w:val="48A17B50"/>
     <w:multiLevelType w:val="multilevel"/>
     <w:tmpl w:val="2C0A001F"/>
@@ -1947,7 +3066,7 @@
       </w:pPr>
     </w:lvl>
   </w:abstractNum>
-  <w:abstractNum w:abstractNumId="4">
+  <w:abstractNum w:abstractNumId="4" w15:restartNumberingAfterBreak="0">
     <w:nsid w:val="56385D86"/>
     <w:multiLevelType w:val="hybridMultilevel"/>
     <w:tmpl w:val="46F21838"/>
@@ -2060,7 +3179,7 @@
       </w:rPr>
     </w:lvl>
   </w:abstractNum>
-  <w:abstractNum w:abstractNumId="5">
+  <w:abstractNum w:abstractNumId="5" w15:restartNumberingAfterBreak="0">
     <w:nsid w:val="644D274E"/>
     <w:multiLevelType w:val="multilevel"/>
     <w:tmpl w:val="1488284C"/>
@@ -2182,7 +3301,7 @@
       </w:rPr>
     </w:lvl>
   </w:abstractNum>
-  <w:abstractNum w:abstractNumId="6">
+  <w:abstractNum w:abstractNumId="6" w15:restartNumberingAfterBreak="0">
     <w:nsid w:val="6CDF0802"/>
     <w:multiLevelType w:val="multilevel"/>
     <w:tmpl w:val="D1706DB4"/>
@@ -2332,7 +3451,93 @@
       </w:rPr>
     </w:lvl>
   </w:abstractNum>
-  <w:abstractNum w:abstractNumId="7">
+  <w:abstractNum w:abstractNumId="7" w15:restartNumberingAfterBreak="0">
+    <w:nsid w:val="6DDD7632"/>
+    <w:multiLevelType w:val="multilevel"/>
+    <w:tmpl w:val="2C0A001F"/>
+    <w:lvl w:ilvl="0">
+      <w:start w:val="1"/>
+      <w:numFmt w:val="decimal"/>
+      <w:lvlText w:val="%1."/>
+      <w:lvlJc w:val="left"/>
+      <w:pPr>
+        <w:ind w:left="360" w:hanging="360"/>
+      </w:pPr>
+    </w:lvl>
+    <w:lvl w:ilvl="1">
+      <w:start w:val="1"/>
+      <w:numFmt w:val="decimal"/>
+      <w:lvlText w:val="%1.%2."/>
+      <w:lvlJc w:val="left"/>
+      <w:pPr>
+        <w:ind w:left="792" w:hanging="432"/>
+      </w:pPr>
+    </w:lvl>
+    <w:lvl w:ilvl="2">
+      <w:start w:val="1"/>
+      <w:numFmt w:val="decimal"/>
+      <w:lvlText w:val="%1.%2.%3."/>
+      <w:lvlJc w:val="left"/>
+      <w:pPr>
+        <w:ind w:left="1224" w:hanging="504"/>
+      </w:pPr>
+    </w:lvl>
+    <w:lvl w:ilvl="3">
+      <w:start w:val="1"/>
+      <w:numFmt w:val="decimal"/>
+      <w:lvlText w:val="%1.%2.%3.%4."/>
+      <w:lvlJc w:val="left"/>
+      <w:pPr>
+        <w:ind w:left="1728" w:hanging="648"/>
+      </w:pPr>
+    </w:lvl>
+    <w:lvl w:ilvl="4">
+      <w:start w:val="1"/>
+      <w:numFmt w:val="decimal"/>
+      <w:lvlText w:val="%1.%2.%3.%4.%5."/>
+      <w:lvlJc w:val="left"/>
+      <w:pPr>
+        <w:ind w:left="2232" w:hanging="792"/>
+      </w:pPr>
+    </w:lvl>
+    <w:lvl w:ilvl="5">
+      <w:start w:val="1"/>
+      <w:numFmt w:val="decimal"/>
+      <w:lvlText w:val="%1.%2.%3.%4.%5.%6."/>
+      <w:lvlJc w:val="left"/>
+      <w:pPr>
+        <w:ind w:left="2736" w:hanging="936"/>
+      </w:pPr>
+    </w:lvl>
+    <w:lvl w:ilvl="6">
+      <w:start w:val="1"/>
+      <w:numFmt w:val="decimal"/>
+      <w:lvlText w:val="%1.%2.%3.%4.%5.%6.%7."/>
+      <w:lvlJc w:val="left"/>
+      <w:pPr>
+        <w:ind w:left="3240" w:hanging="1080"/>
+      </w:pPr>
+    </w:lvl>
+    <w:lvl w:ilvl="7">
+      <w:start w:val="1"/>
+      <w:numFmt w:val="decimal"/>
+      <w:lvlText w:val="%1.%2.%3.%4.%5.%6.%7.%8."/>
+      <w:lvlJc w:val="left"/>
+      <w:pPr>
+        <w:ind w:left="3744" w:hanging="1224"/>
+      </w:pPr>
+    </w:lvl>
+    <w:lvl w:ilvl="8">
+      <w:start w:val="1"/>
+      <w:numFmt w:val="decimal"/>
+      <w:lvlText w:val="%1.%2.%3.%4.%5.%6.%7.%8.%9."/>
+      <w:lvlJc w:val="left"/>
+      <w:pPr>
+        <w:ind w:left="4320" w:hanging="1440"/>
+      </w:pPr>
+    </w:lvl>
+  </w:abstractNum>
+  <w:abstractNum w:abstractNumId="8" w15:restartNumberingAfterBreak="0">
     <w:nsid w:val="70F361A0"/>
     <w:multiLevelType w:val="multilevel"/>
     <w:tmpl w:val="2C0A001F"/>
@@ -2418,7 +3623,120 @@
       </w:pPr>
     </w:lvl>
   </w:abstractNum>
-  <w:abstractNum w:abstractNumId="8">
+  <w:abstractNum w:abstractNumId="9" w15:restartNumberingAfterBreak="0">
+    <w:nsid w:val="723820DD"/>
+    <w:multiLevelType w:val="hybridMultilevel"/>
+    <w:tmpl w:val="FE627DE8"/>
+    <w:lvl w:ilvl="0" w:tplc="2C0A0001">
+      <w:start w:val="1"/>
+      <w:numFmt w:val="bullet"/>
+      <w:lvlText w:val=""/>
+      <w:lvlJc w:val="left"/>
+      <w:pPr>
+        <w:ind w:left="1440" w:hanging="360"/>
+      </w:pPr>
+      <w:rPr>
+        <w:rFonts w:ascii="Symbol" w:hAnsi="Symbol" w:hint="default"/>
+      </w:rPr>
+    </w:lvl>
+    <w:lvl w:ilvl="1" w:tplc="2C0A0003" w:tentative="1">
+      <w:start w:val="1"/>
+      <w:numFmt w:val="bullet"/>
+      <w:lvlText w:val="o"/>
+      <w:lvlJc w:val="left"/>
+      <w:pPr>
+        <w:ind w:left="2160" w:hanging="360"/>
+      </w:pPr>
+      <w:rPr>
+        <w:rFonts w:ascii="Courier New" w:hAnsi="Courier New" w:cs="Courier New" w:hint="default"/>
+      </w:rPr>
+    </w:lvl>
+    <w:lvl w:ilvl="2" w:tplc="2C0A0005" w:tentative="1">
+      <w:start w:val="1"/>
+      <w:numFmt w:val="bullet"/>
+      <w:lvlText w:val=""/>
+      <w:lvlJc w:val="left"/>
+      <w:pPr>
+        <w:ind w:left="2880" w:hanging="360"/>
+      </w:pPr>
+      <w:rPr>
+        <w:rFonts w:ascii="Wingdings" w:hAnsi="Wingdings" w:hint="default"/>
+      </w:rPr>
+    </w:lvl>
+    <w:lvl w:ilvl="3" w:tplc="2C0A0001" w:tentative="1">
+      <w:start w:val="1"/>
+      <w:numFmt w:val="bullet"/>
+      <w:lvlText w:val=""/>
+      <w:lvlJc w:val="left"/>
+      <w:pPr>
+        <w:ind w:left="3600" w:hanging="360"/>
+      </w:pPr>
+      <w:rPr>
+        <w:rFonts w:ascii="Symbol" w:hAnsi="Symbol" w:hint="default"/>
+      </w:rPr>
+    </w:lvl>
+    <w:lvl w:ilvl="4" w:tplc="2C0A0003" w:tentative="1">
+      <w:start w:val="1"/>
+      <w:numFmt w:val="bullet"/>
+      <w:lvlText w:val="o"/>
+      <w:lvlJc w:val="left"/>
+      <w:pPr>
+        <w:ind w:left="4320" w:hanging="360"/>
+      </w:pPr>
+      <w:rPr>
+        <w:rFonts w:ascii="Courier New" w:hAnsi="Courier New" w:cs="Courier New" w:hint="default"/>
+      </w:rPr>
+    </w:lvl>
+    <w:lvl w:ilvl="5" w:tplc="2C0A0005" w:tentative="1">
+      <w:start w:val="1"/>
+      <w:numFmt w:val="bullet"/>
+      <w:lvlText w:val=""/>
+      <w:lvlJc w:val="left"/>
+      <w:pPr>
+        <w:ind w:left="5040" w:hanging="360"/>
+      </w:pPr>
+      <w:rPr>
+        <w:rFonts w:ascii="Wingdings" w:hAnsi="Wingdings" w:hint="default"/>
+      </w:rPr>
+    </w:lvl>
+    <w:lvl w:ilvl="6" w:tplc="2C0A0001" w:tentative="1">
+      <w:start w:val="1"/>
+      <w:numFmt w:val="bullet"/>
+      <w:lvlText w:val=""/>
+      <w:lvlJc w:val="left"/>
+      <w:pPr>
+        <w:ind w:left="5760" w:hanging="360"/>
+      </w:pPr>
+      <w:rPr>
+        <w:rFonts w:ascii="Symbol" w:hAnsi="Symbol" w:hint="default"/>
+      </w:rPr>
+    </w:lvl>
+    <w:lvl w:ilvl="7" w:tplc="2C0A0003" w:tentative="1">
+      <w:start w:val="1"/>
+      <w:numFmt w:val="bullet"/>
+      <w:lvlText w:val="o"/>
+      <w:lvlJc w:val="left"/>
+      <w:pPr>
+        <w:ind w:left="6480" w:hanging="360"/>
+      </w:pPr>
+      <w:rPr>
+        <w:rFonts w:ascii="Courier New" w:hAnsi="Courier New" w:cs="Courier New" w:hint="default"/>
+      </w:rPr>
+    </w:lvl>
+    <w:lvl w:ilvl="8" w:tplc="2C0A0005" w:tentative="1">
+      <w:start w:val="1"/>
+      <w:numFmt w:val="bullet"/>
+      <w:lvlText w:val=""/>
+      <w:lvlJc w:val="left"/>
+      <w:pPr>
+        <w:ind w:left="7200" w:hanging="360"/>
+      </w:pPr>
+      <w:rPr>
+        <w:rFonts w:ascii="Wingdings" w:hAnsi="Wingdings" w:hint="default"/>
+      </w:rPr>
+    </w:lvl>
+  </w:abstractNum>
+  <w:abstractNum w:abstractNumId="10" w15:restartNumberingAfterBreak="0">
     <w:nsid w:val="7C3562FD"/>
     <w:multiLevelType w:val="multilevel"/>
     <w:tmpl w:val="2C0A001F"/>
@@ -2520,22 +3838,28 @@
     <w:abstractNumId w:val="0"/>
   </w:num>
   <w:num w:numId="6">
-    <w:abstractNumId w:val="7"/>
+    <w:abstractNumId w:val="8"/>
   </w:num>
   <w:num w:numId="7">
     <w:abstractNumId w:val="3"/>
   </w:num>
   <w:num w:numId="8">
-    <w:abstractNumId w:val="8"/>
+    <w:abstractNumId w:val="10"/>
   </w:num>
   <w:num w:numId="9">
     <w:abstractNumId w:val="4"/>
+  </w:num>
+  <w:num w:numId="10">
+    <w:abstractNumId w:val="9"/>
+  </w:num>
+  <w:num w:numId="11">
+    <w:abstractNumId w:val="7"/>
   </w:num>
 </w:numbering>
 </file>
 
 <file path=word/styles.xml><?xml version="1.0" encoding="utf-8"?>
-<w:styles xmlns:mc="http://schemas.openxmlformats.org/markup-compatibility/2006" xmlns:r="http://schemas.openxmlformats.org/officeDocument/2006/relationships" xmlns:w="http://schemas.openxmlformats.org/wordprocessingml/2006/main" xmlns:w14="http://schemas.microsoft.com/office/word/2010/wordml" mc:Ignorable="w14">
+<w:styles xmlns:mc="http://schemas.openxmlformats.org/markup-compatibility/2006" xmlns:r="http://schemas.openxmlformats.org/officeDocument/2006/relationships" xmlns:w="http://schemas.openxmlformats.org/wordprocessingml/2006/main" xmlns:w14="http://schemas.microsoft.com/office/word/2010/wordml" xmlns:w15="http://schemas.microsoft.com/office/word/2012/wordml" xmlns:w16cid="http://schemas.microsoft.com/office/word/2016/wordml/cid" xmlns:w16se="http://schemas.microsoft.com/office/word/2015/wordml/symex" mc:Ignorable="w14 w15 w16se w16cid">
   <w:docDefaults>
     <w:rPrDefault>
       <w:rPr>
@@ -2547,144 +3871,383 @@
     </w:rPrDefault>
     <w:pPrDefault/>
   </w:docDefaults>
-  <w:latentStyles w:defLockedState="0" w:defUIPriority="99" w:defSemiHidden="1" w:defUnhideWhenUsed="1" w:defQFormat="0" w:count="267">
-    <w:lsdException w:name="Normal" w:semiHidden="0" w:uiPriority="0" w:unhideWhenUsed="0" w:qFormat="1"/>
-    <w:lsdException w:name="heading 1" w:semiHidden="0" w:uiPriority="9" w:unhideWhenUsed="0" w:qFormat="1"/>
-    <w:lsdException w:name="heading 2" w:uiPriority="9" w:qFormat="1"/>
-    <w:lsdException w:name="heading 3" w:uiPriority="9" w:qFormat="1"/>
-    <w:lsdException w:name="heading 4" w:uiPriority="9" w:qFormat="1"/>
-    <w:lsdException w:name="heading 5" w:uiPriority="9" w:qFormat="1"/>
-    <w:lsdException w:name="heading 6" w:uiPriority="9" w:qFormat="1"/>
-    <w:lsdException w:name="heading 7" w:uiPriority="9" w:qFormat="1"/>
-    <w:lsdException w:name="heading 8" w:uiPriority="9" w:qFormat="1"/>
-    <w:lsdException w:name="heading 9" w:uiPriority="9" w:qFormat="1"/>
-    <w:lsdException w:name="toc 1" w:uiPriority="39"/>
-    <w:lsdException w:name="toc 2" w:uiPriority="39"/>
-    <w:lsdException w:name="toc 3" w:uiPriority="39"/>
-    <w:lsdException w:name="toc 4" w:uiPriority="39"/>
-    <w:lsdException w:name="toc 5" w:uiPriority="39"/>
-    <w:lsdException w:name="toc 6" w:uiPriority="39"/>
-    <w:lsdException w:name="toc 7" w:uiPriority="39"/>
-    <w:lsdException w:name="toc 8" w:uiPriority="39"/>
-    <w:lsdException w:name="toc 9" w:uiPriority="39"/>
-    <w:lsdException w:name="caption" w:uiPriority="35" w:qFormat="1"/>
-    <w:lsdException w:name="Title" w:semiHidden="0" w:uiPriority="10" w:unhideWhenUsed="0" w:qFormat="1"/>
-    <w:lsdException w:name="Default Paragraph Font" w:uiPriority="1"/>
-    <w:lsdException w:name="Subtitle" w:semiHidden="0" w:uiPriority="11" w:unhideWhenUsed="0" w:qFormat="1"/>
-    <w:lsdException w:name="Strong" w:semiHidden="0" w:uiPriority="22" w:unhideWhenUsed="0" w:qFormat="1"/>
-    <w:lsdException w:name="Emphasis" w:semiHidden="0" w:uiPriority="20" w:unhideWhenUsed="0" w:qFormat="1"/>
-    <w:lsdException w:name="Table Grid" w:semiHidden="0" w:uiPriority="59" w:unhideWhenUsed="0"/>
-    <w:lsdException w:name="Placeholder Text" w:unhideWhenUsed="0"/>
-    <w:lsdException w:name="No Spacing" w:semiHidden="0" w:uiPriority="1" w:unhideWhenUsed="0" w:qFormat="1"/>
-    <w:lsdException w:name="Light Shading" w:semiHidden="0" w:uiPriority="60" w:unhideWhenUsed="0"/>
-    <w:lsdException w:name="Light List" w:semiHidden="0" w:uiPriority="61" w:unhideWhenUsed="0"/>
-    <w:lsdException w:name="Light Grid" w:semiHidden="0" w:uiPriority="62" w:unhideWhenUsed="0"/>
-    <w:lsdException w:name="Medium Shading 1" w:semiHidden="0" w:uiPriority="63" w:unhideWhenUsed="0"/>
-    <w:lsdException w:name="Medium Shading 2" w:semiHidden="0" w:uiPriority="64" w:unhideWhenUsed="0"/>
-    <w:lsdException w:name="Medium List 1" w:semiHidden="0" w:uiPriority="65" w:unhideWhenUsed="0"/>
-    <w:lsdException w:name="Medium List 2" w:semiHidden="0" w:uiPriority="66" w:unhideWhenUsed="0"/>
-    <w:lsdException w:name="Medium Grid 1" w:semiHidden="0" w:uiPriority="67" w:unhideWhenUsed="0"/>
-    <w:lsdException w:name="Medium Grid 2" w:semiHidden="0" w:uiPriority="68" w:unhideWhenUsed="0"/>
-    <w:lsdException w:name="Medium Grid 3" w:semiHidden="0" w:uiPriority="69" w:unhideWhenUsed="0"/>
-    <w:lsdException w:name="Dark List" w:semiHidden="0" w:uiPriority="70" w:unhideWhenUsed="0"/>
-    <w:lsdException w:name="Colorful Shading" w:semiHidden="0" w:uiPriority="71" w:unhideWhenUsed="0"/>
-    <w:lsdException w:name="Colorful List" w:semiHidden="0" w:uiPriority="72" w:unhideWhenUsed="0"/>
-    <w:lsdException w:name="Colorful Grid" w:semiHidden="0" w:uiPriority="73" w:unhideWhenUsed="0"/>
-    <w:lsdException w:name="Light Shading Accent 1" w:semiHidden="0" w:uiPriority="60" w:unhideWhenUsed="0"/>
-    <w:lsdException w:name="Light List Accent 1" w:semiHidden="0" w:uiPriority="61" w:unhideWhenUsed="0"/>
-    <w:lsdException w:name="Light Grid Accent 1" w:semiHidden="0" w:uiPriority="62" w:unhideWhenUsed="0"/>
-    <w:lsdException w:name="Medium Shading 1 Accent 1" w:semiHidden="0" w:uiPriority="63" w:unhideWhenUsed="0"/>
-    <w:lsdException w:name="Medium Shading 2 Accent 1" w:semiHidden="0" w:uiPriority="64" w:unhideWhenUsed="0"/>
-    <w:lsdException w:name="Medium List 1 Accent 1" w:semiHidden="0" w:uiPriority="65" w:unhideWhenUsed="0"/>
-    <w:lsdException w:name="Revision" w:unhideWhenUsed="0"/>
-    <w:lsdException w:name="List Paragraph" w:semiHidden="0" w:uiPriority="34" w:unhideWhenUsed="0" w:qFormat="1"/>
-    <w:lsdException w:name="Quote" w:semiHidden="0" w:uiPriority="29" w:unhideWhenUsed="0" w:qFormat="1"/>
-    <w:lsdException w:name="Intense Quote" w:semiHidden="0" w:uiPriority="30" w:unhideWhenUsed="0" w:qFormat="1"/>
-    <w:lsdException w:name="Medium List 2 Accent 1" w:semiHidden="0" w:uiPriority="66" w:unhideWhenUsed="0"/>
-    <w:lsdException w:name="Medium Grid 1 Accent 1" w:semiHidden="0" w:uiPriority="67" w:unhideWhenUsed="0"/>
-    <w:lsdException w:name="Medium Grid 2 Accent 1" w:semiHidden="0" w:uiPriority="68" w:unhideWhenUsed="0"/>
-    <w:lsdException w:name="Medium Grid 3 Accent 1" w:semiHidden="0" w:uiPriority="69" w:unhideWhenUsed="0"/>
-    <w:lsdException w:name="Dark List Accent 1" w:semiHidden="0" w:uiPriority="70" w:unhideWhenUsed="0"/>
-    <w:lsdException w:name="Colorful Shading Accent 1" w:semiHidden="0" w:uiPriority="71" w:unhideWhenUsed="0"/>
-    <w:lsdException w:name="Colorful List Accent 1" w:semiHidden="0" w:uiPriority="72" w:unhideWhenUsed="0"/>
-    <w:lsdException w:name="Colorful Grid Accent 1" w:semiHidden="0" w:uiPriority="73" w:unhideWhenUsed="0"/>
-    <w:lsdException w:name="Light Shading Accent 2" w:semiHidden="0" w:uiPriority="60" w:unhideWhenUsed="0"/>
-    <w:lsdException w:name="Light List Accent 2" w:semiHidden="0" w:uiPriority="61" w:unhideWhenUsed="0"/>
-    <w:lsdException w:name="Light Grid Accent 2" w:semiHidden="0" w:uiPriority="62" w:unhideWhenUsed="0"/>
-    <w:lsdException w:name="Medium Shading 1 Accent 2" w:semiHidden="0" w:uiPriority="63" w:unhideWhenUsed="0"/>
-    <w:lsdException w:name="Medium Shading 2 Accent 2" w:semiHidden="0" w:uiPriority="64" w:unhideWhenUsed="0"/>
-    <w:lsdException w:name="Medium List 1 Accent 2" w:semiHidden="0" w:uiPriority="65" w:unhideWhenUsed="0"/>
-    <w:lsdException w:name="Medium List 2 Accent 2" w:semiHidden="0" w:uiPriority="66" w:unhideWhenUsed="0"/>
-    <w:lsdException w:name="Medium Grid 1 Accent 2" w:semiHidden="0" w:uiPriority="67" w:unhideWhenUsed="0"/>
-    <w:lsdException w:name="Medium Grid 2 Accent 2" w:semiHidden="0" w:uiPriority="68" w:unhideWhenUsed="0"/>
-    <w:lsdException w:name="Medium Grid 3 Accent 2" w:semiHidden="0" w:uiPriority="69" w:unhideWhenUsed="0"/>
-    <w:lsdException w:name="Dark List Accent 2" w:semiHidden="0" w:uiPriority="70" w:unhideWhenUsed="0"/>
-    <w:lsdException w:name="Colorful Shading Accent 2" w:semiHidden="0" w:uiPriority="71" w:unhideWhenUsed="0"/>
-    <w:lsdException w:name="Colorful List Accent 2" w:semiHidden="0" w:uiPriority="72" w:unhideWhenUsed="0"/>
-    <w:lsdException w:name="Colorful Grid Accent 2" w:semiHidden="0" w:uiPriority="73" w:unhideWhenUsed="0"/>
-    <w:lsdException w:name="Light Shading Accent 3" w:semiHidden="0" w:uiPriority="60" w:unhideWhenUsed="0"/>
-    <w:lsdException w:name="Light List Accent 3" w:semiHidden="0" w:uiPriority="61" w:unhideWhenUsed="0"/>
-    <w:lsdException w:name="Light Grid Accent 3" w:semiHidden="0" w:uiPriority="62" w:unhideWhenUsed="0"/>
-    <w:lsdException w:name="Medium Shading 1 Accent 3" w:semiHidden="0" w:uiPriority="63" w:unhideWhenUsed="0"/>
-    <w:lsdException w:name="Medium Shading 2 Accent 3" w:semiHidden="0" w:uiPriority="64" w:unhideWhenUsed="0"/>
-    <w:lsdException w:name="Medium List 1 Accent 3" w:semiHidden="0" w:uiPriority="65" w:unhideWhenUsed="0"/>
-    <w:lsdException w:name="Medium List 2 Accent 3" w:semiHidden="0" w:uiPriority="66" w:unhideWhenUsed="0"/>
-    <w:lsdException w:name="Medium Grid 1 Accent 3" w:semiHidden="0" w:uiPriority="67" w:unhideWhenUsed="0"/>
-    <w:lsdException w:name="Medium Grid 2 Accent 3" w:semiHidden="0" w:uiPriority="68" w:unhideWhenUsed="0"/>
-    <w:lsdException w:name="Medium Grid 3 Accent 3" w:semiHidden="0" w:uiPriority="69" w:unhideWhenUsed="0"/>
-    <w:lsdException w:name="Dark List Accent 3" w:semiHidden="0" w:uiPriority="70" w:unhideWhenUsed="0"/>
-    <w:lsdException w:name="Colorful Shading Accent 3" w:semiHidden="0" w:uiPriority="71" w:unhideWhenUsed="0"/>
-    <w:lsdException w:name="Colorful List Accent 3" w:semiHidden="0" w:uiPriority="72" w:unhideWhenUsed="0"/>
-    <w:lsdException w:name="Colorful Grid Accent 3" w:semiHidden="0" w:uiPriority="73" w:unhideWhenUsed="0"/>
-    <w:lsdException w:name="Light Shading Accent 4" w:semiHidden="0" w:uiPriority="60" w:unhideWhenUsed="0"/>
-    <w:lsdException w:name="Light List Accent 4" w:semiHidden="0" w:uiPriority="61" w:unhideWhenUsed="0"/>
-    <w:lsdException w:name="Light Grid Accent 4" w:semiHidden="0" w:uiPriority="62" w:unhideWhenUsed="0"/>
-    <w:lsdException w:name="Medium Shading 1 Accent 4" w:semiHidden="0" w:uiPriority="63" w:unhideWhenUsed="0"/>
-    <w:lsdException w:name="Medium Shading 2 Accent 4" w:semiHidden="0" w:uiPriority="64" w:unhideWhenUsed="0"/>
-    <w:lsdException w:name="Medium List 1 Accent 4" w:semiHidden="0" w:uiPriority="65" w:unhideWhenUsed="0"/>
-    <w:lsdException w:name="Medium List 2 Accent 4" w:semiHidden="0" w:uiPriority="66" w:unhideWhenUsed="0"/>
-    <w:lsdException w:name="Medium Grid 1 Accent 4" w:semiHidden="0" w:uiPriority="67" w:unhideWhenUsed="0"/>
-    <w:lsdException w:name="Medium Grid 2 Accent 4" w:semiHidden="0" w:uiPriority="68" w:unhideWhenUsed="0"/>
-    <w:lsdException w:name="Medium Grid 3 Accent 4" w:semiHidden="0" w:uiPriority="69" w:unhideWhenUsed="0"/>
-    <w:lsdException w:name="Dark List Accent 4" w:semiHidden="0" w:uiPriority="70" w:unhideWhenUsed="0"/>
-    <w:lsdException w:name="Colorful Shading Accent 4" w:semiHidden="0" w:uiPriority="71" w:unhideWhenUsed="0"/>
-    <w:lsdException w:name="Colorful List Accent 4" w:semiHidden="0" w:uiPriority="72" w:unhideWhenUsed="0"/>
-    <w:lsdException w:name="Colorful Grid Accent 4" w:semiHidden="0" w:uiPriority="73" w:unhideWhenUsed="0"/>
-    <w:lsdException w:name="Light Shading Accent 5" w:semiHidden="0" w:uiPriority="60" w:unhideWhenUsed="0"/>
-    <w:lsdException w:name="Light List Accent 5" w:semiHidden="0" w:uiPriority="61" w:unhideWhenUsed="0"/>
-    <w:lsdException w:name="Light Grid Accent 5" w:semiHidden="0" w:uiPriority="62" w:unhideWhenUsed="0"/>
-    <w:lsdException w:name="Medium Shading 1 Accent 5" w:semiHidden="0" w:uiPriority="63" w:unhideWhenUsed="0"/>
-    <w:lsdException w:name="Medium Shading 2 Accent 5" w:semiHidden="0" w:uiPriority="64" w:unhideWhenUsed="0"/>
-    <w:lsdException w:name="Medium List 1 Accent 5" w:semiHidden="0" w:uiPriority="65" w:unhideWhenUsed="0"/>
-    <w:lsdException w:name="Medium List 2 Accent 5" w:semiHidden="0" w:uiPriority="66" w:unhideWhenUsed="0"/>
-    <w:lsdException w:name="Medium Grid 1 Accent 5" w:semiHidden="0" w:uiPriority="67" w:unhideWhenUsed="0"/>
-    <w:lsdException w:name="Medium Grid 2 Accent 5" w:semiHidden="0" w:uiPriority="68" w:unhideWhenUsed="0"/>
-    <w:lsdException w:name="Medium Grid 3 Accent 5" w:semiHidden="0" w:uiPriority="69" w:unhideWhenUsed="0"/>
-    <w:lsdException w:name="Dark List Accent 5" w:semiHidden="0" w:uiPriority="70" w:unhideWhenUsed="0"/>
-    <w:lsdException w:name="Colorful Shading Accent 5" w:semiHidden="0" w:uiPriority="71" w:unhideWhenUsed="0"/>
-    <w:lsdException w:name="Colorful List Accent 5" w:semiHidden="0" w:uiPriority="72" w:unhideWhenUsed="0"/>
-    <w:lsdException w:name="Colorful Grid Accent 5" w:semiHidden="0" w:uiPriority="73" w:unhideWhenUsed="0"/>
-    <w:lsdException w:name="Light Shading Accent 6" w:semiHidden="0" w:uiPriority="60" w:unhideWhenUsed="0"/>
-    <w:lsdException w:name="Light List Accent 6" w:semiHidden="0" w:uiPriority="61" w:unhideWhenUsed="0"/>
-    <w:lsdException w:name="Light Grid Accent 6" w:semiHidden="0" w:uiPriority="62" w:unhideWhenUsed="0"/>
-    <w:lsdException w:name="Medium Shading 1 Accent 6" w:semiHidden="0" w:uiPriority="63" w:unhideWhenUsed="0"/>
-    <w:lsdException w:name="Medium Shading 2 Accent 6" w:semiHidden="0" w:uiPriority="64" w:unhideWhenUsed="0"/>
-    <w:lsdException w:name="Medium List 1 Accent 6" w:semiHidden="0" w:uiPriority="65" w:unhideWhenUsed="0"/>
-    <w:lsdException w:name="Medium List 2 Accent 6" w:semiHidden="0" w:uiPriority="66" w:unhideWhenUsed="0"/>
-    <w:lsdException w:name="Medium Grid 1 Accent 6" w:semiHidden="0" w:uiPriority="67" w:unhideWhenUsed="0"/>
-    <w:lsdException w:name="Medium Grid 2 Accent 6" w:semiHidden="0" w:uiPriority="68" w:unhideWhenUsed="0"/>
-    <w:lsdException w:name="Medium Grid 3 Accent 6" w:semiHidden="0" w:uiPriority="69" w:unhideWhenUsed="0"/>
-    <w:lsdException w:name="Dark List Accent 6" w:semiHidden="0" w:uiPriority="70" w:unhideWhenUsed="0"/>
-    <w:lsdException w:name="Colorful Shading Accent 6" w:semiHidden="0" w:uiPriority="71" w:unhideWhenUsed="0"/>
-    <w:lsdException w:name="Colorful List Accent 6" w:semiHidden="0" w:uiPriority="72" w:unhideWhenUsed="0"/>
-    <w:lsdException w:name="Colorful Grid Accent 6" w:semiHidden="0" w:uiPriority="73" w:unhideWhenUsed="0"/>
-    <w:lsdException w:name="Subtle Emphasis" w:semiHidden="0" w:uiPriority="19" w:unhideWhenUsed="0" w:qFormat="1"/>
-    <w:lsdException w:name="Intense Emphasis" w:semiHidden="0" w:uiPriority="21" w:unhideWhenUsed="0" w:qFormat="1"/>
-    <w:lsdException w:name="Subtle Reference" w:semiHidden="0" w:uiPriority="31" w:unhideWhenUsed="0" w:qFormat="1"/>
-    <w:lsdException w:name="Intense Reference" w:semiHidden="0" w:uiPriority="32" w:unhideWhenUsed="0" w:qFormat="1"/>
-    <w:lsdException w:name="Book Title" w:semiHidden="0" w:uiPriority="33" w:unhideWhenUsed="0" w:qFormat="1"/>
-    <w:lsdException w:name="Bibliography" w:uiPriority="37"/>
-    <w:lsdException w:name="TOC Heading" w:uiPriority="39" w:qFormat="1"/>
+  <w:latentStyles w:defLockedState="0" w:defUIPriority="99" w:defSemiHidden="0" w:defUnhideWhenUsed="0" w:defQFormat="0" w:count="376">
+    <w:lsdException w:name="Normal" w:uiPriority="0" w:qFormat="1"/>
+    <w:lsdException w:name="heading 1" w:uiPriority="9" w:qFormat="1"/>
+    <w:lsdException w:name="heading 2" w:semiHidden="1" w:uiPriority="1" w:unhideWhenUsed="1" w:qFormat="1"/>
+    <w:lsdException w:name="heading 3" w:semiHidden="1" w:uiPriority="9" w:unhideWhenUsed="1" w:qFormat="1"/>
+    <w:lsdException w:name="heading 4" w:semiHidden="1" w:uiPriority="9" w:unhideWhenUsed="1" w:qFormat="1"/>
+    <w:lsdException w:name="heading 5" w:semiHidden="1" w:uiPriority="9" w:unhideWhenUsed="1" w:qFormat="1"/>
+    <w:lsdException w:name="heading 6" w:semiHidden="1" w:uiPriority="9" w:unhideWhenUsed="1" w:qFormat="1"/>
+    <w:lsdException w:name="heading 7" w:semiHidden="1" w:uiPriority="9" w:unhideWhenUsed="1" w:qFormat="1"/>
+    <w:lsdException w:name="heading 8" w:semiHidden="1" w:uiPriority="9" w:unhideWhenUsed="1" w:qFormat="1"/>
+    <w:lsdException w:name="heading 9" w:semiHidden="1" w:uiPriority="9" w:unhideWhenUsed="1" w:qFormat="1"/>
+    <w:lsdException w:name="index 1" w:semiHidden="1" w:unhideWhenUsed="1"/>
+    <w:lsdException w:name="index 2" w:semiHidden="1" w:unhideWhenUsed="1"/>
+    <w:lsdException w:name="index 3" w:semiHidden="1" w:unhideWhenUsed="1"/>
+    <w:lsdException w:name="index 4" w:semiHidden="1" w:unhideWhenUsed="1"/>
+    <w:lsdException w:name="index 5" w:semiHidden="1" w:unhideWhenUsed="1"/>
+    <w:lsdException w:name="index 6" w:semiHidden="1" w:unhideWhenUsed="1"/>
+    <w:lsdException w:name="index 7" w:semiHidden="1" w:unhideWhenUsed="1"/>
+    <w:lsdException w:name="index 8" w:semiHidden="1" w:unhideWhenUsed="1"/>
+    <w:lsdException w:name="index 9" w:semiHidden="1" w:unhideWhenUsed="1"/>
+    <w:lsdException w:name="toc 1" w:semiHidden="1" w:uiPriority="39" w:unhideWhenUsed="1"/>
+    <w:lsdException w:name="toc 2" w:semiHidden="1" w:uiPriority="39" w:unhideWhenUsed="1"/>
+    <w:lsdException w:name="toc 3" w:semiHidden="1" w:uiPriority="39" w:unhideWhenUsed="1"/>
+    <w:lsdException w:name="toc 4" w:semiHidden="1" w:uiPriority="39" w:unhideWhenUsed="1"/>
+    <w:lsdException w:name="toc 5" w:semiHidden="1" w:uiPriority="39" w:unhideWhenUsed="1"/>
+    <w:lsdException w:name="toc 6" w:semiHidden="1" w:uiPriority="39" w:unhideWhenUsed="1"/>
+    <w:lsdException w:name="toc 7" w:semiHidden="1" w:uiPriority="39" w:unhideWhenUsed="1"/>
+    <w:lsdException w:name="toc 8" w:semiHidden="1" w:uiPriority="39" w:unhideWhenUsed="1"/>
+    <w:lsdException w:name="toc 9" w:semiHidden="1" w:uiPriority="39" w:unhideWhenUsed="1"/>
+    <w:lsdException w:name="Normal Indent" w:semiHidden="1" w:unhideWhenUsed="1"/>
+    <w:lsdException w:name="footnote text" w:semiHidden="1" w:unhideWhenUsed="1"/>
+    <w:lsdException w:name="annotation text" w:semiHidden="1" w:unhideWhenUsed="1"/>
+    <w:lsdException w:name="header" w:semiHidden="1" w:unhideWhenUsed="1"/>
+    <w:lsdException w:name="footer" w:semiHidden="1" w:unhideWhenUsed="1"/>
+    <w:lsdException w:name="index heading" w:semiHidden="1" w:unhideWhenUsed="1"/>
+    <w:lsdException w:name="caption" w:semiHidden="1" w:uiPriority="35" w:unhideWhenUsed="1" w:qFormat="1"/>
+    <w:lsdException w:name="table of figures" w:semiHidden="1" w:unhideWhenUsed="1"/>
+    <w:lsdException w:name="envelope address" w:semiHidden="1" w:unhideWhenUsed="1"/>
+    <w:lsdException w:name="envelope return" w:semiHidden="1" w:unhideWhenUsed="1"/>
+    <w:lsdException w:name="footnote reference" w:semiHidden="1" w:unhideWhenUsed="1"/>
+    <w:lsdException w:name="annotation reference" w:semiHidden="1" w:unhideWhenUsed="1"/>
+    <w:lsdException w:name="line number" w:semiHidden="1" w:unhideWhenUsed="1"/>
+    <w:lsdException w:name="page number" w:semiHidden="1" w:unhideWhenUsed="1"/>
+    <w:lsdException w:name="endnote reference" w:semiHidden="1" w:unhideWhenUsed="1"/>
+    <w:lsdException w:name="endnote text" w:semiHidden="1" w:unhideWhenUsed="1"/>
+    <w:lsdException w:name="table of authorities" w:semiHidden="1" w:unhideWhenUsed="1"/>
+    <w:lsdException w:name="macro" w:semiHidden="1" w:unhideWhenUsed="1"/>
+    <w:lsdException w:name="toa heading" w:semiHidden="1" w:unhideWhenUsed="1"/>
+    <w:lsdException w:name="List" w:semiHidden="1" w:unhideWhenUsed="1"/>
+    <w:lsdException w:name="List Bullet" w:semiHidden="1" w:unhideWhenUsed="1"/>
+    <w:lsdException w:name="List Number" w:semiHidden="1" w:unhideWhenUsed="1"/>
+    <w:lsdException w:name="List 2" w:semiHidden="1" w:unhideWhenUsed="1"/>
+    <w:lsdException w:name="List 3" w:semiHidden="1" w:unhideWhenUsed="1"/>
+    <w:lsdException w:name="List 4" w:semiHidden="1" w:unhideWhenUsed="1"/>
+    <w:lsdException w:name="List 5" w:semiHidden="1" w:unhideWhenUsed="1"/>
+    <w:lsdException w:name="List Bullet 2" w:semiHidden="1" w:unhideWhenUsed="1"/>
+    <w:lsdException w:name="List Bullet 3" w:semiHidden="1" w:unhideWhenUsed="1"/>
+    <w:lsdException w:name="List Bullet 4" w:semiHidden="1" w:unhideWhenUsed="1"/>
+    <w:lsdException w:name="List Bullet 5" w:semiHidden="1" w:unhideWhenUsed="1"/>
+    <w:lsdException w:name="List Number 2" w:semiHidden="1" w:unhideWhenUsed="1"/>
+    <w:lsdException w:name="List Number 3" w:semiHidden="1" w:unhideWhenUsed="1"/>
+    <w:lsdException w:name="List Number 4" w:semiHidden="1" w:unhideWhenUsed="1"/>
+    <w:lsdException w:name="List Number 5" w:semiHidden="1" w:unhideWhenUsed="1"/>
+    <w:lsdException w:name="Title" w:uiPriority="10" w:qFormat="1"/>
+    <w:lsdException w:name="Closing" w:semiHidden="1" w:unhideWhenUsed="1"/>
+    <w:lsdException w:name="Signature" w:semiHidden="1" w:unhideWhenUsed="1"/>
+    <w:lsdException w:name="Default Paragraph Font" w:semiHidden="1" w:uiPriority="1" w:unhideWhenUsed="1"/>
+    <w:lsdException w:name="Body Text" w:semiHidden="1" w:unhideWhenUsed="1"/>
+    <w:lsdException w:name="Body Text Indent" w:semiHidden="1" w:unhideWhenUsed="1"/>
+    <w:lsdException w:name="List Continue" w:semiHidden="1" w:unhideWhenUsed="1"/>
+    <w:lsdException w:name="List Continue 2" w:semiHidden="1" w:unhideWhenUsed="1"/>
+    <w:lsdException w:name="List Continue 3" w:semiHidden="1" w:unhideWhenUsed="1"/>
+    <w:lsdException w:name="List Continue 4" w:semiHidden="1" w:unhideWhenUsed="1"/>
+    <w:lsdException w:name="List Continue 5" w:semiHidden="1" w:unhideWhenUsed="1"/>
+    <w:lsdException w:name="Message Header" w:semiHidden="1" w:unhideWhenUsed="1"/>
+    <w:lsdException w:name="Subtitle" w:uiPriority="11" w:qFormat="1"/>
+    <w:lsdException w:name="Salutation" w:semiHidden="1" w:unhideWhenUsed="1"/>
+    <w:lsdException w:name="Date" w:semiHidden="1" w:unhideWhenUsed="1"/>
+    <w:lsdException w:name="Body Text First Indent" w:semiHidden="1" w:unhideWhenUsed="1"/>
+    <w:lsdException w:name="Body Text First Indent 2" w:semiHidden="1" w:unhideWhenUsed="1"/>
+    <w:lsdException w:name="Note Heading" w:semiHidden="1" w:unhideWhenUsed="1"/>
+    <w:lsdException w:name="Body Text 2" w:semiHidden="1" w:unhideWhenUsed="1"/>
+    <w:lsdException w:name="Body Text 3" w:semiHidden="1" w:unhideWhenUsed="1"/>
+    <w:lsdException w:name="Body Text Indent 2" w:semiHidden="1" w:unhideWhenUsed="1"/>
+    <w:lsdException w:name="Body Text Indent 3" w:semiHidden="1" w:unhideWhenUsed="1"/>
+    <w:lsdException w:name="Block Text" w:semiHidden="1" w:unhideWhenUsed="1"/>
+    <w:lsdException w:name="Hyperlink" w:semiHidden="1" w:unhideWhenUsed="1"/>
+    <w:lsdException w:name="FollowedHyperlink" w:semiHidden="1" w:unhideWhenUsed="1"/>
+    <w:lsdException w:name="Strong" w:uiPriority="22" w:qFormat="1"/>
+    <w:lsdException w:name="Emphasis" w:uiPriority="20" w:qFormat="1"/>
+    <w:lsdException w:name="Document Map" w:semiHidden="1" w:unhideWhenUsed="1"/>
+    <w:lsdException w:name="Plain Text" w:semiHidden="1" w:unhideWhenUsed="1"/>
+    <w:lsdException w:name="E-mail Signature" w:semiHidden="1" w:unhideWhenUsed="1"/>
+    <w:lsdException w:name="HTML Top of Form" w:semiHidden="1" w:unhideWhenUsed="1"/>
+    <w:lsdException w:name="HTML Bottom of Form" w:semiHidden="1" w:unhideWhenUsed="1"/>
+    <w:lsdException w:name="Normal (Web)" w:semiHidden="1" w:unhideWhenUsed="1"/>
+    <w:lsdException w:name="HTML Acronym" w:semiHidden="1" w:unhideWhenUsed="1"/>
+    <w:lsdException w:name="HTML Address" w:semiHidden="1" w:unhideWhenUsed="1"/>
+    <w:lsdException w:name="HTML Cite" w:semiHidden="1" w:unhideWhenUsed="1"/>
+    <w:lsdException w:name="HTML Code" w:semiHidden="1" w:unhideWhenUsed="1"/>
+    <w:lsdException w:name="HTML Definition" w:semiHidden="1" w:unhideWhenUsed="1"/>
+    <w:lsdException w:name="HTML Keyboard" w:semiHidden="1" w:unhideWhenUsed="1"/>
+    <w:lsdException w:name="HTML Preformatted" w:semiHidden="1" w:unhideWhenUsed="1"/>
+    <w:lsdException w:name="HTML Sample" w:semiHidden="1" w:unhideWhenUsed="1"/>
+    <w:lsdException w:name="HTML Typewriter" w:semiHidden="1" w:unhideWhenUsed="1"/>
+    <w:lsdException w:name="HTML Variable" w:semiHidden="1" w:unhideWhenUsed="1"/>
+    <w:lsdException w:name="Normal Table" w:semiHidden="1" w:unhideWhenUsed="1"/>
+    <w:lsdException w:name="annotation subject" w:semiHidden="1" w:unhideWhenUsed="1"/>
+    <w:lsdException w:name="No List" w:semiHidden="1" w:unhideWhenUsed="1"/>
+    <w:lsdException w:name="Outline List 1" w:semiHidden="1" w:unhideWhenUsed="1"/>
+    <w:lsdException w:name="Outline List 2" w:semiHidden="1" w:unhideWhenUsed="1"/>
+    <w:lsdException w:name="Outline List 3" w:semiHidden="1" w:unhideWhenUsed="1"/>
+    <w:lsdException w:name="Table Simple 1" w:semiHidden="1" w:unhideWhenUsed="1"/>
+    <w:lsdException w:name="Table Simple 2" w:semiHidden="1" w:unhideWhenUsed="1"/>
+    <w:lsdException w:name="Table Simple 3" w:semiHidden="1" w:unhideWhenUsed="1"/>
+    <w:lsdException w:name="Table Classic 1" w:semiHidden="1" w:unhideWhenUsed="1"/>
+    <w:lsdException w:name="Table Classic 2" w:semiHidden="1" w:unhideWhenUsed="1"/>
+    <w:lsdException w:name="Table Classic 3" w:semiHidden="1" w:unhideWhenUsed="1"/>
+    <w:lsdException w:name="Table Classic 4" w:semiHidden="1" w:unhideWhenUsed="1"/>
+    <w:lsdException w:name="Table Colorful 1" w:semiHidden="1" w:unhideWhenUsed="1"/>
+    <w:lsdException w:name="Table Colorful 2" w:semiHidden="1" w:unhideWhenUsed="1"/>
+    <w:lsdException w:name="Table Colorful 3" w:semiHidden="1" w:unhideWhenUsed="1"/>
+    <w:lsdException w:name="Table Columns 1" w:semiHidden="1" w:unhideWhenUsed="1"/>
+    <w:lsdException w:name="Table Columns 2" w:semiHidden="1" w:unhideWhenUsed="1"/>
+    <w:lsdException w:name="Table Columns 3" w:semiHidden="1" w:unhideWhenUsed="1"/>
+    <w:lsdException w:name="Table Columns 4" w:semiHidden="1" w:unhideWhenUsed="1"/>
+    <w:lsdException w:name="Table Columns 5" w:semiHidden="1" w:unhideWhenUsed="1"/>
+    <w:lsdException w:name="Table Grid 1" w:semiHidden="1" w:unhideWhenUsed="1"/>
+    <w:lsdException w:name="Table Grid 2" w:semiHidden="1" w:unhideWhenUsed="1"/>
+    <w:lsdException w:name="Table Grid 3" w:semiHidden="1" w:unhideWhenUsed="1"/>
+    <w:lsdException w:name="Table Grid 4" w:semiHidden="1" w:unhideWhenUsed="1"/>
+    <w:lsdException w:name="Table Grid 5" w:semiHidden="1" w:unhideWhenUsed="1"/>
+    <w:lsdException w:name="Table Grid 6" w:semiHidden="1" w:unhideWhenUsed="1"/>
+    <w:lsdException w:name="Table Grid 7" w:semiHidden="1" w:unhideWhenUsed="1"/>
+    <w:lsdException w:name="Table Grid 8" w:semiHidden="1" w:unhideWhenUsed="1"/>
+    <w:lsdException w:name="Table List 1" w:semiHidden="1" w:unhideWhenUsed="1"/>
+    <w:lsdException w:name="Table List 2" w:semiHidden="1" w:unhideWhenUsed="1"/>
+    <w:lsdException w:name="Table List 3" w:semiHidden="1" w:unhideWhenUsed="1"/>
+    <w:lsdException w:name="Table List 4" w:semiHidden="1" w:unhideWhenUsed="1"/>
+    <w:lsdException w:name="Table List 5" w:semiHidden="1" w:unhideWhenUsed="1"/>
+    <w:lsdException w:name="Table List 6" w:semiHidden="1" w:unhideWhenUsed="1"/>
+    <w:lsdException w:name="Table List 7" w:semiHidden="1" w:unhideWhenUsed="1"/>
+    <w:lsdException w:name="Table List 8" w:semiHidden="1" w:unhideWhenUsed="1"/>
+    <w:lsdException w:name="Table 3D effects 1" w:semiHidden="1" w:unhideWhenUsed="1"/>
+    <w:lsdException w:name="Table 3D effects 2" w:semiHidden="1" w:unhideWhenUsed="1"/>
+    <w:lsdException w:name="Table 3D effects 3" w:semiHidden="1" w:unhideWhenUsed="1"/>
+    <w:lsdException w:name="Table Contemporary" w:semiHidden="1" w:unhideWhenUsed="1"/>
+    <w:lsdException w:name="Table Elegant" w:semiHidden="1" w:unhideWhenUsed="1"/>
+    <w:lsdException w:name="Table Professional" w:semiHidden="1" w:unhideWhenUsed="1"/>
+    <w:lsdException w:name="Table Subtle 1" w:semiHidden="1" w:unhideWhenUsed="1"/>
+    <w:lsdException w:name="Table Subtle 2" w:semiHidden="1" w:unhideWhenUsed="1"/>
+    <w:lsdException w:name="Table Web 1" w:semiHidden="1" w:unhideWhenUsed="1"/>
+    <w:lsdException w:name="Table Web 2" w:semiHidden="1" w:unhideWhenUsed="1"/>
+    <w:lsdException w:name="Table Web 3" w:semiHidden="1" w:unhideWhenUsed="1"/>
+    <w:lsdException w:name="Balloon Text" w:semiHidden="1" w:unhideWhenUsed="1"/>
+    <w:lsdException w:name="Table Grid" w:semiHidden="1" w:uiPriority="59" w:unhideWhenUsed="1"/>
+    <w:lsdException w:name="Table Theme" w:semiHidden="1" w:unhideWhenUsed="1"/>
+    <w:lsdException w:name="Placeholder Text" w:semiHidden="1"/>
+    <w:lsdException w:name="No Spacing" w:uiPriority="1" w:qFormat="1"/>
+    <w:lsdException w:name="Light Shading" w:uiPriority="60"/>
+    <w:lsdException w:name="Light List" w:uiPriority="61"/>
+    <w:lsdException w:name="Light Grid" w:uiPriority="62"/>
+    <w:lsdException w:name="Medium Shading 1" w:uiPriority="63"/>
+    <w:lsdException w:name="Medium Shading 2" w:uiPriority="64"/>
+    <w:lsdException w:name="Medium List 1" w:uiPriority="65"/>
+    <w:lsdException w:name="Medium List 2" w:uiPriority="66"/>
+    <w:lsdException w:name="Medium Grid 1" w:uiPriority="67"/>
+    <w:lsdException w:name="Medium Grid 2" w:uiPriority="68"/>
+    <w:lsdException w:name="Medium Grid 3" w:uiPriority="69"/>
+    <w:lsdException w:name="Dark List" w:uiPriority="70"/>
+    <w:lsdException w:name="Colorful Shading" w:uiPriority="71"/>
+    <w:lsdException w:name="Colorful List" w:uiPriority="72"/>
+    <w:lsdException w:name="Colorful Grid" w:uiPriority="73"/>
+    <w:lsdException w:name="Light Shading Accent 1" w:uiPriority="60"/>
+    <w:lsdException w:name="Light List Accent 1" w:uiPriority="61"/>
+    <w:lsdException w:name="Light Grid Accent 1" w:uiPriority="62"/>
+    <w:lsdException w:name="Medium Shading 1 Accent 1" w:uiPriority="63"/>
+    <w:lsdException w:name="Medium Shading 2 Accent 1" w:uiPriority="64"/>
+    <w:lsdException w:name="Medium List 1 Accent 1" w:uiPriority="65"/>
+    <w:lsdException w:name="Revision" w:semiHidden="1"/>
+    <w:lsdException w:name="List Paragraph" w:uiPriority="1" w:qFormat="1"/>
+    <w:lsdException w:name="Quote" w:uiPriority="29" w:qFormat="1"/>
+    <w:lsdException w:name="Intense Quote" w:uiPriority="30" w:qFormat="1"/>
+    <w:lsdException w:name="Medium List 2 Accent 1" w:uiPriority="66"/>
+    <w:lsdException w:name="Medium Grid 1 Accent 1" w:uiPriority="67"/>
+    <w:lsdException w:name="Medium Grid 2 Accent 1" w:uiPriority="68"/>
+    <w:lsdException w:name="Medium Grid 3 Accent 1" w:uiPriority="69"/>
+    <w:lsdException w:name="Dark List Accent 1" w:uiPriority="70"/>
+    <w:lsdException w:name="Colorful Shading Accent 1" w:uiPriority="71"/>
+    <w:lsdException w:name="Colorful List Accent 1" w:uiPriority="72"/>
+    <w:lsdException w:name="Colorful Grid Accent 1" w:uiPriority="73"/>
+    <w:lsdException w:name="Light Shading Accent 2" w:uiPriority="60"/>
+    <w:lsdException w:name="Light List Accent 2" w:uiPriority="61"/>
+    <w:lsdException w:name="Light Grid Accent 2" w:uiPriority="62"/>
+    <w:lsdException w:name="Medium Shading 1 Accent 2" w:uiPriority="63"/>
+    <w:lsdException w:name="Medium Shading 2 Accent 2" w:uiPriority="64"/>
+    <w:lsdException w:name="Medium List 1 Accent 2" w:uiPriority="65"/>
+    <w:lsdException w:name="Medium List 2 Accent 2" w:uiPriority="66"/>
+    <w:lsdException w:name="Medium Grid 1 Accent 2" w:uiPriority="67"/>
+    <w:lsdException w:name="Medium Grid 2 Accent 2" w:uiPriority="68"/>
+    <w:lsdException w:name="Medium Grid 3 Accent 2" w:uiPriority="69"/>
+    <w:lsdException w:name="Dark List Accent 2" w:uiPriority="70"/>
+    <w:lsdException w:name="Colorful Shading Accent 2" w:uiPriority="71"/>
+    <w:lsdException w:name="Colorful List Accent 2" w:uiPriority="72"/>
+    <w:lsdException w:name="Colorful Grid Accent 2" w:uiPriority="73"/>
+    <w:lsdException w:name="Light Shading Accent 3" w:uiPriority="60"/>
+    <w:lsdException w:name="Light List Accent 3" w:uiPriority="61"/>
+    <w:lsdException w:name="Light Grid Accent 3" w:uiPriority="62"/>
+    <w:lsdException w:name="Medium Shading 1 Accent 3" w:uiPriority="63"/>
+    <w:lsdException w:name="Medium Shading 2 Accent 3" w:uiPriority="64"/>
+    <w:lsdException w:name="Medium List 1 Accent 3" w:uiPriority="65"/>
+    <w:lsdException w:name="Medium List 2 Accent 3" w:uiPriority="66"/>
+    <w:lsdException w:name="Medium Grid 1 Accent 3" w:uiPriority="67"/>
+    <w:lsdException w:name="Medium Grid 2 Accent 3" w:uiPriority="68"/>
+    <w:lsdException w:name="Medium Grid 3 Accent 3" w:uiPriority="69"/>
+    <w:lsdException w:name="Dark List Accent 3" w:uiPriority="70"/>
+    <w:lsdException w:name="Colorful Shading Accent 3" w:uiPriority="71"/>
+    <w:lsdException w:name="Colorful List Accent 3" w:uiPriority="72"/>
+    <w:lsdException w:name="Colorful Grid Accent 3" w:uiPriority="73"/>
+    <w:lsdException w:name="Light Shading Accent 4" w:uiPriority="60"/>
+    <w:lsdException w:name="Light List Accent 4" w:uiPriority="61"/>
+    <w:lsdException w:name="Light Grid Accent 4" w:uiPriority="62"/>
+    <w:lsdException w:name="Medium Shading 1 Accent 4" w:uiPriority="63"/>
+    <w:lsdException w:name="Medium Shading 2 Accent 4" w:uiPriority="64"/>
+    <w:lsdException w:name="Medium List 1 Accent 4" w:uiPriority="65"/>
+    <w:lsdException w:name="Medium List 2 Accent 4" w:uiPriority="66"/>
+    <w:lsdException w:name="Medium Grid 1 Accent 4" w:uiPriority="67"/>
+    <w:lsdException w:name="Medium Grid 2 Accent 4" w:uiPriority="68"/>
+    <w:lsdException w:name="Medium Grid 3 Accent 4" w:uiPriority="69"/>
+    <w:lsdException w:name="Dark List Accent 4" w:uiPriority="70"/>
+    <w:lsdException w:name="Colorful Shading Accent 4" w:uiPriority="71"/>
+    <w:lsdException w:name="Colorful List Accent 4" w:uiPriority="72"/>
+    <w:lsdException w:name="Colorful Grid Accent 4" w:uiPriority="73"/>
+    <w:lsdException w:name="Light Shading Accent 5" w:uiPriority="60"/>
+    <w:lsdException w:name="Light List Accent 5" w:uiPriority="61"/>
+    <w:lsdException w:name="Light Grid Accent 5" w:uiPriority="62"/>
+    <w:lsdException w:name="Medium Shading 1 Accent 5" w:uiPriority="63"/>
+    <w:lsdException w:name="Medium Shading 2 Accent 5" w:uiPriority="64"/>
+    <w:lsdException w:name="Medium List 1 Accent 5" w:uiPriority="65"/>
+    <w:lsdException w:name="Medium List 2 Accent 5" w:uiPriority="66"/>
+    <w:lsdException w:name="Medium Grid 1 Accent 5" w:uiPriority="67"/>
+    <w:lsdException w:name="Medium Grid 2 Accent 5" w:uiPriority="68"/>
+    <w:lsdException w:name="Medium Grid 3 Accent 5" w:uiPriority="69"/>
+    <w:lsdException w:name="Dark List Accent 5" w:uiPriority="70"/>
+    <w:lsdException w:name="Colorful Shading Accent 5" w:uiPriority="71"/>
+    <w:lsdException w:name="Colorful List Accent 5" w:uiPriority="72"/>
+    <w:lsdException w:name="Colorful Grid Accent 5" w:uiPriority="73"/>
+    <w:lsdException w:name="Light Shading Accent 6" w:uiPriority="60"/>
+    <w:lsdException w:name="Light List Accent 6" w:uiPriority="61"/>
+    <w:lsdException w:name="Light Grid Accent 6" w:uiPriority="62"/>
+    <w:lsdException w:name="Medium Shading 1 Accent 6" w:uiPriority="63"/>
+    <w:lsdException w:name="Medium Shading 2 Accent 6" w:uiPriority="64"/>
+    <w:lsdException w:name="Medium List 1 Accent 6" w:uiPriority="65"/>
+    <w:lsdException w:name="Medium List 2 Accent 6" w:uiPriority="66"/>
+    <w:lsdException w:name="Medium Grid 1 Accent 6" w:uiPriority="67"/>
+    <w:lsdException w:name="Medium Grid 2 Accent 6" w:uiPriority="68"/>
+    <w:lsdException w:name="Medium Grid 3 Accent 6" w:uiPriority="69"/>
+    <w:lsdException w:name="Dark List Accent 6" w:uiPriority="70"/>
+    <w:lsdException w:name="Colorful Shading Accent 6" w:uiPriority="71"/>
+    <w:lsdException w:name="Colorful List Accent 6" w:uiPriority="72"/>
+    <w:lsdException w:name="Colorful Grid Accent 6" w:uiPriority="73"/>
+    <w:lsdException w:name="Subtle Emphasis" w:uiPriority="19" w:qFormat="1"/>
+    <w:lsdException w:name="Intense Emphasis" w:uiPriority="21" w:qFormat="1"/>
+    <w:lsdException w:name="Subtle Reference" w:uiPriority="31" w:qFormat="1"/>
+    <w:lsdException w:name="Intense Reference" w:uiPriority="32" w:qFormat="1"/>
+    <w:lsdException w:name="Book Title" w:uiPriority="33" w:qFormat="1"/>
+    <w:lsdException w:name="Bibliography" w:semiHidden="1" w:uiPriority="37" w:unhideWhenUsed="1"/>
+    <w:lsdException w:name="TOC Heading" w:semiHidden="1" w:uiPriority="39" w:unhideWhenUsed="1" w:qFormat="1"/>
+    <w:lsdException w:name="Plain Table 1" w:uiPriority="41"/>
+    <w:lsdException w:name="Plain Table 2" w:uiPriority="42"/>
+    <w:lsdException w:name="Plain Table 3" w:uiPriority="43"/>
+    <w:lsdException w:name="Plain Table 4" w:uiPriority="44"/>
+    <w:lsdException w:name="Plain Table 5" w:uiPriority="45"/>
+    <w:lsdException w:name="Grid Table Light" w:uiPriority="40"/>
+    <w:lsdException w:name="Grid Table 1 Light" w:uiPriority="46"/>
+    <w:lsdException w:name="Grid Table 2" w:uiPriority="47"/>
+    <w:lsdException w:name="Grid Table 3" w:uiPriority="48"/>
+    <w:lsdException w:name="Grid Table 4" w:uiPriority="49"/>
+    <w:lsdException w:name="Grid Table 5 Dark" w:uiPriority="50"/>
+    <w:lsdException w:name="Grid Table 6 Colorful" w:uiPriority="51"/>
+    <w:lsdException w:name="Grid Table 7 Colorful" w:uiPriority="52"/>
+    <w:lsdException w:name="Grid Table 1 Light Accent 1" w:uiPriority="46"/>
+    <w:lsdException w:name="Grid Table 2 Accent 1" w:uiPriority="47"/>
+    <w:lsdException w:name="Grid Table 3 Accent 1" w:uiPriority="48"/>
+    <w:lsdException w:name="Grid Table 4 Accent 1" w:uiPriority="49"/>
+    <w:lsdException w:name="Grid Table 5 Dark Accent 1" w:uiPriority="50"/>
+    <w:lsdException w:name="Grid Table 6 Colorful Accent 1" w:uiPriority="51"/>
+    <w:lsdException w:name="Grid Table 7 Colorful Accent 1" w:uiPriority="52"/>
+    <w:lsdException w:name="Grid Table 1 Light Accent 2" w:uiPriority="46"/>
+    <w:lsdException w:name="Grid Table 2 Accent 2" w:uiPriority="47"/>
+    <w:lsdException w:name="Grid Table 3 Accent 2" w:uiPriority="48"/>
+    <w:lsdException w:name="Grid Table 4 Accent 2" w:uiPriority="49"/>
+    <w:lsdException w:name="Grid Table 5 Dark Accent 2" w:uiPriority="50"/>
+    <w:lsdException w:name="Grid Table 6 Colorful Accent 2" w:uiPriority="51"/>
+    <w:lsdException w:name="Grid Table 7 Colorful Accent 2" w:uiPriority="52"/>
+    <w:lsdException w:name="Grid Table 1 Light Accent 3" w:uiPriority="46"/>
+    <w:lsdException w:name="Grid Table 2 Accent 3" w:uiPriority="47"/>
+    <w:lsdException w:name="Grid Table 3 Accent 3" w:uiPriority="48"/>
+    <w:lsdException w:name="Grid Table 4 Accent 3" w:uiPriority="49"/>
+    <w:lsdException w:name="Grid Table 5 Dark Accent 3" w:uiPriority="50"/>
+    <w:lsdException w:name="Grid Table 6 Colorful Accent 3" w:uiPriority="51"/>
+    <w:lsdException w:name="Grid Table 7 Colorful Accent 3" w:uiPriority="52"/>
+    <w:lsdException w:name="Grid Table 1 Light Accent 4" w:uiPriority="46"/>
+    <w:lsdException w:name="Grid Table 2 Accent 4" w:uiPriority="47"/>
+    <w:lsdException w:name="Grid Table 3 Accent 4" w:uiPriority="48"/>
+    <w:lsdException w:name="Grid Table 4 Accent 4" w:uiPriority="49"/>
+    <w:lsdException w:name="Grid Table 5 Dark Accent 4" w:uiPriority="50"/>
+    <w:lsdException w:name="Grid Table 6 Colorful Accent 4" w:uiPriority="51"/>
+    <w:lsdException w:name="Grid Table 7 Colorful Accent 4" w:uiPriority="52"/>
+    <w:lsdException w:name="Grid Table 1 Light Accent 5" w:uiPriority="46"/>
+    <w:lsdException w:name="Grid Table 2 Accent 5" w:uiPriority="47"/>
+    <w:lsdException w:name="Grid Table 3 Accent 5" w:uiPriority="48"/>
+    <w:lsdException w:name="Grid Table 4 Accent 5" w:uiPriority="49"/>
+    <w:lsdException w:name="Grid Table 5 Dark Accent 5" w:uiPriority="50"/>
+    <w:lsdException w:name="Grid Table 6 Colorful Accent 5" w:uiPriority="51"/>
+    <w:lsdException w:name="Grid Table 7 Colorful Accent 5" w:uiPriority="52"/>
+    <w:lsdException w:name="Grid Table 1 Light Accent 6" w:uiPriority="46"/>
+    <w:lsdException w:name="Grid Table 2 Accent 6" w:uiPriority="47"/>
+    <w:lsdException w:name="Grid Table 3 Accent 6" w:uiPriority="48"/>
+    <w:lsdException w:name="Grid Table 4 Accent 6" w:uiPriority="49"/>
+    <w:lsdException w:name="Grid Table 5 Dark Accent 6" w:uiPriority="50"/>
+    <w:lsdException w:name="Grid Table 6 Colorful Accent 6" w:uiPriority="51"/>
+    <w:lsdException w:name="Grid Table 7 Colorful Accent 6" w:uiPriority="52"/>
+    <w:lsdException w:name="List Table 1 Light" w:uiPriority="46"/>
+    <w:lsdException w:name="List Table 2" w:uiPriority="47"/>
+    <w:lsdException w:name="List Table 3" w:uiPriority="48"/>
+    <w:lsdException w:name="List Table 4" w:uiPriority="49"/>
+    <w:lsdException w:name="List Table 5 Dark" w:uiPriority="50"/>
+    <w:lsdException w:name="List Table 6 Colorful" w:uiPriority="51"/>
+    <w:lsdException w:name="List Table 7 Colorful" w:uiPriority="52"/>
+    <w:lsdException w:name="List Table 1 Light Accent 1" w:uiPriority="46"/>
+    <w:lsdException w:name="List Table 2 Accent 1" w:uiPriority="47"/>
+    <w:lsdException w:name="List Table 3 Accent 1" w:uiPriority="48"/>
+    <w:lsdException w:name="List Table 4 Accent 1" w:uiPriority="49"/>
+    <w:lsdException w:name="List Table 5 Dark Accent 1" w:uiPriority="50"/>
+    <w:lsdException w:name="List Table 6 Colorful Accent 1" w:uiPriority="51"/>
+    <w:lsdException w:name="List Table 7 Colorful Accent 1" w:uiPriority="52"/>
+    <w:lsdException w:name="List Table 1 Light Accent 2" w:uiPriority="46"/>
+    <w:lsdException w:name="List Table 2 Accent 2" w:uiPriority="47"/>
+    <w:lsdException w:name="List Table 3 Accent 2" w:uiPriority="48"/>
+    <w:lsdException w:name="List Table 4 Accent 2" w:uiPriority="49"/>
+    <w:lsdException w:name="List Table 5 Dark Accent 2" w:uiPriority="50"/>
+    <w:lsdException w:name="List Table 6 Colorful Accent 2" w:uiPriority="51"/>
+    <w:lsdException w:name="List Table 7 Colorful Accent 2" w:uiPriority="52"/>
+    <w:lsdException w:name="List Table 1 Light Accent 3" w:uiPriority="46"/>
+    <w:lsdException w:name="List Table 2 Accent 3" w:uiPriority="47"/>
+    <w:lsdException w:name="List Table 3 Accent 3" w:uiPriority="48"/>
+    <w:lsdException w:name="List Table 4 Accent 3" w:uiPriority="49"/>
+    <w:lsdException w:name="List Table 5 Dark Accent 3" w:uiPriority="50"/>
+    <w:lsdException w:name="List Table 6 Colorful Accent 3" w:uiPriority="51"/>
+    <w:lsdException w:name="List Table 7 Colorful Accent 3" w:uiPriority="52"/>
+    <w:lsdException w:name="List Table 1 Light Accent 4" w:uiPriority="46"/>
+    <w:lsdException w:name="List Table 2 Accent 4" w:uiPriority="47"/>
+    <w:lsdException w:name="List Table 3 Accent 4" w:uiPriority="48"/>
+    <w:lsdException w:name="List Table 4 Accent 4" w:uiPriority="49"/>
+    <w:lsdException w:name="List Table 5 Dark Accent 4" w:uiPriority="50"/>
+    <w:lsdException w:name="List Table 6 Colorful Accent 4" w:uiPriority="51"/>
+    <w:lsdException w:name="List Table 7 Colorful Accent 4" w:uiPriority="52"/>
+    <w:lsdException w:name="List Table 1 Light Accent 5" w:uiPriority="46"/>
+    <w:lsdException w:name="List Table 2 Accent 5" w:uiPriority="47"/>
+    <w:lsdException w:name="List Table 3 Accent 5" w:uiPriority="48"/>
+    <w:lsdException w:name="List Table 4 Accent 5" w:uiPriority="49"/>
+    <w:lsdException w:name="List Table 5 Dark Accent 5" w:uiPriority="50"/>
+    <w:lsdException w:name="List Table 6 Colorful Accent 5" w:uiPriority="51"/>
+    <w:lsdException w:name="List Table 7 Colorful Accent 5" w:uiPriority="52"/>
+    <w:lsdException w:name="List Table 1 Light Accent 6" w:uiPriority="46"/>
+    <w:lsdException w:name="List Table 2 Accent 6" w:uiPriority="47"/>
+    <w:lsdException w:name="List Table 3 Accent 6" w:uiPriority="48"/>
+    <w:lsdException w:name="List Table 4 Accent 6" w:uiPriority="49"/>
+    <w:lsdException w:name="List Table 5 Dark Accent 6" w:uiPriority="50"/>
+    <w:lsdException w:name="List Table 6 Colorful Accent 6" w:uiPriority="51"/>
+    <w:lsdException w:name="List Table 7 Colorful Accent 6" w:uiPriority="52"/>
+    <w:lsdException w:name="Mention" w:semiHidden="1" w:unhideWhenUsed="1"/>
+    <w:lsdException w:name="Smart Hyperlink" w:semiHidden="1" w:unhideWhenUsed="1"/>
+    <w:lsdException w:name="Hashtag" w:semiHidden="1" w:unhideWhenUsed="1"/>
+    <w:lsdException w:name="Unresolved Mention" w:semiHidden="1" w:unhideWhenUsed="1"/>
+    <w:lsdException w:name="Smart Link" w:semiHidden="1" w:unhideWhenUsed="1"/>
   </w:latentStyles>
   <w:style w:type="paragraph" w:default="1" w:styleId="Normal">
     <w:name w:val="Normal"/>
@@ -4048,7 +5611,7 @@
       <w:rFonts w:cs="FreeSans"/>
     </w:rPr>
   </w:style>
-  <w:style w:type="paragraph" w:styleId="Epgrafe">
+  <w:style w:type="paragraph" w:styleId="Descripcin">
     <w:name w:val="caption"/>
     <w:basedOn w:val="Normal"/>
     <w:qFormat/>
@@ -4206,7 +5769,7 @@
       </w:tblCellMar>
     </w:tblPr>
   </w:style>
-  <w:style w:type="paragraph" w:styleId="TtulodeTDC">
+  <w:style w:type="paragraph" w:styleId="TtuloTDC">
     <w:name w:val="TOC Heading"/>
     <w:basedOn w:val="Ttulo1"/>
     <w:next w:val="Normal"/>
@@ -4256,1736 +5819,28 @@
       <w:lang w:val="es-AR" w:eastAsia="es-AR"/>
     </w:rPr>
   </w:style>
-</w:styles>
-</file>
-
-<file path=word/stylesWithEffects.xml><?xml version="1.0" encoding="utf-8"?>
-<w:styles xmlns:wpc="http://schemas.microsoft.com/office/word/2010/wordprocessingCanvas" xmlns:mc="http://schemas.openxmlformats.org/markup-compatibility/2006" xmlns:o="urn:schemas-microsoft-com:office:office" xmlns:r="http://schemas.openxmlformats.org/officeDocument/2006/relationships" xmlns:m="http://schemas.openxmlformats.org/officeDocument/2006/math" xmlns:v="urn:schemas-microsoft-com:vml" xmlns:wp14="http://schemas.microsoft.com/office/word/2010/wordprocessingDrawing" xmlns:wp="http://schemas.openxmlformats.org/drawingml/2006/wordprocessingDrawing" xmlns:w10="urn:schemas-microsoft-com:office:word" xmlns:w="http://schemas.openxmlformats.org/wordprocessingml/2006/main" xmlns:w14="http://schemas.microsoft.com/office/word/2010/wordml" xmlns:wpg="http://schemas.microsoft.com/office/word/2010/wordprocessingGroup" xmlns:wpi="http://schemas.microsoft.com/office/word/2010/wordprocessingInk" xmlns:wne="http://schemas.microsoft.com/office/word/2006/wordml" xmlns:wps="http://schemas.microsoft.com/office/word/2010/wordprocessingShape" mc:Ignorable="w14 wp14">
-  <w:docDefaults>
-    <w:rPrDefault>
-      <w:rPr>
-        <w:rFonts w:asciiTheme="minorHAnsi" w:eastAsiaTheme="minorHAnsi" w:hAnsiTheme="minorHAnsi" w:cstheme="minorBidi"/>
-        <w:sz w:val="22"/>
-        <w:szCs w:val="22"/>
-        <w:lang w:val="en-US" w:eastAsia="en-US" w:bidi="ar-SA"/>
-      </w:rPr>
-    </w:rPrDefault>
-    <w:pPrDefault/>
-  </w:docDefaults>
-  <w:latentStyles w:defLockedState="0" w:defUIPriority="99" w:defSemiHidden="1" w:defUnhideWhenUsed="1" w:defQFormat="0" w:count="267">
-    <w:lsdException w:name="Normal" w:semiHidden="0" w:uiPriority="0" w:unhideWhenUsed="0" w:qFormat="1"/>
-    <w:lsdException w:name="heading 1" w:semiHidden="0" w:uiPriority="9" w:unhideWhenUsed="0" w:qFormat="1"/>
-    <w:lsdException w:name="heading 2" w:uiPriority="9" w:qFormat="1"/>
-    <w:lsdException w:name="heading 3" w:uiPriority="9" w:qFormat="1"/>
-    <w:lsdException w:name="heading 4" w:uiPriority="9" w:qFormat="1"/>
-    <w:lsdException w:name="heading 5" w:uiPriority="9" w:qFormat="1"/>
-    <w:lsdException w:name="heading 6" w:uiPriority="9" w:qFormat="1"/>
-    <w:lsdException w:name="heading 7" w:uiPriority="9" w:qFormat="1"/>
-    <w:lsdException w:name="heading 8" w:uiPriority="9" w:qFormat="1"/>
-    <w:lsdException w:name="heading 9" w:uiPriority="9" w:qFormat="1"/>
-    <w:lsdException w:name="toc 1" w:uiPriority="39"/>
-    <w:lsdException w:name="toc 2" w:uiPriority="39"/>
-    <w:lsdException w:name="toc 3" w:uiPriority="39"/>
-    <w:lsdException w:name="toc 4" w:uiPriority="39"/>
-    <w:lsdException w:name="toc 5" w:uiPriority="39"/>
-    <w:lsdException w:name="toc 6" w:uiPriority="39"/>
-    <w:lsdException w:name="toc 7" w:uiPriority="39"/>
-    <w:lsdException w:name="toc 8" w:uiPriority="39"/>
-    <w:lsdException w:name="toc 9" w:uiPriority="39"/>
-    <w:lsdException w:name="caption" w:uiPriority="35" w:qFormat="1"/>
-    <w:lsdException w:name="Title" w:semiHidden="0" w:uiPriority="10" w:unhideWhenUsed="0" w:qFormat="1"/>
-    <w:lsdException w:name="Default Paragraph Font" w:uiPriority="1"/>
-    <w:lsdException w:name="Subtitle" w:semiHidden="0" w:uiPriority="11" w:unhideWhenUsed="0" w:qFormat="1"/>
-    <w:lsdException w:name="Strong" w:semiHidden="0" w:uiPriority="22" w:unhideWhenUsed="0" w:qFormat="1"/>
-    <w:lsdException w:name="Emphasis" w:semiHidden="0" w:uiPriority="20" w:unhideWhenUsed="0" w:qFormat="1"/>
-    <w:lsdException w:name="Table Grid" w:semiHidden="0" w:uiPriority="59" w:unhideWhenUsed="0"/>
-    <w:lsdException w:name="Placeholder Text" w:unhideWhenUsed="0"/>
-    <w:lsdException w:name="No Spacing" w:semiHidden="0" w:uiPriority="1" w:unhideWhenUsed="0" w:qFormat="1"/>
-    <w:lsdException w:name="Light Shading" w:semiHidden="0" w:uiPriority="60" w:unhideWhenUsed="0"/>
-    <w:lsdException w:name="Light List" w:semiHidden="0" w:uiPriority="61" w:unhideWhenUsed="0"/>
-    <w:lsdException w:name="Light Grid" w:semiHidden="0" w:uiPriority="62" w:unhideWhenUsed="0"/>
-    <w:lsdException w:name="Medium Shading 1" w:semiHidden="0" w:uiPriority="63" w:unhideWhenUsed="0"/>
-    <w:lsdException w:name="Medium Shading 2" w:semiHidden="0" w:uiPriority="64" w:unhideWhenUsed="0"/>
-    <w:lsdException w:name="Medium List 1" w:semiHidden="0" w:uiPriority="65" w:unhideWhenUsed="0"/>
-    <w:lsdException w:name="Medium List 2" w:semiHidden="0" w:uiPriority="66" w:unhideWhenUsed="0"/>
-    <w:lsdException w:name="Medium Grid 1" w:semiHidden="0" w:uiPriority="67" w:unhideWhenUsed="0"/>
-    <w:lsdException w:name="Medium Grid 2" w:semiHidden="0" w:uiPriority="68" w:unhideWhenUsed="0"/>
-    <w:lsdException w:name="Medium Grid 3" w:semiHidden="0" w:uiPriority="69" w:unhideWhenUsed="0"/>
-    <w:lsdException w:name="Dark List" w:semiHidden="0" w:uiPriority="70" w:unhideWhenUsed="0"/>
-    <w:lsdException w:name="Colorful Shading" w:semiHidden="0" w:uiPriority="71" w:unhideWhenUsed="0"/>
-    <w:lsdException w:name="Colorful List" w:semiHidden="0" w:uiPriority="72" w:unhideWhenUsed="0"/>
-    <w:lsdException w:name="Colorful Grid" w:semiHidden="0" w:uiPriority="73" w:unhideWhenUsed="0"/>
-    <w:lsdException w:name="Light Shading Accent 1" w:semiHidden="0" w:uiPriority="60" w:unhideWhenUsed="0"/>
-    <w:lsdException w:name="Light List Accent 1" w:semiHidden="0" w:uiPriority="61" w:unhideWhenUsed="0"/>
-    <w:lsdException w:name="Light Grid Accent 1" w:semiHidden="0" w:uiPriority="62" w:unhideWhenUsed="0"/>
-    <w:lsdException w:name="Medium Shading 1 Accent 1" w:semiHidden="0" w:uiPriority="63" w:unhideWhenUsed="0"/>
-    <w:lsdException w:name="Medium Shading 2 Accent 1" w:semiHidden="0" w:uiPriority="64" w:unhideWhenUsed="0"/>
-    <w:lsdException w:name="Medium List 1 Accent 1" w:semiHidden="0" w:uiPriority="65" w:unhideWhenUsed="0"/>
-    <w:lsdException w:name="Revision" w:unhideWhenUsed="0"/>
-    <w:lsdException w:name="List Paragraph" w:semiHidden="0" w:uiPriority="34" w:unhideWhenUsed="0" w:qFormat="1"/>
-    <w:lsdException w:name="Quote" w:semiHidden="0" w:uiPriority="29" w:unhideWhenUsed="0" w:qFormat="1"/>
-    <w:lsdException w:name="Intense Quote" w:semiHidden="0" w:uiPriority="30" w:unhideWhenUsed="0" w:qFormat="1"/>
-    <w:lsdException w:name="Medium List 2 Accent 1" w:semiHidden="0" w:uiPriority="66" w:unhideWhenUsed="0"/>
-    <w:lsdException w:name="Medium Grid 1 Accent 1" w:semiHidden="0" w:uiPriority="67" w:unhideWhenUsed="0"/>
-    <w:lsdException w:name="Medium Grid 2 Accent 1" w:semiHidden="0" w:uiPriority="68" w:unhideWhenUsed="0"/>
-    <w:lsdException w:name="Medium Grid 3 Accent 1" w:semiHidden="0" w:uiPriority="69" w:unhideWhenUsed="0"/>
-    <w:lsdException w:name="Dark List Accent 1" w:semiHidden="0" w:uiPriority="70" w:unhideWhenUsed="0"/>
-    <w:lsdException w:name="Colorful Shading Accent 1" w:semiHidden="0" w:uiPriority="71" w:unhideWhenUsed="0"/>
-    <w:lsdException w:name="Colorful List Accent 1" w:semiHidden="0" w:uiPriority="72" w:unhideWhenUsed="0"/>
-    <w:lsdException w:name="Colorful Grid Accent 1" w:semiHidden="0" w:uiPriority="73" w:unhideWhenUsed="0"/>
-    <w:lsdException w:name="Light Shading Accent 2" w:semiHidden="0" w:uiPriority="60" w:unhideWhenUsed="0"/>
-    <w:lsdException w:name="Light List Accent 2" w:semiHidden="0" w:uiPriority="61" w:unhideWhenUsed="0"/>
-    <w:lsdException w:name="Light Grid Accent 2" w:semiHidden="0" w:uiPriority="62" w:unhideWhenUsed="0"/>
-    <w:lsdException w:name="Medium Shading 1 Accent 2" w:semiHidden="0" w:uiPriority="63" w:unhideWhenUsed="0"/>
-    <w:lsdException w:name="Medium Shading 2 Accent 2" w:semiHidden="0" w:uiPriority="64" w:unhideWhenUsed="0"/>
-    <w:lsdException w:name="Medium List 1 Accent 2" w:semiHidden="0" w:uiPriority="65" w:unhideWhenUsed="0"/>
-    <w:lsdException w:name="Medium List 2 Accent 2" w:semiHidden="0" w:uiPriority="66" w:unhideWhenUsed="0"/>
-    <w:lsdException w:name="Medium Grid 1 Accent 2" w:semiHidden="0" w:uiPriority="67" w:unhideWhenUsed="0"/>
-    <w:lsdException w:name="Medium Grid 2 Accent 2" w:semiHidden="0" w:uiPriority="68" w:unhideWhenUsed="0"/>
-    <w:lsdException w:name="Medium Grid 3 Accent 2" w:semiHidden="0" w:uiPriority="69" w:unhideWhenUsed="0"/>
-    <w:lsdException w:name="Dark List Accent 2" w:semiHidden="0" w:uiPriority="70" w:unhideWhenUsed="0"/>
-    <w:lsdException w:name="Colorful Shading Accent 2" w:semiHidden="0" w:uiPriority="71" w:unhideWhenUsed="0"/>
-    <w:lsdException w:name="Colorful List Accent 2" w:semiHidden="0" w:uiPriority="72" w:unhideWhenUsed="0"/>
-    <w:lsdException w:name="Colorful Grid Accent 2" w:semiHidden="0" w:uiPriority="73" w:unhideWhenUsed="0"/>
-    <w:lsdException w:name="Light Shading Accent 3" w:semiHidden="0" w:uiPriority="60" w:unhideWhenUsed="0"/>
-    <w:lsdException w:name="Light List Accent 3" w:semiHidden="0" w:uiPriority="61" w:unhideWhenUsed="0"/>
-    <w:lsdException w:name="Light Grid Accent 3" w:semiHidden="0" w:uiPriority="62" w:unhideWhenUsed="0"/>
-    <w:lsdException w:name="Medium Shading 1 Accent 3" w:semiHidden="0" w:uiPriority="63" w:unhideWhenUsed="0"/>
-    <w:lsdException w:name="Medium Shading 2 Accent 3" w:semiHidden="0" w:uiPriority="64" w:unhideWhenUsed="0"/>
-    <w:lsdException w:name="Medium List 1 Accent 3" w:semiHidden="0" w:uiPriority="65" w:unhideWhenUsed="0"/>
-    <w:lsdException w:name="Medium List 2 Accent 3" w:semiHidden="0" w:uiPriority="66" w:unhideWhenUsed="0"/>
-    <w:lsdException w:name="Medium Grid 1 Accent 3" w:semiHidden="0" w:uiPriority="67" w:unhideWhenUsed="0"/>
-    <w:lsdException w:name="Medium Grid 2 Accent 3" w:semiHidden="0" w:uiPriority="68" w:unhideWhenUsed="0"/>
-    <w:lsdException w:name="Medium Grid 3 Accent 3" w:semiHidden="0" w:uiPriority="69" w:unhideWhenUsed="0"/>
-    <w:lsdException w:name="Dark List Accent 3" w:semiHidden="0" w:uiPriority="70" w:unhideWhenUsed="0"/>
-    <w:lsdException w:name="Colorful Shading Accent 3" w:semiHidden="0" w:uiPriority="71" w:unhideWhenUsed="0"/>
-    <w:lsdException w:name="Colorful List Accent 3" w:semiHidden="0" w:uiPriority="72" w:unhideWhenUsed="0"/>
-    <w:lsdException w:name="Colorful Grid Accent 3" w:semiHidden="0" w:uiPriority="73" w:unhideWhenUsed="0"/>
-    <w:lsdException w:name="Light Shading Accent 4" w:semiHidden="0" w:uiPriority="60" w:unhideWhenUsed="0"/>
-    <w:lsdException w:name="Light List Accent 4" w:semiHidden="0" w:uiPriority="61" w:unhideWhenUsed="0"/>
-    <w:lsdException w:name="Light Grid Accent 4" w:semiHidden="0" w:uiPriority="62" w:unhideWhenUsed="0"/>
-    <w:lsdException w:name="Medium Shading 1 Accent 4" w:semiHidden="0" w:uiPriority="63" w:unhideWhenUsed="0"/>
-    <w:lsdException w:name="Medium Shading 2 Accent 4" w:semiHidden="0" w:uiPriority="64" w:unhideWhenUsed="0"/>
-    <w:lsdException w:name="Medium List 1 Accent 4" w:semiHidden="0" w:uiPriority="65" w:unhideWhenUsed="0"/>
-    <w:lsdException w:name="Medium List 2 Accent 4" w:semiHidden="0" w:uiPriority="66" w:unhideWhenUsed="0"/>
-    <w:lsdException w:name="Medium Grid 1 Accent 4" w:semiHidden="0" w:uiPriority="67" w:unhideWhenUsed="0"/>
-    <w:lsdException w:name="Medium Grid 2 Accent 4" w:semiHidden="0" w:uiPriority="68" w:unhideWhenUsed="0"/>
-    <w:lsdException w:name="Medium Grid 3 Accent 4" w:semiHidden="0" w:uiPriority="69" w:unhideWhenUsed="0"/>
-    <w:lsdException w:name="Dark List Accent 4" w:semiHidden="0" w:uiPriority="70" w:unhideWhenUsed="0"/>
-    <w:lsdException w:name="Colorful Shading Accent 4" w:semiHidden="0" w:uiPriority="71" w:unhideWhenUsed="0"/>
-    <w:lsdException w:name="Colorful List Accent 4" w:semiHidden="0" w:uiPriority="72" w:unhideWhenUsed="0"/>
-    <w:lsdException w:name="Colorful Grid Accent 4" w:semiHidden="0" w:uiPriority="73" w:unhideWhenUsed="0"/>
-    <w:lsdException w:name="Light Shading Accent 5" w:semiHidden="0" w:uiPriority="60" w:unhideWhenUsed="0"/>
-    <w:lsdException w:name="Light List Accent 5" w:semiHidden="0" w:uiPriority="61" w:unhideWhenUsed="0"/>
-    <w:lsdException w:name="Light Grid Accent 5" w:semiHidden="0" w:uiPriority="62" w:unhideWhenUsed="0"/>
-    <w:lsdException w:name="Medium Shading 1 Accent 5" w:semiHidden="0" w:uiPriority="63" w:unhideWhenUsed="0"/>
-    <w:lsdException w:name="Medium Shading 2 Accent 5" w:semiHidden="0" w:uiPriority="64" w:unhideWhenUsed="0"/>
-    <w:lsdException w:name="Medium List 1 Accent 5" w:semiHidden="0" w:uiPriority="65" w:unhideWhenUsed="0"/>
-    <w:lsdException w:name="Medium List 2 Accent 5" w:semiHidden="0" w:uiPriority="66" w:unhideWhenUsed="0"/>
-    <w:lsdException w:name="Medium Grid 1 Accent 5" w:semiHidden="0" w:uiPriority="67" w:unhideWhenUsed="0"/>
-    <w:lsdException w:name="Medium Grid 2 Accent 5" w:semiHidden="0" w:uiPriority="68" w:unhideWhenUsed="0"/>
-    <w:lsdException w:name="Medium Grid 3 Accent 5" w:semiHidden="0" w:uiPriority="69" w:unhideWhenUsed="0"/>
-    <w:lsdException w:name="Dark List Accent 5" w:semiHidden="0" w:uiPriority="70" w:unhideWhenUsed="0"/>
-    <w:lsdException w:name="Colorful Shading Accent 5" w:semiHidden="0" w:uiPriority="71" w:unhideWhenUsed="0"/>
-    <w:lsdException w:name="Colorful List Accent 5" w:semiHidden="0" w:uiPriority="72" w:unhideWhenUsed="0"/>
-    <w:lsdException w:name="Colorful Grid Accent 5" w:semiHidden="0" w:uiPriority="73" w:unhideWhenUsed="0"/>
-    <w:lsdException w:name="Light Shading Accent 6" w:semiHidden="0" w:uiPriority="60" w:unhideWhenUsed="0"/>
-    <w:lsdException w:name="Light List Accent 6" w:semiHidden="0" w:uiPriority="61" w:unhideWhenUsed="0"/>
-    <w:lsdException w:name="Light Grid Accent 6" w:semiHidden="0" w:uiPriority="62" w:unhideWhenUsed="0"/>
-    <w:lsdException w:name="Medium Shading 1 Accent 6" w:semiHidden="0" w:uiPriority="63" w:unhideWhenUsed="0"/>
-    <w:lsdException w:name="Medium Shading 2 Accent 6" w:semiHidden="0" w:uiPriority="64" w:unhideWhenUsed="0"/>
-    <w:lsdException w:name="Medium List 1 Accent 6" w:semiHidden="0" w:uiPriority="65" w:unhideWhenUsed="0"/>
-    <w:lsdException w:name="Medium List 2 Accent 6" w:semiHidden="0" w:uiPriority="66" w:unhideWhenUsed="0"/>
-    <w:lsdException w:name="Medium Grid 1 Accent 6" w:semiHidden="0" w:uiPriority="67" w:unhideWhenUsed="0"/>
-    <w:lsdException w:name="Medium Grid 2 Accent 6" w:semiHidden="0" w:uiPriority="68" w:unhideWhenUsed="0"/>
-    <w:lsdException w:name="Medium Grid 3 Accent 6" w:semiHidden="0" w:uiPriority="69" w:unhideWhenUsed="0"/>
-    <w:lsdException w:name="Dark List Accent 6" w:semiHidden="0" w:uiPriority="70" w:unhideWhenUsed="0"/>
-    <w:lsdException w:name="Colorful Shading Accent 6" w:semiHidden="0" w:uiPriority="71" w:unhideWhenUsed="0"/>
-    <w:lsdException w:name="Colorful List Accent 6" w:semiHidden="0" w:uiPriority="72" w:unhideWhenUsed="0"/>
-    <w:lsdException w:name="Colorful Grid Accent 6" w:semiHidden="0" w:uiPriority="73" w:unhideWhenUsed="0"/>
-    <w:lsdException w:name="Subtle Emphasis" w:semiHidden="0" w:uiPriority="19" w:unhideWhenUsed="0" w:qFormat="1"/>
-    <w:lsdException w:name="Intense Emphasis" w:semiHidden="0" w:uiPriority="21" w:unhideWhenUsed="0" w:qFormat="1"/>
-    <w:lsdException w:name="Subtle Reference" w:semiHidden="0" w:uiPriority="31" w:unhideWhenUsed="0" w:qFormat="1"/>
-    <w:lsdException w:name="Intense Reference" w:semiHidden="0" w:uiPriority="32" w:unhideWhenUsed="0" w:qFormat="1"/>
-    <w:lsdException w:name="Book Title" w:semiHidden="0" w:uiPriority="33" w:unhideWhenUsed="0" w:qFormat="1"/>
-    <w:lsdException w:name="Bibliography" w:uiPriority="37"/>
-    <w:lsdException w:name="TOC Heading" w:uiPriority="39" w:qFormat="1"/>
-  </w:latentStyles>
-  <w:style w:type="paragraph" w:default="1" w:styleId="Normal">
-    <w:name w:val="Normal"/>
-    <w:uiPriority w:val="1"/>
-    <w:qFormat/>
-    <w:rPr>
-      <w:rFonts w:ascii="Arial" w:eastAsia="Arial" w:hAnsi="Arial" w:cs="Arial"/>
-    </w:rPr>
-  </w:style>
-  <w:style w:type="paragraph" w:styleId="Ttulo1">
-    <w:name w:val="heading 1"/>
-    <w:basedOn w:val="Normal"/>
-    <w:uiPriority w:val="1"/>
-    <w:qFormat/>
-    <w:pPr>
-      <w:spacing w:before="92"/>
-      <w:ind w:left="539" w:hanging="401"/>
-      <w:outlineLvl w:val="0"/>
-    </w:pPr>
-    <w:rPr>
-      <w:b/>
-      <w:bCs/>
-      <w:i/>
-      <w:sz w:val="36"/>
-      <w:szCs w:val="36"/>
-    </w:rPr>
-  </w:style>
-  <w:style w:type="paragraph" w:styleId="Ttulo2">
-    <w:name w:val="heading 2"/>
-    <w:basedOn w:val="Normal"/>
-    <w:uiPriority w:val="1"/>
-    <w:qFormat/>
-    <w:pPr>
-      <w:ind w:left="917" w:hanging="779"/>
-      <w:outlineLvl w:val="1"/>
-    </w:pPr>
-    <w:rPr>
-      <w:b/>
-      <w:bCs/>
-      <w:i/>
-      <w:sz w:val="28"/>
-      <w:szCs w:val="28"/>
-    </w:rPr>
-  </w:style>
-  <w:style w:type="character" w:default="1" w:styleId="Fuentedeprrafopredeter">
-    <w:name w:val="Default Paragraph Font"/>
-    <w:uiPriority w:val="1"/>
-    <w:semiHidden/>
+  <w:style w:type="table" w:styleId="Tablaconcuadrcula">
+    <w:name w:val="Table Grid"/>
+    <w:basedOn w:val="Tablanormal"/>
+    <w:uiPriority w:val="59"/>
     <w:unhideWhenUsed/>
-  </w:style>
-  <w:style w:type="table" w:default="1" w:styleId="Tablanormal">
-    <w:name w:val="Normal Table"/>
-    <w:uiPriority w:val="99"/>
-    <w:semiHidden/>
-    <w:unhideWhenUsed/>
+    <w:rsid w:val="00877B76"/>
     <w:tblPr>
-      <w:tblInd w:w="0" w:type="dxa"/>
-      <w:tblCellMar>
-        <w:top w:w="0" w:type="dxa"/>
-        <w:left w:w="108" w:type="dxa"/>
-        <w:bottom w:w="0" w:type="dxa"/>
-        <w:right w:w="108" w:type="dxa"/>
-      </w:tblCellMar>
+      <w:tblBorders>
+        <w:top w:val="single" w:sz="4" w:space="0" w:color="auto"/>
+        <w:left w:val="single" w:sz="4" w:space="0" w:color="auto"/>
+        <w:bottom w:val="single" w:sz="4" w:space="0" w:color="auto"/>
+        <w:right w:val="single" w:sz="4" w:space="0" w:color="auto"/>
+        <w:insideH w:val="single" w:sz="4" w:space="0" w:color="auto"/>
+        <w:insideV w:val="single" w:sz="4" w:space="0" w:color="auto"/>
+      </w:tblBorders>
     </w:tblPr>
-  </w:style>
-  <w:style w:type="numbering" w:default="1" w:styleId="Sinlista">
-    <w:name w:val="No List"/>
-    <w:uiPriority w:val="99"/>
-    <w:semiHidden/>
-    <w:unhideWhenUsed/>
-  </w:style>
-  <w:style w:type="character" w:customStyle="1" w:styleId="TextodegloboCar">
-    <w:name w:val="Texto de globo Car"/>
-    <w:basedOn w:val="Fuentedeprrafopredeter"/>
-    <w:link w:val="Textodeglobo"/>
-    <w:uiPriority w:val="99"/>
-    <w:semiHidden/>
-    <w:qFormat/>
-    <w:rsid w:val="007A1D46"/>
-    <w:rPr>
-      <w:rFonts w:ascii="Tahoma" w:eastAsia="Arial" w:hAnsi="Tahoma" w:cs="Tahoma"/>
-      <w:sz w:val="16"/>
-      <w:szCs w:val="16"/>
-    </w:rPr>
-  </w:style>
-  <w:style w:type="character" w:customStyle="1" w:styleId="EnlacedeInternet">
-    <w:name w:val="Enlace de Internet"/>
-    <w:basedOn w:val="Fuentedeprrafopredeter"/>
-    <w:uiPriority w:val="99"/>
-    <w:semiHidden/>
-    <w:unhideWhenUsed/>
-    <w:rsid w:val="007A1D46"/>
-    <w:rPr>
-      <w:color w:val="0000FF"/>
-      <w:u w:val="single"/>
-    </w:rPr>
-  </w:style>
-  <w:style w:type="character" w:customStyle="1" w:styleId="EncabezadoCar">
-    <w:name w:val="Encabezado Car"/>
-    <w:basedOn w:val="Fuentedeprrafopredeter"/>
-    <w:link w:val="Encabezado"/>
-    <w:uiPriority w:val="99"/>
-    <w:qFormat/>
-    <w:rsid w:val="007A1D46"/>
-    <w:rPr>
-      <w:rFonts w:ascii="Arial" w:eastAsia="Arial" w:hAnsi="Arial" w:cs="Arial"/>
-    </w:rPr>
-  </w:style>
-  <w:style w:type="character" w:customStyle="1" w:styleId="PiedepginaCar">
-    <w:name w:val="Pie de página Car"/>
-    <w:basedOn w:val="Fuentedeprrafopredeter"/>
-    <w:link w:val="Piedepgina"/>
-    <w:uiPriority w:val="99"/>
-    <w:qFormat/>
-    <w:rsid w:val="007A1D46"/>
-    <w:rPr>
-      <w:rFonts w:ascii="Arial" w:eastAsia="Arial" w:hAnsi="Arial" w:cs="Arial"/>
-    </w:rPr>
-  </w:style>
-  <w:style w:type="character" w:customStyle="1" w:styleId="ListLabel1">
-    <w:name w:val="ListLabel 1"/>
-    <w:qFormat/>
-    <w:rPr>
-      <w:rFonts w:eastAsia="Arial" w:cs="Arial"/>
-      <w:spacing w:val="-1"/>
-      <w:w w:val="100"/>
-      <w:sz w:val="22"/>
-      <w:szCs w:val="22"/>
-    </w:rPr>
-  </w:style>
-  <w:style w:type="character" w:customStyle="1" w:styleId="ListLabel2">
-    <w:name w:val="ListLabel 2"/>
-    <w:qFormat/>
-  </w:style>
-  <w:style w:type="character" w:customStyle="1" w:styleId="ListLabel3">
-    <w:name w:val="ListLabel 3"/>
-    <w:qFormat/>
-    <w:rPr>
-      <w:rFonts w:eastAsia="Arial" w:cs="Arial"/>
-      <w:b/>
-      <w:bCs/>
-      <w:i/>
-      <w:spacing w:val="-1"/>
-      <w:w w:val="100"/>
-      <w:sz w:val="28"/>
-      <w:szCs w:val="28"/>
-    </w:rPr>
-  </w:style>
-  <w:style w:type="character" w:customStyle="1" w:styleId="ListLabel4">
-    <w:name w:val="ListLabel 4"/>
-    <w:qFormat/>
-  </w:style>
-  <w:style w:type="character" w:customStyle="1" w:styleId="ListLabel5">
-    <w:name w:val="ListLabel 5"/>
-    <w:qFormat/>
-    <w:rPr>
-      <w:rFonts w:eastAsia="Arial" w:cs="Arial"/>
-      <w:b/>
-      <w:bCs/>
-      <w:i/>
-      <w:spacing w:val="-1"/>
-      <w:w w:val="100"/>
-      <w:sz w:val="28"/>
-      <w:szCs w:val="28"/>
-    </w:rPr>
-  </w:style>
-  <w:style w:type="character" w:customStyle="1" w:styleId="ListLabel6">
-    <w:name w:val="ListLabel 6"/>
-    <w:qFormat/>
-    <w:rPr>
-      <w:rFonts w:eastAsia="Arial" w:cs="Arial"/>
-      <w:w w:val="100"/>
-      <w:sz w:val="22"/>
-      <w:szCs w:val="22"/>
-    </w:rPr>
-  </w:style>
-  <w:style w:type="character" w:customStyle="1" w:styleId="ListLabel7">
-    <w:name w:val="ListLabel 7"/>
-    <w:qFormat/>
-  </w:style>
-  <w:style w:type="character" w:customStyle="1" w:styleId="ListLabel8">
-    <w:name w:val="ListLabel 8"/>
-    <w:qFormat/>
-    <w:rPr>
-      <w:rFonts w:eastAsia="Arial" w:cs="Arial"/>
-      <w:b/>
-      <w:bCs/>
-      <w:i/>
-      <w:spacing w:val="-1"/>
-      <w:w w:val="100"/>
-      <w:sz w:val="28"/>
-      <w:szCs w:val="28"/>
-    </w:rPr>
-  </w:style>
-  <w:style w:type="character" w:customStyle="1" w:styleId="ListLabel9">
-    <w:name w:val="ListLabel 9"/>
-    <w:qFormat/>
-    <w:rPr>
-      <w:rFonts w:eastAsia="Arial" w:cs="Arial"/>
-      <w:b/>
-      <w:bCs/>
-      <w:i/>
-      <w:spacing w:val="-1"/>
-      <w:w w:val="100"/>
-      <w:sz w:val="28"/>
-      <w:szCs w:val="28"/>
-    </w:rPr>
-  </w:style>
-  <w:style w:type="character" w:customStyle="1" w:styleId="ListLabel10">
-    <w:name w:val="ListLabel 10"/>
-    <w:qFormat/>
-  </w:style>
-  <w:style w:type="character" w:customStyle="1" w:styleId="ListLabel11">
-    <w:name w:val="ListLabel 11"/>
-    <w:qFormat/>
-    <w:rPr>
-      <w:rFonts w:eastAsia="Arial" w:cs="Arial"/>
-      <w:b/>
-      <w:bCs/>
-      <w:i/>
-      <w:spacing w:val="-1"/>
-      <w:w w:val="100"/>
-      <w:sz w:val="28"/>
-      <w:szCs w:val="28"/>
-    </w:rPr>
-  </w:style>
-  <w:style w:type="character" w:customStyle="1" w:styleId="ListLabel12">
-    <w:name w:val="ListLabel 12"/>
-    <w:qFormat/>
-    <w:rPr>
-      <w:rFonts w:eastAsia="Arial" w:cs="Arial"/>
-      <w:b/>
-      <w:bCs/>
-      <w:i/>
-      <w:spacing w:val="-1"/>
-      <w:w w:val="100"/>
-      <w:sz w:val="28"/>
-      <w:szCs w:val="28"/>
-    </w:rPr>
-  </w:style>
-  <w:style w:type="character" w:customStyle="1" w:styleId="ListLabel13">
-    <w:name w:val="ListLabel 13"/>
-    <w:qFormat/>
-  </w:style>
-  <w:style w:type="character" w:customStyle="1" w:styleId="ListLabel14">
-    <w:name w:val="ListLabel 14"/>
-    <w:qFormat/>
-  </w:style>
-  <w:style w:type="character" w:customStyle="1" w:styleId="ListLabel15">
-    <w:name w:val="ListLabel 15"/>
-    <w:qFormat/>
-    <w:rPr>
-      <w:rFonts w:eastAsia="Arial" w:cs="Arial"/>
-      <w:b/>
-      <w:bCs/>
-      <w:i/>
-      <w:spacing w:val="-1"/>
-      <w:w w:val="100"/>
-      <w:sz w:val="28"/>
-      <w:szCs w:val="28"/>
-    </w:rPr>
-  </w:style>
-  <w:style w:type="character" w:customStyle="1" w:styleId="ListLabel16">
-    <w:name w:val="ListLabel 16"/>
-    <w:qFormat/>
-    <w:rPr>
-      <w:rFonts w:eastAsia="Arial" w:cs="Arial"/>
-      <w:b/>
-      <w:bCs/>
-      <w:i/>
-      <w:spacing w:val="-1"/>
-      <w:w w:val="100"/>
-      <w:sz w:val="28"/>
-      <w:szCs w:val="28"/>
-    </w:rPr>
-  </w:style>
-  <w:style w:type="character" w:customStyle="1" w:styleId="ListLabel17">
-    <w:name w:val="ListLabel 17"/>
-    <w:qFormat/>
-  </w:style>
-  <w:style w:type="character" w:customStyle="1" w:styleId="ListLabel18">
-    <w:name w:val="ListLabel 18"/>
-    <w:qFormat/>
-  </w:style>
-  <w:style w:type="character" w:customStyle="1" w:styleId="ListLabel19">
-    <w:name w:val="ListLabel 19"/>
-    <w:qFormat/>
-    <w:rPr>
-      <w:rFonts w:eastAsia="Arial" w:cs="Arial"/>
-      <w:b/>
-      <w:bCs/>
-      <w:i/>
-      <w:spacing w:val="-1"/>
-      <w:w w:val="100"/>
-      <w:sz w:val="28"/>
-      <w:szCs w:val="28"/>
-    </w:rPr>
-  </w:style>
-  <w:style w:type="character" w:customStyle="1" w:styleId="ListLabel20">
-    <w:name w:val="ListLabel 20"/>
-    <w:qFormat/>
-    <w:rPr>
-      <w:rFonts w:eastAsia="Arial" w:cs="Arial"/>
-      <w:b/>
-      <w:bCs/>
-      <w:i/>
-      <w:spacing w:val="-1"/>
-      <w:w w:val="100"/>
-      <w:sz w:val="28"/>
-      <w:szCs w:val="28"/>
-    </w:rPr>
-  </w:style>
-  <w:style w:type="character" w:customStyle="1" w:styleId="ListLabel21">
-    <w:name w:val="ListLabel 21"/>
-    <w:qFormat/>
-  </w:style>
-  <w:style w:type="character" w:customStyle="1" w:styleId="ListLabel22">
-    <w:name w:val="ListLabel 22"/>
-    <w:qFormat/>
-    <w:rPr>
-      <w:rFonts w:eastAsia="Arial" w:cs="Arial"/>
-      <w:b/>
-      <w:bCs/>
-      <w:i/>
-      <w:spacing w:val="-1"/>
-      <w:w w:val="100"/>
-      <w:sz w:val="28"/>
-      <w:szCs w:val="28"/>
-    </w:rPr>
-  </w:style>
-  <w:style w:type="character" w:customStyle="1" w:styleId="ListLabel23">
-    <w:name w:val="ListLabel 23"/>
-    <w:qFormat/>
-    <w:rPr>
-      <w:rFonts w:eastAsia="Arial" w:cs="Arial"/>
-      <w:w w:val="100"/>
-      <w:sz w:val="22"/>
-      <w:szCs w:val="22"/>
-    </w:rPr>
-  </w:style>
-  <w:style w:type="character" w:customStyle="1" w:styleId="ListLabel24">
-    <w:name w:val="ListLabel 24"/>
-    <w:qFormat/>
-  </w:style>
-  <w:style w:type="character" w:customStyle="1" w:styleId="ListLabel25">
-    <w:name w:val="ListLabel 25"/>
-    <w:qFormat/>
-  </w:style>
-  <w:style w:type="character" w:customStyle="1" w:styleId="ListLabel26">
-    <w:name w:val="ListLabel 26"/>
-    <w:qFormat/>
-    <w:rPr>
-      <w:rFonts w:eastAsia="Arial" w:cs="Arial"/>
-      <w:b/>
-      <w:bCs/>
-      <w:i/>
-      <w:spacing w:val="-1"/>
-      <w:w w:val="100"/>
-      <w:sz w:val="28"/>
-      <w:szCs w:val="28"/>
-    </w:rPr>
-  </w:style>
-  <w:style w:type="character" w:customStyle="1" w:styleId="ListLabel27">
-    <w:name w:val="ListLabel 27"/>
-    <w:qFormat/>
-  </w:style>
-  <w:style w:type="character" w:customStyle="1" w:styleId="ListLabel28">
-    <w:name w:val="ListLabel 28"/>
-    <w:qFormat/>
-    <w:rPr>
-      <w:rFonts w:eastAsia="Arial" w:cs="Arial"/>
-      <w:b/>
-      <w:bCs/>
-      <w:i/>
-      <w:spacing w:val="-1"/>
-      <w:w w:val="100"/>
-      <w:sz w:val="28"/>
-      <w:szCs w:val="28"/>
-    </w:rPr>
-  </w:style>
-  <w:style w:type="character" w:customStyle="1" w:styleId="ListLabel29">
-    <w:name w:val="ListLabel 29"/>
-    <w:qFormat/>
-    <w:rPr>
-      <w:rFonts w:eastAsia="Arial" w:cs="Arial"/>
-      <w:w w:val="100"/>
-      <w:sz w:val="22"/>
-      <w:szCs w:val="22"/>
-    </w:rPr>
-  </w:style>
-  <w:style w:type="character" w:customStyle="1" w:styleId="ListLabel30">
-    <w:name w:val="ListLabel 30"/>
-    <w:qFormat/>
-  </w:style>
-  <w:style w:type="character" w:customStyle="1" w:styleId="ListLabel31">
-    <w:name w:val="ListLabel 31"/>
-    <w:qFormat/>
-    <w:rPr>
-      <w:rFonts w:eastAsia="Arial" w:cs="Arial"/>
-      <w:b/>
-      <w:bCs/>
-      <w:i/>
-      <w:spacing w:val="-1"/>
-      <w:w w:val="100"/>
-      <w:sz w:val="28"/>
-      <w:szCs w:val="28"/>
-    </w:rPr>
-  </w:style>
-  <w:style w:type="character" w:customStyle="1" w:styleId="ListLabel32">
-    <w:name w:val="ListLabel 32"/>
-    <w:qFormat/>
-    <w:rPr>
-      <w:rFonts w:eastAsia="Arial" w:cs="Arial"/>
-      <w:b/>
-      <w:bCs/>
-      <w:i/>
-      <w:spacing w:val="-1"/>
-      <w:w w:val="100"/>
-      <w:sz w:val="28"/>
-      <w:szCs w:val="28"/>
-    </w:rPr>
-  </w:style>
-  <w:style w:type="character" w:customStyle="1" w:styleId="ListLabel33">
-    <w:name w:val="ListLabel 33"/>
-    <w:qFormat/>
-  </w:style>
-  <w:style w:type="character" w:customStyle="1" w:styleId="ListLabel34">
-    <w:name w:val="ListLabel 34"/>
-    <w:qFormat/>
-  </w:style>
-  <w:style w:type="character" w:customStyle="1" w:styleId="ListLabel35">
-    <w:name w:val="ListLabel 35"/>
-    <w:qFormat/>
-    <w:rPr>
-      <w:rFonts w:eastAsia="Arial" w:cs="Arial"/>
-      <w:b/>
-      <w:bCs/>
-      <w:i/>
-      <w:spacing w:val="-1"/>
-      <w:w w:val="100"/>
-      <w:sz w:val="28"/>
-      <w:szCs w:val="28"/>
-    </w:rPr>
-  </w:style>
-  <w:style w:type="character" w:customStyle="1" w:styleId="ListLabel36">
-    <w:name w:val="ListLabel 36"/>
-    <w:qFormat/>
-    <w:rPr>
-      <w:rFonts w:eastAsia="Arial" w:cs="Arial"/>
-      <w:b/>
-      <w:bCs/>
-      <w:i/>
-      <w:spacing w:val="-1"/>
-      <w:w w:val="100"/>
-      <w:sz w:val="28"/>
-      <w:szCs w:val="28"/>
-    </w:rPr>
-  </w:style>
-  <w:style w:type="character" w:customStyle="1" w:styleId="ListLabel37">
-    <w:name w:val="ListLabel 37"/>
-    <w:qFormat/>
-  </w:style>
-  <w:style w:type="character" w:customStyle="1" w:styleId="ListLabel38">
-    <w:name w:val="ListLabel 38"/>
-    <w:qFormat/>
-    <w:rPr>
-      <w:rFonts w:eastAsia="Arial" w:cs="Arial"/>
-      <w:b/>
-      <w:bCs/>
-      <w:i/>
-      <w:spacing w:val="-1"/>
-      <w:w w:val="100"/>
-      <w:sz w:val="28"/>
-      <w:szCs w:val="28"/>
-    </w:rPr>
-  </w:style>
-  <w:style w:type="character" w:customStyle="1" w:styleId="ListLabel39">
-    <w:name w:val="ListLabel 39"/>
-    <w:qFormat/>
-    <w:rPr>
-      <w:rFonts w:eastAsia="Arial" w:cs="Arial"/>
-      <w:w w:val="100"/>
-      <w:sz w:val="22"/>
-      <w:szCs w:val="22"/>
-    </w:rPr>
-  </w:style>
-  <w:style w:type="character" w:customStyle="1" w:styleId="ListLabel40">
-    <w:name w:val="ListLabel 40"/>
-    <w:qFormat/>
-  </w:style>
-  <w:style w:type="character" w:customStyle="1" w:styleId="ListLabel41">
-    <w:name w:val="ListLabel 41"/>
-    <w:qFormat/>
-  </w:style>
-  <w:style w:type="character" w:customStyle="1" w:styleId="ListLabel42">
-    <w:name w:val="ListLabel 42"/>
-    <w:qFormat/>
-    <w:rPr>
-      <w:rFonts w:eastAsia="Arial" w:cs="Arial"/>
-      <w:b/>
-      <w:bCs/>
-      <w:i/>
-      <w:spacing w:val="-1"/>
-      <w:w w:val="100"/>
-      <w:sz w:val="28"/>
-      <w:szCs w:val="28"/>
-    </w:rPr>
-  </w:style>
-  <w:style w:type="character" w:customStyle="1" w:styleId="ListLabel43">
-    <w:name w:val="ListLabel 43"/>
-    <w:qFormat/>
-  </w:style>
-  <w:style w:type="character" w:customStyle="1" w:styleId="ListLabel44">
-    <w:name w:val="ListLabel 44"/>
-    <w:qFormat/>
-  </w:style>
-  <w:style w:type="character" w:customStyle="1" w:styleId="ListLabel45">
-    <w:name w:val="ListLabel 45"/>
-    <w:qFormat/>
-    <w:rPr>
-      <w:rFonts w:eastAsia="Arial" w:cs="Arial"/>
-      <w:b/>
-      <w:bCs/>
-      <w:i/>
-      <w:spacing w:val="-1"/>
-      <w:w w:val="100"/>
-      <w:sz w:val="28"/>
-      <w:szCs w:val="28"/>
-    </w:rPr>
-  </w:style>
-  <w:style w:type="character" w:customStyle="1" w:styleId="ListLabel46">
-    <w:name w:val="ListLabel 46"/>
-    <w:qFormat/>
-  </w:style>
-  <w:style w:type="character" w:customStyle="1" w:styleId="ListLabel47">
-    <w:name w:val="ListLabel 47"/>
-    <w:qFormat/>
-    <w:rPr>
-      <w:rFonts w:eastAsia="Arial" w:cs="Arial"/>
-      <w:b/>
-      <w:bCs/>
-      <w:i/>
-      <w:spacing w:val="-1"/>
-      <w:w w:val="100"/>
-      <w:sz w:val="28"/>
-      <w:szCs w:val="28"/>
-    </w:rPr>
-  </w:style>
-  <w:style w:type="character" w:customStyle="1" w:styleId="ListLabel48">
-    <w:name w:val="ListLabel 48"/>
-    <w:qFormat/>
-    <w:rPr>
-      <w:rFonts w:eastAsia="Arial" w:cs="Arial"/>
-      <w:b/>
-      <w:bCs/>
-      <w:i/>
-      <w:spacing w:val="-1"/>
-      <w:w w:val="100"/>
-      <w:sz w:val="28"/>
-      <w:szCs w:val="28"/>
-    </w:rPr>
-  </w:style>
-  <w:style w:type="character" w:customStyle="1" w:styleId="ListLabel49">
-    <w:name w:val="ListLabel 49"/>
-    <w:qFormat/>
-  </w:style>
-  <w:style w:type="character" w:customStyle="1" w:styleId="ListLabel50">
-    <w:name w:val="ListLabel 50"/>
-    <w:qFormat/>
-  </w:style>
-  <w:style w:type="character" w:customStyle="1" w:styleId="ListLabel51">
-    <w:name w:val="ListLabel 51"/>
-    <w:qFormat/>
-    <w:rPr>
-      <w:rFonts w:eastAsia="Arial" w:cs="Arial"/>
-      <w:b/>
-      <w:bCs/>
-      <w:i/>
-      <w:spacing w:val="-1"/>
-      <w:w w:val="100"/>
-      <w:sz w:val="28"/>
-      <w:szCs w:val="28"/>
-    </w:rPr>
-  </w:style>
-  <w:style w:type="character" w:customStyle="1" w:styleId="ListLabel52">
-    <w:name w:val="ListLabel 52"/>
-    <w:qFormat/>
-  </w:style>
-  <w:style w:type="character" w:customStyle="1" w:styleId="ListLabel53">
-    <w:name w:val="ListLabel 53"/>
-    <w:qFormat/>
-  </w:style>
-  <w:style w:type="character" w:customStyle="1" w:styleId="ListLabel54">
-    <w:name w:val="ListLabel 54"/>
-    <w:qFormat/>
-    <w:rPr>
-      <w:rFonts w:eastAsia="Arial" w:cs="Arial"/>
-      <w:b/>
-      <w:bCs/>
-      <w:i/>
-      <w:spacing w:val="-1"/>
-      <w:w w:val="100"/>
-      <w:sz w:val="28"/>
-      <w:szCs w:val="28"/>
-    </w:rPr>
-  </w:style>
-  <w:style w:type="character" w:customStyle="1" w:styleId="ListLabel55">
-    <w:name w:val="ListLabel 55"/>
-    <w:qFormat/>
-  </w:style>
-  <w:style w:type="character" w:customStyle="1" w:styleId="ListLabel56">
-    <w:name w:val="ListLabel 56"/>
-    <w:qFormat/>
-    <w:rPr>
-      <w:rFonts w:eastAsia="Arial" w:cs="Arial"/>
-      <w:b/>
-      <w:bCs/>
-      <w:i/>
-      <w:spacing w:val="-1"/>
-      <w:w w:val="100"/>
-      <w:sz w:val="28"/>
-      <w:szCs w:val="28"/>
-    </w:rPr>
-  </w:style>
-  <w:style w:type="character" w:customStyle="1" w:styleId="ListLabel57">
-    <w:name w:val="ListLabel 57"/>
-    <w:qFormat/>
-    <w:rPr>
-      <w:rFonts w:eastAsia="Arial" w:cs="Arial"/>
-      <w:b/>
-      <w:bCs/>
-      <w:i/>
-      <w:spacing w:val="-1"/>
-      <w:w w:val="100"/>
-      <w:sz w:val="28"/>
-      <w:szCs w:val="28"/>
-    </w:rPr>
-  </w:style>
-  <w:style w:type="character" w:customStyle="1" w:styleId="ListLabel58">
-    <w:name w:val="ListLabel 58"/>
-    <w:qFormat/>
-  </w:style>
-  <w:style w:type="character" w:customStyle="1" w:styleId="ListLabel59">
-    <w:name w:val="ListLabel 59"/>
-    <w:qFormat/>
-    <w:rPr>
-      <w:rFonts w:eastAsia="Arial" w:cs="Arial"/>
-      <w:b/>
-      <w:bCs/>
-      <w:i/>
-      <w:spacing w:val="-1"/>
-      <w:w w:val="100"/>
-      <w:sz w:val="28"/>
-      <w:szCs w:val="28"/>
-    </w:rPr>
-  </w:style>
-  <w:style w:type="character" w:customStyle="1" w:styleId="ListLabel60">
-    <w:name w:val="ListLabel 60"/>
-    <w:qFormat/>
-    <w:rPr>
-      <w:rFonts w:eastAsia="Arial" w:cs="Arial"/>
-      <w:b/>
-      <w:bCs/>
-      <w:i/>
-      <w:spacing w:val="-1"/>
-      <w:w w:val="100"/>
-      <w:sz w:val="28"/>
-      <w:szCs w:val="28"/>
-    </w:rPr>
-  </w:style>
-  <w:style w:type="character" w:customStyle="1" w:styleId="ListLabel61">
-    <w:name w:val="ListLabel 61"/>
-    <w:qFormat/>
-  </w:style>
-  <w:style w:type="character" w:customStyle="1" w:styleId="ListLabel62">
-    <w:name w:val="ListLabel 62"/>
-    <w:qFormat/>
-    <w:rPr>
-      <w:rFonts w:eastAsia="Arial" w:cs="Arial"/>
-      <w:b/>
-      <w:bCs/>
-      <w:i/>
-      <w:spacing w:val="-1"/>
-      <w:w w:val="100"/>
-      <w:sz w:val="28"/>
-      <w:szCs w:val="28"/>
-    </w:rPr>
-  </w:style>
-  <w:style w:type="character" w:customStyle="1" w:styleId="ListLabel63">
-    <w:name w:val="ListLabel 63"/>
-    <w:qFormat/>
-  </w:style>
-  <w:style w:type="character" w:customStyle="1" w:styleId="ListLabel64">
-    <w:name w:val="ListLabel 64"/>
-    <w:qFormat/>
-    <w:rPr>
-      <w:rFonts w:eastAsia="Arial" w:cs="Arial"/>
-      <w:b/>
-      <w:bCs/>
-      <w:i/>
-      <w:spacing w:val="-1"/>
-      <w:w w:val="100"/>
-      <w:sz w:val="28"/>
-      <w:szCs w:val="28"/>
-    </w:rPr>
-  </w:style>
-  <w:style w:type="character" w:customStyle="1" w:styleId="ListLabel65">
-    <w:name w:val="ListLabel 65"/>
-    <w:qFormat/>
-    <w:rPr>
-      <w:rFonts w:eastAsia="Arial" w:cs="Arial"/>
-      <w:b/>
-      <w:bCs/>
-      <w:i/>
-      <w:spacing w:val="-1"/>
-      <w:w w:val="100"/>
-      <w:sz w:val="28"/>
-      <w:szCs w:val="28"/>
-    </w:rPr>
-  </w:style>
-  <w:style w:type="character" w:customStyle="1" w:styleId="ListLabel66">
-    <w:name w:val="ListLabel 66"/>
-    <w:qFormat/>
-    <w:rPr>
-      <w:rFonts w:eastAsia="Arial" w:cs="Arial"/>
-      <w:b/>
-      <w:bCs/>
-      <w:i/>
-      <w:spacing w:val="-1"/>
-      <w:w w:val="100"/>
-      <w:sz w:val="28"/>
-      <w:szCs w:val="28"/>
-    </w:rPr>
-  </w:style>
-  <w:style w:type="character" w:customStyle="1" w:styleId="ListLabel67">
-    <w:name w:val="ListLabel 67"/>
-    <w:qFormat/>
-  </w:style>
-  <w:style w:type="character" w:customStyle="1" w:styleId="ListLabel68">
-    <w:name w:val="ListLabel 68"/>
-    <w:qFormat/>
-    <w:rPr>
-      <w:rFonts w:eastAsia="Arial" w:cs="Arial"/>
-      <w:b/>
-      <w:bCs/>
-      <w:i/>
-      <w:spacing w:val="-1"/>
-      <w:w w:val="100"/>
-      <w:sz w:val="28"/>
-      <w:szCs w:val="28"/>
-    </w:rPr>
-  </w:style>
-  <w:style w:type="character" w:customStyle="1" w:styleId="ListLabel69">
-    <w:name w:val="ListLabel 69"/>
-    <w:qFormat/>
-  </w:style>
-  <w:style w:type="character" w:customStyle="1" w:styleId="ListLabel70">
-    <w:name w:val="ListLabel 70"/>
-    <w:qFormat/>
-    <w:rPr>
-      <w:rFonts w:eastAsia="Arial" w:cs="Arial"/>
-      <w:b/>
-      <w:bCs/>
-      <w:i/>
-      <w:spacing w:val="-1"/>
-      <w:w w:val="100"/>
-      <w:sz w:val="28"/>
-      <w:szCs w:val="28"/>
-    </w:rPr>
-  </w:style>
-  <w:style w:type="character" w:customStyle="1" w:styleId="ListLabel71">
-    <w:name w:val="ListLabel 71"/>
-    <w:qFormat/>
-  </w:style>
-  <w:style w:type="character" w:customStyle="1" w:styleId="ListLabel72">
-    <w:name w:val="ListLabel 72"/>
-    <w:qFormat/>
-    <w:rPr>
-      <w:rFonts w:eastAsia="Arial" w:cs="Arial"/>
-      <w:b/>
-      <w:bCs/>
-      <w:i/>
-      <w:spacing w:val="-1"/>
-      <w:w w:val="100"/>
-      <w:sz w:val="28"/>
-      <w:szCs w:val="28"/>
-    </w:rPr>
-  </w:style>
-  <w:style w:type="character" w:customStyle="1" w:styleId="ListLabel73">
-    <w:name w:val="ListLabel 73"/>
-    <w:qFormat/>
-    <w:rPr>
-      <w:rFonts w:eastAsia="Arial" w:cs="Arial"/>
-      <w:b/>
-      <w:bCs/>
-      <w:i/>
-      <w:spacing w:val="-1"/>
-      <w:w w:val="100"/>
-      <w:sz w:val="28"/>
-      <w:szCs w:val="28"/>
-    </w:rPr>
-  </w:style>
-  <w:style w:type="character" w:customStyle="1" w:styleId="ListLabel74">
-    <w:name w:val="ListLabel 74"/>
-    <w:qFormat/>
-  </w:style>
-  <w:style w:type="character" w:customStyle="1" w:styleId="ListLabel75">
-    <w:name w:val="ListLabel 75"/>
-    <w:qFormat/>
-    <w:rPr>
-      <w:rFonts w:eastAsia="Arial" w:cs="Arial"/>
-      <w:b/>
-      <w:bCs/>
-      <w:i/>
-      <w:spacing w:val="-1"/>
-      <w:w w:val="100"/>
-      <w:sz w:val="28"/>
-      <w:szCs w:val="28"/>
-    </w:rPr>
-  </w:style>
-  <w:style w:type="character" w:customStyle="1" w:styleId="ListLabel76">
-    <w:name w:val="ListLabel 76"/>
-    <w:qFormat/>
-    <w:rPr>
-      <w:rFonts w:eastAsia="Arial" w:cs="Arial"/>
-      <w:b/>
-      <w:bCs/>
-      <w:i/>
-      <w:spacing w:val="-1"/>
-      <w:w w:val="100"/>
-      <w:sz w:val="28"/>
-      <w:szCs w:val="28"/>
-    </w:rPr>
-  </w:style>
-  <w:style w:type="character" w:customStyle="1" w:styleId="ListLabel77">
-    <w:name w:val="ListLabel 77"/>
-    <w:qFormat/>
-  </w:style>
-  <w:style w:type="character" w:customStyle="1" w:styleId="ListLabel78">
-    <w:name w:val="ListLabel 78"/>
-    <w:qFormat/>
-    <w:rPr>
-      <w:rFonts w:eastAsia="Arial" w:cs="Arial"/>
-      <w:b/>
-      <w:bCs/>
-      <w:i/>
-      <w:spacing w:val="-1"/>
-      <w:w w:val="100"/>
-      <w:sz w:val="28"/>
-      <w:szCs w:val="28"/>
-    </w:rPr>
-  </w:style>
-  <w:style w:type="character" w:customStyle="1" w:styleId="ListLabel79">
-    <w:name w:val="ListLabel 79"/>
-    <w:qFormat/>
-    <w:rPr>
-      <w:rFonts w:eastAsia="Arial" w:cs="Arial"/>
-      <w:b/>
-      <w:bCs/>
-      <w:i/>
-      <w:spacing w:val="-1"/>
-      <w:w w:val="100"/>
-      <w:sz w:val="28"/>
-      <w:szCs w:val="28"/>
-    </w:rPr>
-  </w:style>
-  <w:style w:type="character" w:customStyle="1" w:styleId="ListLabel80">
-    <w:name w:val="ListLabel 80"/>
-    <w:qFormat/>
-  </w:style>
-  <w:style w:type="character" w:customStyle="1" w:styleId="ListLabel81">
-    <w:name w:val="ListLabel 81"/>
-    <w:qFormat/>
-    <w:rPr>
-      <w:rFonts w:eastAsia="Arial" w:cs="Arial"/>
-      <w:b/>
-      <w:bCs/>
-      <w:i/>
-      <w:spacing w:val="-1"/>
-      <w:w w:val="100"/>
-      <w:sz w:val="28"/>
-      <w:szCs w:val="28"/>
-    </w:rPr>
-  </w:style>
-  <w:style w:type="character" w:customStyle="1" w:styleId="ListLabel82">
-    <w:name w:val="ListLabel 82"/>
-    <w:qFormat/>
-    <w:rPr>
-      <w:rFonts w:eastAsia="Arial" w:cs="Arial"/>
-      <w:b/>
-      <w:bCs/>
-      <w:i/>
-      <w:spacing w:val="-1"/>
-      <w:w w:val="100"/>
-      <w:sz w:val="28"/>
-      <w:szCs w:val="28"/>
-    </w:rPr>
-  </w:style>
-  <w:style w:type="character" w:customStyle="1" w:styleId="ListLabel83">
-    <w:name w:val="ListLabel 83"/>
-    <w:qFormat/>
-  </w:style>
-  <w:style w:type="character" w:customStyle="1" w:styleId="ListLabel84">
-    <w:name w:val="ListLabel 84"/>
-    <w:qFormat/>
-    <w:rPr>
-      <w:rFonts w:eastAsia="Arial" w:cs="Arial"/>
-      <w:b/>
-      <w:bCs/>
-      <w:i/>
-      <w:spacing w:val="-1"/>
-      <w:w w:val="100"/>
-      <w:sz w:val="28"/>
-      <w:szCs w:val="28"/>
-    </w:rPr>
-  </w:style>
-  <w:style w:type="character" w:customStyle="1" w:styleId="ListLabel85">
-    <w:name w:val="ListLabel 85"/>
-    <w:qFormat/>
-    <w:rPr>
-      <w:rFonts w:eastAsia="Arial" w:cs="Arial"/>
-      <w:b/>
-      <w:bCs/>
-      <w:i/>
-      <w:spacing w:val="-1"/>
-      <w:w w:val="100"/>
-      <w:sz w:val="28"/>
-      <w:szCs w:val="28"/>
-    </w:rPr>
-  </w:style>
-  <w:style w:type="character" w:customStyle="1" w:styleId="ListLabel86">
-    <w:name w:val="ListLabel 86"/>
-    <w:qFormat/>
-  </w:style>
-  <w:style w:type="character" w:customStyle="1" w:styleId="ListLabel87">
-    <w:name w:val="ListLabel 87"/>
-    <w:qFormat/>
-    <w:rPr>
-      <w:rFonts w:eastAsia="Arial" w:cs="Arial"/>
-      <w:b/>
-      <w:bCs/>
-      <w:i/>
-      <w:spacing w:val="-1"/>
-      <w:w w:val="100"/>
-      <w:sz w:val="28"/>
-      <w:szCs w:val="28"/>
-    </w:rPr>
-  </w:style>
-  <w:style w:type="character" w:customStyle="1" w:styleId="ListLabel88">
-    <w:name w:val="ListLabel 88"/>
-    <w:qFormat/>
-    <w:rPr>
-      <w:rFonts w:eastAsia="Arial" w:cs="Arial"/>
-      <w:b/>
-      <w:bCs/>
-      <w:i/>
-      <w:spacing w:val="-1"/>
-      <w:w w:val="100"/>
-      <w:sz w:val="28"/>
-      <w:szCs w:val="28"/>
-    </w:rPr>
-  </w:style>
-  <w:style w:type="character" w:customStyle="1" w:styleId="ListLabel89">
-    <w:name w:val="ListLabel 89"/>
-    <w:qFormat/>
-  </w:style>
-  <w:style w:type="character" w:customStyle="1" w:styleId="ListLabel90">
-    <w:name w:val="ListLabel 90"/>
-    <w:qFormat/>
-    <w:rPr>
-      <w:rFonts w:eastAsia="Arial" w:cs="Arial"/>
-      <w:b/>
-      <w:bCs/>
-      <w:i/>
-      <w:spacing w:val="-1"/>
-      <w:w w:val="100"/>
-      <w:sz w:val="28"/>
-      <w:szCs w:val="28"/>
-    </w:rPr>
-  </w:style>
-  <w:style w:type="character" w:customStyle="1" w:styleId="ListLabel91">
-    <w:name w:val="ListLabel 91"/>
-    <w:qFormat/>
-    <w:rPr>
-      <w:sz w:val="24"/>
-    </w:rPr>
-  </w:style>
-  <w:style w:type="character" w:customStyle="1" w:styleId="ListLabel92">
-    <w:name w:val="ListLabel 92"/>
-    <w:qFormat/>
-    <w:rPr>
-      <w:rFonts w:eastAsia="Arial" w:cs="Arial"/>
-      <w:b/>
-      <w:bCs/>
-      <w:i/>
-      <w:spacing w:val="-1"/>
-      <w:w w:val="100"/>
-      <w:sz w:val="24"/>
-      <w:szCs w:val="28"/>
-    </w:rPr>
-  </w:style>
-  <w:style w:type="character" w:customStyle="1" w:styleId="ListLabel93">
-    <w:name w:val="ListLabel 93"/>
-    <w:qFormat/>
-    <w:rPr>
-      <w:rFonts w:eastAsia="Arial" w:cs="Arial"/>
-      <w:b/>
-      <w:bCs/>
-      <w:i/>
-      <w:spacing w:val="-1"/>
-      <w:w w:val="100"/>
-      <w:sz w:val="26"/>
-      <w:szCs w:val="28"/>
-    </w:rPr>
-  </w:style>
-  <w:style w:type="character" w:customStyle="1" w:styleId="ListLabel94">
-    <w:name w:val="ListLabel 94"/>
-    <w:qFormat/>
-    <w:rPr>
-      <w:rFonts w:eastAsia="Arial" w:cs="Arial"/>
-      <w:spacing w:val="-1"/>
-      <w:w w:val="100"/>
-      <w:sz w:val="22"/>
-      <w:szCs w:val="22"/>
-    </w:rPr>
-  </w:style>
-  <w:style w:type="character" w:customStyle="1" w:styleId="ListLabel95">
-    <w:name w:val="ListLabel 95"/>
-    <w:qFormat/>
-    <w:rPr>
-      <w:rFonts w:eastAsia="Arial" w:cs="Arial"/>
-      <w:b/>
-      <w:bCs/>
-      <w:i/>
-      <w:w w:val="100"/>
-      <w:sz w:val="36"/>
-      <w:szCs w:val="36"/>
-    </w:rPr>
-  </w:style>
-  <w:style w:type="character" w:customStyle="1" w:styleId="ListLabel96">
-    <w:name w:val="ListLabel 96"/>
-    <w:qFormat/>
-    <w:rPr>
-      <w:rFonts w:eastAsia="Arial" w:cs="Arial"/>
-      <w:w w:val="100"/>
-      <w:sz w:val="22"/>
-      <w:szCs w:val="22"/>
-    </w:rPr>
-  </w:style>
-  <w:style w:type="character" w:customStyle="1" w:styleId="ListLabel97">
-    <w:name w:val="ListLabel 97"/>
-    <w:qFormat/>
-  </w:style>
-  <w:style w:type="character" w:customStyle="1" w:styleId="ListLabel98">
-    <w:name w:val="ListLabel 98"/>
-    <w:qFormat/>
-  </w:style>
-  <w:style w:type="character" w:customStyle="1" w:styleId="ListLabel99">
-    <w:name w:val="ListLabel 99"/>
-    <w:qFormat/>
-    <w:rPr>
-      <w:rFonts w:eastAsia="Arial" w:cs="Arial"/>
-      <w:spacing w:val="-1"/>
-      <w:w w:val="100"/>
-      <w:sz w:val="22"/>
-      <w:szCs w:val="22"/>
-    </w:rPr>
-  </w:style>
-  <w:style w:type="character" w:customStyle="1" w:styleId="ListLabel100">
-    <w:name w:val="ListLabel 100"/>
-    <w:qFormat/>
-  </w:style>
-  <w:style w:type="character" w:customStyle="1" w:styleId="ListLabel101">
-    <w:name w:val="ListLabel 101"/>
-    <w:qFormat/>
-  </w:style>
-  <w:style w:type="character" w:customStyle="1" w:styleId="ListLabel102">
-    <w:name w:val="ListLabel 102"/>
-    <w:qFormat/>
-    <w:rPr>
-      <w:rFonts w:eastAsia="Arial" w:cs="Arial"/>
-      <w:spacing w:val="-1"/>
-      <w:w w:val="100"/>
-      <w:sz w:val="22"/>
-      <w:szCs w:val="22"/>
-    </w:rPr>
-  </w:style>
-  <w:style w:type="character" w:customStyle="1" w:styleId="ListLabel103">
-    <w:name w:val="ListLabel 103"/>
-    <w:qFormat/>
-  </w:style>
-  <w:style w:type="character" w:customStyle="1" w:styleId="ListLabel104">
-    <w:name w:val="ListLabel 104"/>
-    <w:qFormat/>
-  </w:style>
-  <w:style w:type="character" w:customStyle="1" w:styleId="ListLabel105">
-    <w:name w:val="ListLabel 105"/>
-    <w:qFormat/>
-    <w:rPr>
-      <w:rFonts w:eastAsia="Arial" w:cs="Arial"/>
-      <w:spacing w:val="-1"/>
-      <w:w w:val="100"/>
-      <w:sz w:val="22"/>
-      <w:szCs w:val="22"/>
-    </w:rPr>
-  </w:style>
-  <w:style w:type="character" w:customStyle="1" w:styleId="ListLabel106">
-    <w:name w:val="ListLabel 106"/>
-    <w:qFormat/>
-  </w:style>
-  <w:style w:type="character" w:customStyle="1" w:styleId="ListLabel107">
-    <w:name w:val="ListLabel 107"/>
-    <w:qFormat/>
-    <w:rPr>
-      <w:rFonts w:eastAsia="Arial" w:cs="Arial"/>
-      <w:spacing w:val="-1"/>
-      <w:w w:val="100"/>
-      <w:sz w:val="22"/>
-      <w:szCs w:val="22"/>
-    </w:rPr>
-  </w:style>
-  <w:style w:type="character" w:customStyle="1" w:styleId="ListLabel108">
-    <w:name w:val="ListLabel 108"/>
-    <w:qFormat/>
-  </w:style>
-  <w:style w:type="character" w:customStyle="1" w:styleId="ListLabel109">
-    <w:name w:val="ListLabel 109"/>
-    <w:qFormat/>
-    <w:rPr>
-      <w:rFonts w:eastAsia="Arial" w:cs="Arial"/>
-      <w:spacing w:val="-1"/>
-      <w:w w:val="100"/>
-      <w:sz w:val="22"/>
-      <w:szCs w:val="22"/>
-    </w:rPr>
-  </w:style>
-  <w:style w:type="character" w:customStyle="1" w:styleId="ListLabel110">
-    <w:name w:val="ListLabel 110"/>
-    <w:qFormat/>
-    <w:rPr>
-      <w:rFonts w:eastAsia="Arial" w:cs="Arial"/>
-      <w:spacing w:val="-1"/>
-      <w:w w:val="100"/>
-      <w:sz w:val="22"/>
-      <w:szCs w:val="22"/>
-    </w:rPr>
-  </w:style>
-  <w:style w:type="character" w:customStyle="1" w:styleId="ListLabel111">
-    <w:name w:val="ListLabel 111"/>
-    <w:qFormat/>
-  </w:style>
-  <w:style w:type="character" w:customStyle="1" w:styleId="ListLabel112">
-    <w:name w:val="ListLabel 112"/>
-    <w:qFormat/>
-    <w:rPr>
-      <w:rFonts w:eastAsia="Arial" w:cs="Arial"/>
-      <w:spacing w:val="-1"/>
-      <w:w w:val="100"/>
-      <w:sz w:val="22"/>
-      <w:szCs w:val="22"/>
-    </w:rPr>
-  </w:style>
-  <w:style w:type="character" w:customStyle="1" w:styleId="ListLabel113">
-    <w:name w:val="ListLabel 113"/>
-    <w:qFormat/>
-    <w:rPr>
-      <w:rFonts w:eastAsia="Arial" w:cs="Arial"/>
-      <w:b/>
-      <w:bCs/>
-      <w:spacing w:val="-1"/>
-      <w:w w:val="100"/>
-      <w:sz w:val="22"/>
-      <w:szCs w:val="22"/>
-    </w:rPr>
-  </w:style>
-  <w:style w:type="character" w:customStyle="1" w:styleId="ListLabel114">
-    <w:name w:val="ListLabel 114"/>
-    <w:qFormat/>
-    <w:rPr>
-      <w:rFonts w:eastAsia="Arial" w:cs="Arial"/>
-      <w:spacing w:val="-1"/>
-      <w:w w:val="100"/>
-      <w:sz w:val="22"/>
-      <w:szCs w:val="22"/>
-    </w:rPr>
-  </w:style>
-  <w:style w:type="character" w:customStyle="1" w:styleId="ListLabel115">
-    <w:name w:val="ListLabel 115"/>
-    <w:qFormat/>
-    <w:rPr>
-      <w:rFonts w:eastAsia="Arial" w:cs="Arial"/>
-      <w:spacing w:val="-1"/>
-      <w:w w:val="100"/>
-      <w:sz w:val="22"/>
-      <w:szCs w:val="22"/>
-    </w:rPr>
-  </w:style>
-  <w:style w:type="character" w:customStyle="1" w:styleId="ListLabel116">
-    <w:name w:val="ListLabel 116"/>
-    <w:qFormat/>
-    <w:rPr>
-      <w:rFonts w:eastAsia="Arial" w:cs="Arial"/>
-      <w:spacing w:val="-1"/>
-      <w:w w:val="100"/>
-      <w:sz w:val="22"/>
-      <w:szCs w:val="22"/>
-    </w:rPr>
-  </w:style>
-  <w:style w:type="character" w:customStyle="1" w:styleId="ListLabel117">
-    <w:name w:val="ListLabel 117"/>
-    <w:qFormat/>
-    <w:rPr>
-      <w:sz w:val="25"/>
-    </w:rPr>
-  </w:style>
-  <w:style w:type="character" w:customStyle="1" w:styleId="ListLabel118">
-    <w:name w:val="ListLabel 118"/>
-    <w:qFormat/>
-    <w:rPr>
-      <w:sz w:val="20"/>
-    </w:rPr>
-  </w:style>
-  <w:style w:type="character" w:customStyle="1" w:styleId="ListLabel119">
-    <w:name w:val="ListLabel 119"/>
-    <w:qFormat/>
-    <w:rPr>
-      <w:sz w:val="20"/>
-    </w:rPr>
-  </w:style>
-  <w:style w:type="character" w:customStyle="1" w:styleId="ListLabel120">
-    <w:name w:val="ListLabel 120"/>
-    <w:qFormat/>
-    <w:rPr>
-      <w:sz w:val="20"/>
-    </w:rPr>
-  </w:style>
-  <w:style w:type="character" w:customStyle="1" w:styleId="ListLabel121">
-    <w:name w:val="ListLabel 121"/>
-    <w:qFormat/>
-    <w:rPr>
-      <w:sz w:val="20"/>
-    </w:rPr>
-  </w:style>
-  <w:style w:type="character" w:customStyle="1" w:styleId="ListLabel122">
-    <w:name w:val="ListLabel 122"/>
-    <w:qFormat/>
-    <w:rPr>
-      <w:sz w:val="20"/>
-    </w:rPr>
-  </w:style>
-  <w:style w:type="character" w:customStyle="1" w:styleId="ListLabel123">
-    <w:name w:val="ListLabel 123"/>
-    <w:qFormat/>
-    <w:rPr>
-      <w:sz w:val="20"/>
-    </w:rPr>
-  </w:style>
-  <w:style w:type="character" w:customStyle="1" w:styleId="ListLabel124">
-    <w:name w:val="ListLabel 124"/>
-    <w:qFormat/>
-    <w:rPr>
-      <w:sz w:val="20"/>
-    </w:rPr>
-  </w:style>
-  <w:style w:type="character" w:customStyle="1" w:styleId="ListLabel125">
-    <w:name w:val="ListLabel 125"/>
-    <w:qFormat/>
-    <w:rPr>
-      <w:sz w:val="20"/>
-    </w:rPr>
-  </w:style>
-  <w:style w:type="character" w:customStyle="1" w:styleId="ListLabel126">
-    <w:name w:val="ListLabel 126"/>
-    <w:qFormat/>
-    <w:rPr>
-      <w:b/>
-      <w:sz w:val="20"/>
-    </w:rPr>
-  </w:style>
-  <w:style w:type="character" w:customStyle="1" w:styleId="ListLabel127">
-    <w:name w:val="ListLabel 127"/>
-    <w:qFormat/>
-    <w:rPr>
-      <w:sz w:val="20"/>
-    </w:rPr>
-  </w:style>
-  <w:style w:type="character" w:customStyle="1" w:styleId="ListLabel128">
-    <w:name w:val="ListLabel 128"/>
-    <w:qFormat/>
-    <w:rPr>
-      <w:sz w:val="20"/>
-    </w:rPr>
-  </w:style>
-  <w:style w:type="character" w:customStyle="1" w:styleId="ListLabel129">
-    <w:name w:val="ListLabel 129"/>
-    <w:qFormat/>
-    <w:rPr>
-      <w:sz w:val="20"/>
-    </w:rPr>
-  </w:style>
-  <w:style w:type="character" w:customStyle="1" w:styleId="ListLabel130">
-    <w:name w:val="ListLabel 130"/>
-    <w:qFormat/>
-    <w:rPr>
-      <w:sz w:val="20"/>
-    </w:rPr>
-  </w:style>
-  <w:style w:type="character" w:customStyle="1" w:styleId="ListLabel131">
-    <w:name w:val="ListLabel 131"/>
-    <w:qFormat/>
-    <w:rPr>
-      <w:sz w:val="20"/>
-    </w:rPr>
-  </w:style>
-  <w:style w:type="character" w:customStyle="1" w:styleId="ListLabel132">
-    <w:name w:val="ListLabel 132"/>
-    <w:qFormat/>
-    <w:rPr>
-      <w:sz w:val="20"/>
-    </w:rPr>
-  </w:style>
-  <w:style w:type="character" w:customStyle="1" w:styleId="ListLabel133">
-    <w:name w:val="ListLabel 133"/>
-    <w:qFormat/>
-    <w:rPr>
-      <w:sz w:val="20"/>
-    </w:rPr>
-  </w:style>
-  <w:style w:type="character" w:customStyle="1" w:styleId="ListLabel134">
-    <w:name w:val="ListLabel 134"/>
-    <w:qFormat/>
-    <w:rPr>
-      <w:sz w:val="20"/>
-    </w:rPr>
-  </w:style>
-  <w:style w:type="paragraph" w:styleId="Encabezado">
-    <w:name w:val="header"/>
-    <w:basedOn w:val="Normal"/>
-    <w:next w:val="Textoindependiente"/>
-    <w:link w:val="EncabezadoCar"/>
-    <w:uiPriority w:val="99"/>
-    <w:unhideWhenUsed/>
-    <w:rsid w:val="007A1D46"/>
-    <w:pPr>
-      <w:tabs>
-        <w:tab w:val="center" w:pos="4419"/>
-        <w:tab w:val="right" w:pos="8838"/>
-      </w:tabs>
-    </w:pPr>
-  </w:style>
-  <w:style w:type="paragraph" w:styleId="Textoindependiente">
-    <w:name w:val="Body Text"/>
-    <w:basedOn w:val="Normal"/>
-    <w:uiPriority w:val="1"/>
-    <w:qFormat/>
-  </w:style>
-  <w:style w:type="paragraph" w:styleId="Lista">
-    <w:name w:val="List"/>
-    <w:basedOn w:val="Textoindependiente"/>
-    <w:rPr>
-      <w:rFonts w:cs="FreeSans"/>
-    </w:rPr>
-  </w:style>
-  <w:style w:type="paragraph" w:styleId="Epgrafe">
-    <w:name w:val="caption"/>
-    <w:basedOn w:val="Normal"/>
-    <w:qFormat/>
-    <w:pPr>
-      <w:suppressLineNumbers/>
-      <w:spacing w:before="120" w:after="120"/>
-    </w:pPr>
-    <w:rPr>
-      <w:rFonts w:cs="FreeSans"/>
-      <w:i/>
-      <w:iCs/>
-      <w:sz w:val="24"/>
-      <w:szCs w:val="24"/>
-    </w:rPr>
-  </w:style>
-  <w:style w:type="paragraph" w:customStyle="1" w:styleId="ndice">
-    <w:name w:val="Índice"/>
-    <w:basedOn w:val="Normal"/>
-    <w:qFormat/>
-    <w:pPr>
-      <w:suppressLineNumbers/>
-    </w:pPr>
-    <w:rPr>
-      <w:rFonts w:cs="FreeSans"/>
-    </w:rPr>
-  </w:style>
-  <w:style w:type="paragraph" w:styleId="TDC1">
-    <w:name w:val="toc 1"/>
-    <w:basedOn w:val="Normal"/>
-    <w:uiPriority w:val="39"/>
-    <w:qFormat/>
-    <w:pPr>
-      <w:spacing w:before="212"/>
-      <w:ind w:left="383" w:hanging="245"/>
-    </w:pPr>
-    <w:rPr>
-      <w:b/>
-      <w:bCs/>
-    </w:rPr>
-  </w:style>
-  <w:style w:type="paragraph" w:styleId="TDC2">
-    <w:name w:val="toc 2"/>
-    <w:basedOn w:val="Normal"/>
-    <w:uiPriority w:val="39"/>
-    <w:qFormat/>
-    <w:pPr>
-      <w:spacing w:before="77"/>
-      <w:ind w:left="926" w:hanging="428"/>
-    </w:pPr>
-  </w:style>
-  <w:style w:type="paragraph" w:styleId="TDC3">
-    <w:name w:val="toc 3"/>
-    <w:basedOn w:val="Normal"/>
-    <w:uiPriority w:val="1"/>
-    <w:qFormat/>
-    <w:pPr>
-      <w:spacing w:before="77"/>
-      <w:ind w:left="1470" w:hanging="611"/>
-    </w:pPr>
-  </w:style>
-  <w:style w:type="paragraph" w:styleId="TDC4">
-    <w:name w:val="toc 4"/>
-    <w:basedOn w:val="Normal"/>
-    <w:uiPriority w:val="1"/>
-    <w:qFormat/>
-    <w:pPr>
-      <w:spacing w:before="77"/>
-      <w:ind w:left="2014" w:hanging="795"/>
-    </w:pPr>
-  </w:style>
-  <w:style w:type="paragraph" w:styleId="Prrafodelista">
-    <w:name w:val="List Paragraph"/>
-    <w:basedOn w:val="Normal"/>
-    <w:uiPriority w:val="1"/>
-    <w:qFormat/>
-    <w:pPr>
-      <w:ind w:left="917" w:hanging="779"/>
-    </w:pPr>
-  </w:style>
-  <w:style w:type="paragraph" w:customStyle="1" w:styleId="TableParagraph">
-    <w:name w:val="Table Paragraph"/>
-    <w:basedOn w:val="Normal"/>
-    <w:uiPriority w:val="1"/>
-    <w:qFormat/>
-    <w:pPr>
-      <w:spacing w:before="110"/>
-      <w:ind w:left="2084"/>
-    </w:pPr>
-  </w:style>
-  <w:style w:type="paragraph" w:styleId="Textodeglobo">
-    <w:name w:val="Balloon Text"/>
-    <w:basedOn w:val="Normal"/>
-    <w:link w:val="TextodegloboCar"/>
-    <w:uiPriority w:val="99"/>
-    <w:semiHidden/>
-    <w:unhideWhenUsed/>
-    <w:qFormat/>
-    <w:rsid w:val="007A1D46"/>
-    <w:rPr>
-      <w:rFonts w:ascii="Tahoma" w:hAnsi="Tahoma" w:cs="Tahoma"/>
-      <w:sz w:val="16"/>
-      <w:szCs w:val="16"/>
-    </w:rPr>
-  </w:style>
-  <w:style w:type="paragraph" w:styleId="NormalWeb">
-    <w:name w:val="Normal (Web)"/>
-    <w:basedOn w:val="Normal"/>
-    <w:uiPriority w:val="99"/>
-    <w:semiHidden/>
-    <w:unhideWhenUsed/>
-    <w:qFormat/>
-    <w:rsid w:val="007A1D46"/>
-    <w:pPr>
-      <w:spacing w:beforeAutospacing="1" w:afterAutospacing="1"/>
-    </w:pPr>
-    <w:rPr>
-      <w:rFonts w:ascii="Times New Roman" w:eastAsia="Times New Roman" w:hAnsi="Times New Roman" w:cs="Times New Roman"/>
-      <w:sz w:val="24"/>
-      <w:szCs w:val="24"/>
-      <w:lang w:val="es-AR" w:eastAsia="es-AR"/>
-    </w:rPr>
-  </w:style>
-  <w:style w:type="paragraph" w:styleId="Piedepgina">
-    <w:name w:val="footer"/>
-    <w:basedOn w:val="Normal"/>
-    <w:link w:val="PiedepginaCar"/>
-    <w:uiPriority w:val="99"/>
-    <w:unhideWhenUsed/>
-    <w:rsid w:val="007A1D46"/>
-    <w:pPr>
-      <w:tabs>
-        <w:tab w:val="center" w:pos="4419"/>
-        <w:tab w:val="right" w:pos="8838"/>
-      </w:tabs>
-    </w:pPr>
-  </w:style>
-  <w:style w:type="paragraph" w:customStyle="1" w:styleId="Contenidodelmarco">
-    <w:name w:val="Contenido del marco"/>
-    <w:basedOn w:val="Normal"/>
-    <w:qFormat/>
-  </w:style>
-  <w:style w:type="table" w:customStyle="1" w:styleId="TableNormal">
-    <w:name w:val="Table Normal"/>
-    <w:uiPriority w:val="2"/>
-    <w:semiHidden/>
-    <w:unhideWhenUsed/>
-    <w:qFormat/>
-    <w:tblPr>
-      <w:tblInd w:w="0" w:type="dxa"/>
-      <w:tblCellMar>
-        <w:top w:w="0" w:type="dxa"/>
-        <w:left w:w="0" w:type="dxa"/>
-        <w:bottom w:w="0" w:type="dxa"/>
-        <w:right w:w="0" w:type="dxa"/>
-      </w:tblCellMar>
-    </w:tblPr>
-  </w:style>
-  <w:style w:type="paragraph" w:styleId="TtulodeTDC">
-    <w:name w:val="TOC Heading"/>
-    <w:basedOn w:val="Ttulo1"/>
-    <w:next w:val="Normal"/>
-    <w:uiPriority w:val="39"/>
-    <w:semiHidden/>
-    <w:unhideWhenUsed/>
-    <w:qFormat/>
-    <w:rsid w:val="009757FB"/>
-    <w:pPr>
-      <w:keepNext/>
-      <w:keepLines/>
-      <w:spacing w:before="480" w:line="276" w:lineRule="auto"/>
-      <w:ind w:left="0" w:firstLine="0"/>
-      <w:outlineLvl w:val="9"/>
-    </w:pPr>
-    <w:rPr>
-      <w:rFonts w:asciiTheme="majorHAnsi" w:eastAsiaTheme="majorEastAsia" w:hAnsiTheme="majorHAnsi" w:cstheme="majorBidi"/>
-      <w:i w:val="0"/>
-      <w:color w:val="365F91" w:themeColor="accent1" w:themeShade="BF"/>
-      <w:sz w:val="28"/>
-      <w:szCs w:val="28"/>
-      <w:lang w:val="es-AR" w:eastAsia="es-AR"/>
-    </w:rPr>
-  </w:style>
-  <w:style w:type="character" w:styleId="Hipervnculo">
-    <w:name w:val="Hyperlink"/>
-    <w:basedOn w:val="Fuentedeprrafopredeter"/>
-    <w:uiPriority w:val="99"/>
-    <w:unhideWhenUsed/>
-    <w:rsid w:val="009757FB"/>
-    <w:rPr>
-      <w:color w:val="0000FF" w:themeColor="hyperlink"/>
-      <w:u w:val="single"/>
-    </w:rPr>
-  </w:style>
-  <w:style w:type="paragraph" w:customStyle="1" w:styleId="BoxItalics1">
-    <w:name w:val="Box Italics 1"/>
-    <w:rsid w:val="003202FF"/>
-    <w:pPr>
-      <w:tabs>
-        <w:tab w:val="center" w:pos="4320"/>
-        <w:tab w:val="right" w:pos="8640"/>
-      </w:tabs>
-    </w:pPr>
-    <w:rPr>
-      <w:rFonts w:eastAsiaTheme="minorEastAsia"/>
-      <w:lang w:val="es-AR" w:eastAsia="es-AR"/>
-    </w:rPr>
   </w:style>
 </w:styles>
 </file>
 
 <file path=word/glossary/document.xml><?xml version="1.0" encoding="utf-8"?>
-<w:glossaryDocument xmlns:wpc="http://schemas.microsoft.com/office/word/2010/wordprocessingCanvas" xmlns:mc="http://schemas.openxmlformats.org/markup-compatibility/2006" xmlns:o="urn:schemas-microsoft-com:office:office" xmlns:r="http://schemas.openxmlformats.org/officeDocument/2006/relationships" xmlns:m="http://schemas.openxmlformats.org/officeDocument/2006/math" xmlns:v="urn:schemas-microsoft-com:vml" xmlns:wp14="http://schemas.microsoft.com/office/word/2010/wordprocessingDrawing" xmlns:wp="http://schemas.openxmlformats.org/drawingml/2006/wordprocessingDrawing" xmlns:w10="urn:schemas-microsoft-com:office:word" xmlns:w="http://schemas.openxmlformats.org/wordprocessingml/2006/main" xmlns:w14="http://schemas.microsoft.com/office/word/2010/wordml" xmlns:wpg="http://schemas.microsoft.com/office/word/2010/wordprocessingGroup" xmlns:wpi="http://schemas.microsoft.com/office/word/2010/wordprocessingInk" xmlns:wne="http://schemas.microsoft.com/office/word/2006/wordml" xmlns:wps="http://schemas.microsoft.com/office/word/2010/wordprocessingShape" mc:Ignorable="w14 wp14">
+<w:glossaryDocument xmlns:wpc="http://schemas.microsoft.com/office/word/2010/wordprocessingCanvas" xmlns:cx="http://schemas.microsoft.com/office/drawing/2014/chartex" xmlns:cx1="http://schemas.microsoft.com/office/drawing/2015/9/8/chartex" xmlns:cx2="http://schemas.microsoft.com/office/drawing/2015/10/21/chartex" xmlns:cx3="http://schemas.microsoft.com/office/drawing/2016/5/9/chartex" xmlns:cx4="http://schemas.microsoft.com/office/drawing/2016/5/10/chartex" xmlns:cx5="http://schemas.microsoft.com/office/drawing/2016/5/11/chartex" xmlns:cx6="http://schemas.microsoft.com/office/drawing/2016/5/12/chartex" xmlns:cx7="http://schemas.microsoft.com/office/drawing/2016/5/13/chartex" xmlns:cx8="http://schemas.microsoft.com/office/drawing/2016/5/14/chartex" xmlns:mc="http://schemas.openxmlformats.org/markup-compatibility/2006" xmlns:aink="http://schemas.microsoft.com/office/drawing/2016/ink" xmlns:am3d="http://schemas.microsoft.com/office/drawing/2017/model3d" xmlns:o="urn:schemas-microsoft-com:office:office" xmlns:r="http://schemas.openxmlformats.org/officeDocument/2006/relationships" xmlns:m="http://schemas.openxmlformats.org/officeDocument/2006/math" xmlns:v="urn:schemas-microsoft-com:vml" xmlns:wp14="http://schemas.microsoft.com/office/word/2010/wordprocessingDrawing" xmlns:wp="http://schemas.openxmlformats.org/drawingml/2006/wordprocessingDrawing" xmlns:w10="urn:schemas-microsoft-com:office:word" xmlns:w="http://schemas.openxmlformats.org/wordprocessingml/2006/main" xmlns:w14="http://schemas.microsoft.com/office/word/2010/wordml" xmlns:w15="http://schemas.microsoft.com/office/word/2012/wordml" xmlns:w16cid="http://schemas.microsoft.com/office/word/2016/wordml/cid" xmlns:w16se="http://schemas.microsoft.com/office/word/2015/wordml/symex" xmlns:wpg="http://schemas.microsoft.com/office/word/2010/wordprocessingGroup" xmlns:wpi="http://schemas.microsoft.com/office/word/2010/wordprocessingInk" xmlns:wne="http://schemas.microsoft.com/office/word/2006/wordml" xmlns:wps="http://schemas.microsoft.com/office/word/2010/wordprocessingShape" mc:Ignorable="w14 w15 w16se w16cid wp14">
   <w:docParts>
     <w:docPart>
       <w:docPartPr>
@@ -6021,7 +5876,7 @@
 </file>
 
 <file path=word/glossary/fontTable.xml><?xml version="1.0" encoding="utf-8"?>
-<w:fonts xmlns:mc="http://schemas.openxmlformats.org/markup-compatibility/2006" xmlns:r="http://schemas.openxmlformats.org/officeDocument/2006/relationships" xmlns:w="http://schemas.openxmlformats.org/wordprocessingml/2006/main" xmlns:w14="http://schemas.microsoft.com/office/word/2010/wordml" mc:Ignorable="w14">
+<w:fonts xmlns:mc="http://schemas.openxmlformats.org/markup-compatibility/2006" xmlns:r="http://schemas.openxmlformats.org/officeDocument/2006/relationships" xmlns:w="http://schemas.openxmlformats.org/wordprocessingml/2006/main" xmlns:w14="http://schemas.microsoft.com/office/word/2010/wordml" xmlns:w15="http://schemas.microsoft.com/office/word/2012/wordml" xmlns:w16cid="http://schemas.microsoft.com/office/word/2016/wordml/cid" xmlns:w16se="http://schemas.microsoft.com/office/word/2015/wordml/symex" mc:Ignorable="w14 w15 w16se w16cid">
   <w:font w:name="Symbol">
     <w:panose1 w:val="05050102010706020507"/>
     <w:charset w:val="02"/>
@@ -6034,14 +5889,14 @@
     <w:charset w:val="00"/>
     <w:family w:val="roman"/>
     <w:pitch w:val="variable"/>
-    <w:sig w:usb0="E0002AFF" w:usb1="C0007841" w:usb2="00000009" w:usb3="00000000" w:csb0="000001FF" w:csb1="00000000"/>
+    <w:sig w:usb0="E0002EFF" w:usb1="C000785B" w:usb2="00000009" w:usb3="00000000" w:csb0="000001FF" w:csb1="00000000"/>
   </w:font>
   <w:font w:name="Courier New">
     <w:panose1 w:val="02070309020205020404"/>
     <w:charset w:val="00"/>
     <w:family w:val="modern"/>
     <w:pitch w:val="fixed"/>
-    <w:sig w:usb0="E0002AFF" w:usb1="C0007843" w:usb2="00000009" w:usb3="00000000" w:csb0="000001FF" w:csb1="00000000"/>
+    <w:sig w:usb0="E0002EFF" w:usb1="C0007843" w:usb2="00000009" w:usb3="00000000" w:csb0="000001FF" w:csb1="00000000"/>
   </w:font>
   <w:font w:name="Wingdings">
     <w:panose1 w:val="05000000000000000000"/>
@@ -6055,14 +5910,14 @@
     <w:charset w:val="00"/>
     <w:family w:val="swiss"/>
     <w:pitch w:val="variable"/>
-    <w:sig w:usb0="E0002AFF" w:usb1="C0007843" w:usb2="00000009" w:usb3="00000000" w:csb0="000001FF" w:csb1="00000000"/>
+    <w:sig w:usb0="E0002EFF" w:usb1="C000785B" w:usb2="00000009" w:usb3="00000000" w:csb0="000001FF" w:csb1="00000000"/>
   </w:font>
   <w:font w:name="Calibri">
     <w:panose1 w:val="020F0502020204030204"/>
     <w:charset w:val="00"/>
     <w:family w:val="swiss"/>
     <w:pitch w:val="variable"/>
-    <w:sig w:usb0="E00002FF" w:usb1="4000ACFF" w:usb2="00000001" w:usb3="00000000" w:csb0="0000019F" w:csb1="00000000"/>
+    <w:sig w:usb0="E0002AFF" w:usb1="C000247B" w:usb2="00000009" w:usb3="00000000" w:csb0="000001FF" w:csb1="00000000"/>
   </w:font>
   <w:font w:name="Tahoma">
     <w:panose1 w:val="020B0604030504040204"/>
@@ -6084,13 +5939,20 @@
     <w:charset w:val="00"/>
     <w:family w:val="roman"/>
     <w:pitch w:val="variable"/>
-    <w:sig w:usb0="E00002FF" w:usb1="400004FF" w:usb2="00000000" w:usb3="00000000" w:csb0="0000019F" w:csb1="00000000"/>
+    <w:sig w:usb0="E00006FF" w:usb1="420024FF" w:usb2="02000000" w:usb3="00000000" w:csb0="0000019F" w:csb1="00000000"/>
+  </w:font>
+  <w:font w:name="Calibri Light">
+    <w:panose1 w:val="020F0302020204030204"/>
+    <w:charset w:val="00"/>
+    <w:family w:val="swiss"/>
+    <w:pitch w:val="variable"/>
+    <w:sig w:usb0="E0002AFF" w:usb1="C000247B" w:usb2="00000009" w:usb3="00000000" w:csb0="000001FF" w:csb1="00000000"/>
   </w:font>
 </w:fonts>
 </file>
 
 <file path=word/glossary/settings.xml><?xml version="1.0" encoding="utf-8"?>
-<w:settings xmlns:mc="http://schemas.openxmlformats.org/markup-compatibility/2006" xmlns:o="urn:schemas-microsoft-com:office:office" xmlns:r="http://schemas.openxmlformats.org/officeDocument/2006/relationships" xmlns:m="http://schemas.openxmlformats.org/officeDocument/2006/math" xmlns:v="urn:schemas-microsoft-com:vml" xmlns:w10="urn:schemas-microsoft-com:office:word" xmlns:w="http://schemas.openxmlformats.org/wordprocessingml/2006/main" xmlns:w14="http://schemas.microsoft.com/office/word/2010/wordml" xmlns:sl="http://schemas.openxmlformats.org/schemaLibrary/2006/main" mc:Ignorable="w14">
+<w:settings xmlns:mc="http://schemas.openxmlformats.org/markup-compatibility/2006" xmlns:o="urn:schemas-microsoft-com:office:office" xmlns:r="http://schemas.openxmlformats.org/officeDocument/2006/relationships" xmlns:m="http://schemas.openxmlformats.org/officeDocument/2006/math" xmlns:v="urn:schemas-microsoft-com:vml" xmlns:w10="urn:schemas-microsoft-com:office:word" xmlns:w="http://schemas.openxmlformats.org/wordprocessingml/2006/main" xmlns:w14="http://schemas.microsoft.com/office/word/2010/wordml" xmlns:w15="http://schemas.microsoft.com/office/word/2012/wordml" xmlns:w16cid="http://schemas.microsoft.com/office/word/2016/wordml/cid" xmlns:w16se="http://schemas.microsoft.com/office/word/2015/wordml/symex" xmlns:sl="http://schemas.openxmlformats.org/schemaLibrary/2006/main" mc:Ignorable="w14 w15 w16se w16cid">
   <w:view w:val="normal"/>
   <w:revisionView w:markup="0" w:comments="0" w:insDel="0" w:formatting="0" w:inkAnnotations="0"/>
   <w:defaultTabStop w:val="708"/>
@@ -6102,9 +5964,11 @@
     <w:compatSetting w:name="overrideTableStyleFontSizeAndJustification" w:uri="http://schemas.microsoft.com/office/word" w:val="1"/>
     <w:compatSetting w:name="enableOpenTypeFeatures" w:uri="http://schemas.microsoft.com/office/word" w:val="1"/>
     <w:compatSetting w:name="doNotFlipMirrorIndents" w:uri="http://schemas.microsoft.com/office/word" w:val="1"/>
+    <w:compatSetting w:name="useWord2013TrackBottomHyphenation" w:uri="http://schemas.microsoft.com/office/word" w:val="1"/>
   </w:compat>
   <w:rsids>
     <w:rsidRoot w:val="00F059AB"/>
+    <w:rsid w:val="003F700F"/>
     <w:rsid w:val="009F1187"/>
     <w:rsid w:val="00F059AB"/>
   </w:rsids>
@@ -6124,12 +5988,12 @@
   <w:themeFontLang w:val="es-AR"/>
   <w:clrSchemeMapping w:bg1="light1" w:t1="dark1" w:bg2="light2" w:t2="dark2" w:accent1="accent1" w:accent2="accent2" w:accent3="accent3" w:accent4="accent4" w:accent5="accent5" w:accent6="accent6" w:hyperlink="hyperlink" w:followedHyperlink="followedHyperlink"/>
   <w:decimalSymbol w:val=","/>
-  <w:listSeparator w:val=","/>
+  <w:listSeparator w:val=";"/>
 </w:settings>
 </file>
 
 <file path=word/glossary/styles.xml><?xml version="1.0" encoding="utf-8"?>
-<w:styles xmlns:mc="http://schemas.openxmlformats.org/markup-compatibility/2006" xmlns:r="http://schemas.openxmlformats.org/officeDocument/2006/relationships" xmlns:w="http://schemas.openxmlformats.org/wordprocessingml/2006/main" xmlns:w14="http://schemas.microsoft.com/office/word/2010/wordml" mc:Ignorable="w14">
+<w:styles xmlns:mc="http://schemas.openxmlformats.org/markup-compatibility/2006" xmlns:r="http://schemas.openxmlformats.org/officeDocument/2006/relationships" xmlns:w="http://schemas.openxmlformats.org/wordprocessingml/2006/main" xmlns:w14="http://schemas.microsoft.com/office/word/2010/wordml" xmlns:w15="http://schemas.microsoft.com/office/word/2012/wordml" xmlns:w16cid="http://schemas.microsoft.com/office/word/2016/wordml/cid" xmlns:w16se="http://schemas.microsoft.com/office/word/2015/wordml/symex" mc:Ignorable="w14 w15 w16se w16cid">
   <w:docDefaults>
     <w:rPrDefault>
       <w:rPr>
@@ -6145,144 +6009,383 @@
       </w:pPr>
     </w:pPrDefault>
   </w:docDefaults>
-  <w:latentStyles w:defLockedState="0" w:defUIPriority="99" w:defSemiHidden="1" w:defUnhideWhenUsed="1" w:defQFormat="0" w:count="267">
-    <w:lsdException w:name="Normal" w:semiHidden="0" w:uiPriority="0" w:unhideWhenUsed="0" w:qFormat="1"/>
-    <w:lsdException w:name="heading 1" w:semiHidden="0" w:uiPriority="9" w:unhideWhenUsed="0" w:qFormat="1"/>
-    <w:lsdException w:name="heading 2" w:uiPriority="9" w:qFormat="1"/>
-    <w:lsdException w:name="heading 3" w:uiPriority="9" w:qFormat="1"/>
-    <w:lsdException w:name="heading 4" w:uiPriority="9" w:qFormat="1"/>
-    <w:lsdException w:name="heading 5" w:uiPriority="9" w:qFormat="1"/>
-    <w:lsdException w:name="heading 6" w:uiPriority="9" w:qFormat="1"/>
-    <w:lsdException w:name="heading 7" w:uiPriority="9" w:qFormat="1"/>
-    <w:lsdException w:name="heading 8" w:uiPriority="9" w:qFormat="1"/>
-    <w:lsdException w:name="heading 9" w:uiPriority="9" w:qFormat="1"/>
-    <w:lsdException w:name="toc 1" w:uiPriority="39"/>
-    <w:lsdException w:name="toc 2" w:uiPriority="39"/>
-    <w:lsdException w:name="toc 3" w:uiPriority="39"/>
-    <w:lsdException w:name="toc 4" w:uiPriority="39"/>
-    <w:lsdException w:name="toc 5" w:uiPriority="39"/>
-    <w:lsdException w:name="toc 6" w:uiPriority="39"/>
-    <w:lsdException w:name="toc 7" w:uiPriority="39"/>
-    <w:lsdException w:name="toc 8" w:uiPriority="39"/>
-    <w:lsdException w:name="toc 9" w:uiPriority="39"/>
-    <w:lsdException w:name="caption" w:uiPriority="35" w:qFormat="1"/>
-    <w:lsdException w:name="Title" w:semiHidden="0" w:uiPriority="10" w:unhideWhenUsed="0" w:qFormat="1"/>
-    <w:lsdException w:name="Default Paragraph Font" w:uiPriority="1"/>
-    <w:lsdException w:name="Subtitle" w:semiHidden="0" w:uiPriority="11" w:unhideWhenUsed="0" w:qFormat="1"/>
-    <w:lsdException w:name="Strong" w:semiHidden="0" w:uiPriority="22" w:unhideWhenUsed="0" w:qFormat="1"/>
-    <w:lsdException w:name="Emphasis" w:semiHidden="0" w:uiPriority="20" w:unhideWhenUsed="0" w:qFormat="1"/>
-    <w:lsdException w:name="Table Grid" w:semiHidden="0" w:uiPriority="59" w:unhideWhenUsed="0"/>
-    <w:lsdException w:name="Placeholder Text" w:unhideWhenUsed="0"/>
-    <w:lsdException w:name="No Spacing" w:semiHidden="0" w:uiPriority="1" w:unhideWhenUsed="0" w:qFormat="1"/>
-    <w:lsdException w:name="Light Shading" w:semiHidden="0" w:uiPriority="60" w:unhideWhenUsed="0"/>
-    <w:lsdException w:name="Light List" w:semiHidden="0" w:uiPriority="61" w:unhideWhenUsed="0"/>
-    <w:lsdException w:name="Light Grid" w:semiHidden="0" w:uiPriority="62" w:unhideWhenUsed="0"/>
-    <w:lsdException w:name="Medium Shading 1" w:semiHidden="0" w:uiPriority="63" w:unhideWhenUsed="0"/>
-    <w:lsdException w:name="Medium Shading 2" w:semiHidden="0" w:uiPriority="64" w:unhideWhenUsed="0"/>
-    <w:lsdException w:name="Medium List 1" w:semiHidden="0" w:uiPriority="65" w:unhideWhenUsed="0"/>
-    <w:lsdException w:name="Medium List 2" w:semiHidden="0" w:uiPriority="66" w:unhideWhenUsed="0"/>
-    <w:lsdException w:name="Medium Grid 1" w:semiHidden="0" w:uiPriority="67" w:unhideWhenUsed="0"/>
-    <w:lsdException w:name="Medium Grid 2" w:semiHidden="0" w:uiPriority="68" w:unhideWhenUsed="0"/>
-    <w:lsdException w:name="Medium Grid 3" w:semiHidden="0" w:uiPriority="69" w:unhideWhenUsed="0"/>
-    <w:lsdException w:name="Dark List" w:semiHidden="0" w:uiPriority="70" w:unhideWhenUsed="0"/>
-    <w:lsdException w:name="Colorful Shading" w:semiHidden="0" w:uiPriority="71" w:unhideWhenUsed="0"/>
-    <w:lsdException w:name="Colorful List" w:semiHidden="0" w:uiPriority="72" w:unhideWhenUsed="0"/>
-    <w:lsdException w:name="Colorful Grid" w:semiHidden="0" w:uiPriority="73" w:unhideWhenUsed="0"/>
-    <w:lsdException w:name="Light Shading Accent 1" w:semiHidden="0" w:uiPriority="60" w:unhideWhenUsed="0"/>
-    <w:lsdException w:name="Light List Accent 1" w:semiHidden="0" w:uiPriority="61" w:unhideWhenUsed="0"/>
-    <w:lsdException w:name="Light Grid Accent 1" w:semiHidden="0" w:uiPriority="62" w:unhideWhenUsed="0"/>
-    <w:lsdException w:name="Medium Shading 1 Accent 1" w:semiHidden="0" w:uiPriority="63" w:unhideWhenUsed="0"/>
-    <w:lsdException w:name="Medium Shading 2 Accent 1" w:semiHidden="0" w:uiPriority="64" w:unhideWhenUsed="0"/>
-    <w:lsdException w:name="Medium List 1 Accent 1" w:semiHidden="0" w:uiPriority="65" w:unhideWhenUsed="0"/>
-    <w:lsdException w:name="Revision" w:unhideWhenUsed="0"/>
-    <w:lsdException w:name="List Paragraph" w:semiHidden="0" w:uiPriority="34" w:unhideWhenUsed="0" w:qFormat="1"/>
-    <w:lsdException w:name="Quote" w:semiHidden="0" w:uiPriority="29" w:unhideWhenUsed="0" w:qFormat="1"/>
-    <w:lsdException w:name="Intense Quote" w:semiHidden="0" w:uiPriority="30" w:unhideWhenUsed="0" w:qFormat="1"/>
-    <w:lsdException w:name="Medium List 2 Accent 1" w:semiHidden="0" w:uiPriority="66" w:unhideWhenUsed="0"/>
-    <w:lsdException w:name="Medium Grid 1 Accent 1" w:semiHidden="0" w:uiPriority="67" w:unhideWhenUsed="0"/>
-    <w:lsdException w:name="Medium Grid 2 Accent 1" w:semiHidden="0" w:uiPriority="68" w:unhideWhenUsed="0"/>
-    <w:lsdException w:name="Medium Grid 3 Accent 1" w:semiHidden="0" w:uiPriority="69" w:unhideWhenUsed="0"/>
-    <w:lsdException w:name="Dark List Accent 1" w:semiHidden="0" w:uiPriority="70" w:unhideWhenUsed="0"/>
-    <w:lsdException w:name="Colorful Shading Accent 1" w:semiHidden="0" w:uiPriority="71" w:unhideWhenUsed="0"/>
-    <w:lsdException w:name="Colorful List Accent 1" w:semiHidden="0" w:uiPriority="72" w:unhideWhenUsed="0"/>
-    <w:lsdException w:name="Colorful Grid Accent 1" w:semiHidden="0" w:uiPriority="73" w:unhideWhenUsed="0"/>
-    <w:lsdException w:name="Light Shading Accent 2" w:semiHidden="0" w:uiPriority="60" w:unhideWhenUsed="0"/>
-    <w:lsdException w:name="Light List Accent 2" w:semiHidden="0" w:uiPriority="61" w:unhideWhenUsed="0"/>
-    <w:lsdException w:name="Light Grid Accent 2" w:semiHidden="0" w:uiPriority="62" w:unhideWhenUsed="0"/>
-    <w:lsdException w:name="Medium Shading 1 Accent 2" w:semiHidden="0" w:uiPriority="63" w:unhideWhenUsed="0"/>
-    <w:lsdException w:name="Medium Shading 2 Accent 2" w:semiHidden="0" w:uiPriority="64" w:unhideWhenUsed="0"/>
-    <w:lsdException w:name="Medium List 1 Accent 2" w:semiHidden="0" w:uiPriority="65" w:unhideWhenUsed="0"/>
-    <w:lsdException w:name="Medium List 2 Accent 2" w:semiHidden="0" w:uiPriority="66" w:unhideWhenUsed="0"/>
-    <w:lsdException w:name="Medium Grid 1 Accent 2" w:semiHidden="0" w:uiPriority="67" w:unhideWhenUsed="0"/>
-    <w:lsdException w:name="Medium Grid 2 Accent 2" w:semiHidden="0" w:uiPriority="68" w:unhideWhenUsed="0"/>
-    <w:lsdException w:name="Medium Grid 3 Accent 2" w:semiHidden="0" w:uiPriority="69" w:unhideWhenUsed="0"/>
-    <w:lsdException w:name="Dark List Accent 2" w:semiHidden="0" w:uiPriority="70" w:unhideWhenUsed="0"/>
-    <w:lsdException w:name="Colorful Shading Accent 2" w:semiHidden="0" w:uiPriority="71" w:unhideWhenUsed="0"/>
-    <w:lsdException w:name="Colorful List Accent 2" w:semiHidden="0" w:uiPriority="72" w:unhideWhenUsed="0"/>
-    <w:lsdException w:name="Colorful Grid Accent 2" w:semiHidden="0" w:uiPriority="73" w:unhideWhenUsed="0"/>
-    <w:lsdException w:name="Light Shading Accent 3" w:semiHidden="0" w:uiPriority="60" w:unhideWhenUsed="0"/>
-    <w:lsdException w:name="Light List Accent 3" w:semiHidden="0" w:uiPriority="61" w:unhideWhenUsed="0"/>
-    <w:lsdException w:name="Light Grid Accent 3" w:semiHidden="0" w:uiPriority="62" w:unhideWhenUsed="0"/>
-    <w:lsdException w:name="Medium Shading 1 Accent 3" w:semiHidden="0" w:uiPriority="63" w:unhideWhenUsed="0"/>
-    <w:lsdException w:name="Medium Shading 2 Accent 3" w:semiHidden="0" w:uiPriority="64" w:unhideWhenUsed="0"/>
-    <w:lsdException w:name="Medium List 1 Accent 3" w:semiHidden="0" w:uiPriority="65" w:unhideWhenUsed="0"/>
-    <w:lsdException w:name="Medium List 2 Accent 3" w:semiHidden="0" w:uiPriority="66" w:unhideWhenUsed="0"/>
-    <w:lsdException w:name="Medium Grid 1 Accent 3" w:semiHidden="0" w:uiPriority="67" w:unhideWhenUsed="0"/>
-    <w:lsdException w:name="Medium Grid 2 Accent 3" w:semiHidden="0" w:uiPriority="68" w:unhideWhenUsed="0"/>
-    <w:lsdException w:name="Medium Grid 3 Accent 3" w:semiHidden="0" w:uiPriority="69" w:unhideWhenUsed="0"/>
-    <w:lsdException w:name="Dark List Accent 3" w:semiHidden="0" w:uiPriority="70" w:unhideWhenUsed="0"/>
-    <w:lsdException w:name="Colorful Shading Accent 3" w:semiHidden="0" w:uiPriority="71" w:unhideWhenUsed="0"/>
-    <w:lsdException w:name="Colorful List Accent 3" w:semiHidden="0" w:uiPriority="72" w:unhideWhenUsed="0"/>
-    <w:lsdException w:name="Colorful Grid Accent 3" w:semiHidden="0" w:uiPriority="73" w:unhideWhenUsed="0"/>
-    <w:lsdException w:name="Light Shading Accent 4" w:semiHidden="0" w:uiPriority="60" w:unhideWhenUsed="0"/>
-    <w:lsdException w:name="Light List Accent 4" w:semiHidden="0" w:uiPriority="61" w:unhideWhenUsed="0"/>
-    <w:lsdException w:name="Light Grid Accent 4" w:semiHidden="0" w:uiPriority="62" w:unhideWhenUsed="0"/>
-    <w:lsdException w:name="Medium Shading 1 Accent 4" w:semiHidden="0" w:uiPriority="63" w:unhideWhenUsed="0"/>
-    <w:lsdException w:name="Medium Shading 2 Accent 4" w:semiHidden="0" w:uiPriority="64" w:unhideWhenUsed="0"/>
-    <w:lsdException w:name="Medium List 1 Accent 4" w:semiHidden="0" w:uiPriority="65" w:unhideWhenUsed="0"/>
-    <w:lsdException w:name="Medium List 2 Accent 4" w:semiHidden="0" w:uiPriority="66" w:unhideWhenUsed="0"/>
-    <w:lsdException w:name="Medium Grid 1 Accent 4" w:semiHidden="0" w:uiPriority="67" w:unhideWhenUsed="0"/>
-    <w:lsdException w:name="Medium Grid 2 Accent 4" w:semiHidden="0" w:uiPriority="68" w:unhideWhenUsed="0"/>
-    <w:lsdException w:name="Medium Grid 3 Accent 4" w:semiHidden="0" w:uiPriority="69" w:unhideWhenUsed="0"/>
-    <w:lsdException w:name="Dark List Accent 4" w:semiHidden="0" w:uiPriority="70" w:unhideWhenUsed="0"/>
-    <w:lsdException w:name="Colorful Shading Accent 4" w:semiHidden="0" w:uiPriority="71" w:unhideWhenUsed="0"/>
-    <w:lsdException w:name="Colorful List Accent 4" w:semiHidden="0" w:uiPriority="72" w:unhideWhenUsed="0"/>
-    <w:lsdException w:name="Colorful Grid Accent 4" w:semiHidden="0" w:uiPriority="73" w:unhideWhenUsed="0"/>
-    <w:lsdException w:name="Light Shading Accent 5" w:semiHidden="0" w:uiPriority="60" w:unhideWhenUsed="0"/>
-    <w:lsdException w:name="Light List Accent 5" w:semiHidden="0" w:uiPriority="61" w:unhideWhenUsed="0"/>
-    <w:lsdException w:name="Light Grid Accent 5" w:semiHidden="0" w:uiPriority="62" w:unhideWhenUsed="0"/>
-    <w:lsdException w:name="Medium Shading 1 Accent 5" w:semiHidden="0" w:uiPriority="63" w:unhideWhenUsed="0"/>
-    <w:lsdException w:name="Medium Shading 2 Accent 5" w:semiHidden="0" w:uiPriority="64" w:unhideWhenUsed="0"/>
-    <w:lsdException w:name="Medium List 1 Accent 5" w:semiHidden="0" w:uiPriority="65" w:unhideWhenUsed="0"/>
-    <w:lsdException w:name="Medium List 2 Accent 5" w:semiHidden="0" w:uiPriority="66" w:unhideWhenUsed="0"/>
-    <w:lsdException w:name="Medium Grid 1 Accent 5" w:semiHidden="0" w:uiPriority="67" w:unhideWhenUsed="0"/>
-    <w:lsdException w:name="Medium Grid 2 Accent 5" w:semiHidden="0" w:uiPriority="68" w:unhideWhenUsed="0"/>
-    <w:lsdException w:name="Medium Grid 3 Accent 5" w:semiHidden="0" w:uiPriority="69" w:unhideWhenUsed="0"/>
-    <w:lsdException w:name="Dark List Accent 5" w:semiHidden="0" w:uiPriority="70" w:unhideWhenUsed="0"/>
-    <w:lsdException w:name="Colorful Shading Accent 5" w:semiHidden="0" w:uiPriority="71" w:unhideWhenUsed="0"/>
-    <w:lsdException w:name="Colorful List Accent 5" w:semiHidden="0" w:uiPriority="72" w:unhideWhenUsed="0"/>
-    <w:lsdException w:name="Colorful Grid Accent 5" w:semiHidden="0" w:uiPriority="73" w:unhideWhenUsed="0"/>
-    <w:lsdException w:name="Light Shading Accent 6" w:semiHidden="0" w:uiPriority="60" w:unhideWhenUsed="0"/>
-    <w:lsdException w:name="Light List Accent 6" w:semiHidden="0" w:uiPriority="61" w:unhideWhenUsed="0"/>
-    <w:lsdException w:name="Light Grid Accent 6" w:semiHidden="0" w:uiPriority="62" w:unhideWhenUsed="0"/>
-    <w:lsdException w:name="Medium Shading 1 Accent 6" w:semiHidden="0" w:uiPriority="63" w:unhideWhenUsed="0"/>
-    <w:lsdException w:name="Medium Shading 2 Accent 6" w:semiHidden="0" w:uiPriority="64" w:unhideWhenUsed="0"/>
-    <w:lsdException w:name="Medium List 1 Accent 6" w:semiHidden="0" w:uiPriority="65" w:unhideWhenUsed="0"/>
-    <w:lsdException w:name="Medium List 2 Accent 6" w:semiHidden="0" w:uiPriority="66" w:unhideWhenUsed="0"/>
-    <w:lsdException w:name="Medium Grid 1 Accent 6" w:semiHidden="0" w:uiPriority="67" w:unhideWhenUsed="0"/>
-    <w:lsdException w:name="Medium Grid 2 Accent 6" w:semiHidden="0" w:uiPriority="68" w:unhideWhenUsed="0"/>
-    <w:lsdException w:name="Medium Grid 3 Accent 6" w:semiHidden="0" w:uiPriority="69" w:unhideWhenUsed="0"/>
-    <w:lsdException w:name="Dark List Accent 6" w:semiHidden="0" w:uiPriority="70" w:unhideWhenUsed="0"/>
-    <w:lsdException w:name="Colorful Shading Accent 6" w:semiHidden="0" w:uiPriority="71" w:unhideWhenUsed="0"/>
-    <w:lsdException w:name="Colorful List Accent 6" w:semiHidden="0" w:uiPriority="72" w:unhideWhenUsed="0"/>
-    <w:lsdException w:name="Colorful Grid Accent 6" w:semiHidden="0" w:uiPriority="73" w:unhideWhenUsed="0"/>
-    <w:lsdException w:name="Subtle Emphasis" w:semiHidden="0" w:uiPriority="19" w:unhideWhenUsed="0" w:qFormat="1"/>
-    <w:lsdException w:name="Intense Emphasis" w:semiHidden="0" w:uiPriority="21" w:unhideWhenUsed="0" w:qFormat="1"/>
-    <w:lsdException w:name="Subtle Reference" w:semiHidden="0" w:uiPriority="31" w:unhideWhenUsed="0" w:qFormat="1"/>
-    <w:lsdException w:name="Intense Reference" w:semiHidden="0" w:uiPriority="32" w:unhideWhenUsed="0" w:qFormat="1"/>
-    <w:lsdException w:name="Book Title" w:semiHidden="0" w:uiPriority="33" w:unhideWhenUsed="0" w:qFormat="1"/>
-    <w:lsdException w:name="Bibliography" w:uiPriority="37"/>
-    <w:lsdException w:name="TOC Heading" w:uiPriority="39" w:qFormat="1"/>
+  <w:latentStyles w:defLockedState="0" w:defUIPriority="99" w:defSemiHidden="0" w:defUnhideWhenUsed="0" w:defQFormat="0" w:count="376">
+    <w:lsdException w:name="Normal" w:uiPriority="0" w:qFormat="1"/>
+    <w:lsdException w:name="heading 1" w:uiPriority="9" w:qFormat="1"/>
+    <w:lsdException w:name="heading 2" w:semiHidden="1" w:uiPriority="9" w:unhideWhenUsed="1" w:qFormat="1"/>
+    <w:lsdException w:name="heading 3" w:semiHidden="1" w:uiPriority="9" w:unhideWhenUsed="1" w:qFormat="1"/>
+    <w:lsdException w:name="heading 4" w:semiHidden="1" w:uiPriority="9" w:unhideWhenUsed="1" w:qFormat="1"/>
+    <w:lsdException w:name="heading 5" w:semiHidden="1" w:uiPriority="9" w:unhideWhenUsed="1" w:qFormat="1"/>
+    <w:lsdException w:name="heading 6" w:semiHidden="1" w:uiPriority="9" w:unhideWhenUsed="1" w:qFormat="1"/>
+    <w:lsdException w:name="heading 7" w:semiHidden="1" w:uiPriority="9" w:unhideWhenUsed="1" w:qFormat="1"/>
+    <w:lsdException w:name="heading 8" w:semiHidden="1" w:uiPriority="9" w:unhideWhenUsed="1" w:qFormat="1"/>
+    <w:lsdException w:name="heading 9" w:semiHidden="1" w:uiPriority="9" w:unhideWhenUsed="1" w:qFormat="1"/>
+    <w:lsdException w:name="index 1" w:semiHidden="1" w:unhideWhenUsed="1"/>
+    <w:lsdException w:name="index 2" w:semiHidden="1" w:unhideWhenUsed="1"/>
+    <w:lsdException w:name="index 3" w:semiHidden="1" w:unhideWhenUsed="1"/>
+    <w:lsdException w:name="index 4" w:semiHidden="1" w:unhideWhenUsed="1"/>
+    <w:lsdException w:name="index 5" w:semiHidden="1" w:unhideWhenUsed="1"/>
+    <w:lsdException w:name="index 6" w:semiHidden="1" w:unhideWhenUsed="1"/>
+    <w:lsdException w:name="index 7" w:semiHidden="1" w:unhideWhenUsed="1"/>
+    <w:lsdException w:name="index 8" w:semiHidden="1" w:unhideWhenUsed="1"/>
+    <w:lsdException w:name="index 9" w:semiHidden="1" w:unhideWhenUsed="1"/>
+    <w:lsdException w:name="toc 1" w:semiHidden="1" w:uiPriority="39" w:unhideWhenUsed="1"/>
+    <w:lsdException w:name="toc 2" w:semiHidden="1" w:uiPriority="39" w:unhideWhenUsed="1"/>
+    <w:lsdException w:name="toc 3" w:semiHidden="1" w:uiPriority="39" w:unhideWhenUsed="1"/>
+    <w:lsdException w:name="toc 4" w:semiHidden="1" w:uiPriority="39" w:unhideWhenUsed="1"/>
+    <w:lsdException w:name="toc 5" w:semiHidden="1" w:uiPriority="39" w:unhideWhenUsed="1"/>
+    <w:lsdException w:name="toc 6" w:semiHidden="1" w:uiPriority="39" w:unhideWhenUsed="1"/>
+    <w:lsdException w:name="toc 7" w:semiHidden="1" w:uiPriority="39" w:unhideWhenUsed="1"/>
+    <w:lsdException w:name="toc 8" w:semiHidden="1" w:uiPriority="39" w:unhideWhenUsed="1"/>
+    <w:lsdException w:name="toc 9" w:semiHidden="1" w:uiPriority="39" w:unhideWhenUsed="1"/>
+    <w:lsdException w:name="Normal Indent" w:semiHidden="1" w:unhideWhenUsed="1"/>
+    <w:lsdException w:name="footnote text" w:semiHidden="1" w:unhideWhenUsed="1"/>
+    <w:lsdException w:name="annotation text" w:semiHidden="1" w:unhideWhenUsed="1"/>
+    <w:lsdException w:name="header" w:semiHidden="1" w:unhideWhenUsed="1"/>
+    <w:lsdException w:name="footer" w:semiHidden="1" w:unhideWhenUsed="1"/>
+    <w:lsdException w:name="index heading" w:semiHidden="1" w:unhideWhenUsed="1"/>
+    <w:lsdException w:name="caption" w:semiHidden="1" w:uiPriority="35" w:unhideWhenUsed="1" w:qFormat="1"/>
+    <w:lsdException w:name="table of figures" w:semiHidden="1" w:unhideWhenUsed="1"/>
+    <w:lsdException w:name="envelope address" w:semiHidden="1" w:unhideWhenUsed="1"/>
+    <w:lsdException w:name="envelope return" w:semiHidden="1" w:unhideWhenUsed="1"/>
+    <w:lsdException w:name="footnote reference" w:semiHidden="1" w:unhideWhenUsed="1"/>
+    <w:lsdException w:name="annotation reference" w:semiHidden="1" w:unhideWhenUsed="1"/>
+    <w:lsdException w:name="line number" w:semiHidden="1" w:unhideWhenUsed="1"/>
+    <w:lsdException w:name="page number" w:semiHidden="1" w:unhideWhenUsed="1"/>
+    <w:lsdException w:name="endnote reference" w:semiHidden="1" w:unhideWhenUsed="1"/>
+    <w:lsdException w:name="endnote text" w:semiHidden="1" w:unhideWhenUsed="1"/>
+    <w:lsdException w:name="table of authorities" w:semiHidden="1" w:unhideWhenUsed="1"/>
+    <w:lsdException w:name="macro" w:semiHidden="1" w:unhideWhenUsed="1"/>
+    <w:lsdException w:name="toa heading" w:semiHidden="1" w:unhideWhenUsed="1"/>
+    <w:lsdException w:name="List" w:semiHidden="1" w:unhideWhenUsed="1"/>
+    <w:lsdException w:name="List Bullet" w:semiHidden="1" w:unhideWhenUsed="1"/>
+    <w:lsdException w:name="List Number" w:semiHidden="1" w:unhideWhenUsed="1"/>
+    <w:lsdException w:name="List 2" w:semiHidden="1" w:unhideWhenUsed="1"/>
+    <w:lsdException w:name="List 3" w:semiHidden="1" w:unhideWhenUsed="1"/>
+    <w:lsdException w:name="List 4" w:semiHidden="1" w:unhideWhenUsed="1"/>
+    <w:lsdException w:name="List 5" w:semiHidden="1" w:unhideWhenUsed="1"/>
+    <w:lsdException w:name="List Bullet 2" w:semiHidden="1" w:unhideWhenUsed="1"/>
+    <w:lsdException w:name="List Bullet 3" w:semiHidden="1" w:unhideWhenUsed="1"/>
+    <w:lsdException w:name="List Bullet 4" w:semiHidden="1" w:unhideWhenUsed="1"/>
+    <w:lsdException w:name="List Bullet 5" w:semiHidden="1" w:unhideWhenUsed="1"/>
+    <w:lsdException w:name="List Number 2" w:semiHidden="1" w:unhideWhenUsed="1"/>
+    <w:lsdException w:name="List Number 3" w:semiHidden="1" w:unhideWhenUsed="1"/>
+    <w:lsdException w:name="List Number 4" w:semiHidden="1" w:unhideWhenUsed="1"/>
+    <w:lsdException w:name="List Number 5" w:semiHidden="1" w:unhideWhenUsed="1"/>
+    <w:lsdException w:name="Title" w:uiPriority="10" w:qFormat="1"/>
+    <w:lsdException w:name="Closing" w:semiHidden="1" w:unhideWhenUsed="1"/>
+    <w:lsdException w:name="Signature" w:semiHidden="1" w:unhideWhenUsed="1"/>
+    <w:lsdException w:name="Default Paragraph Font" w:semiHidden="1" w:uiPriority="1" w:unhideWhenUsed="1"/>
+    <w:lsdException w:name="Body Text" w:semiHidden="1" w:unhideWhenUsed="1"/>
+    <w:lsdException w:name="Body Text Indent" w:semiHidden="1" w:unhideWhenUsed="1"/>
+    <w:lsdException w:name="List Continue" w:semiHidden="1" w:unhideWhenUsed="1"/>
+    <w:lsdException w:name="List Continue 2" w:semiHidden="1" w:unhideWhenUsed="1"/>
+    <w:lsdException w:name="List Continue 3" w:semiHidden="1" w:unhideWhenUsed="1"/>
+    <w:lsdException w:name="List Continue 4" w:semiHidden="1" w:unhideWhenUsed="1"/>
+    <w:lsdException w:name="List Continue 5" w:semiHidden="1" w:unhideWhenUsed="1"/>
+    <w:lsdException w:name="Message Header" w:semiHidden="1" w:unhideWhenUsed="1"/>
+    <w:lsdException w:name="Subtitle" w:uiPriority="11" w:qFormat="1"/>
+    <w:lsdException w:name="Salutation" w:semiHidden="1" w:unhideWhenUsed="1"/>
+    <w:lsdException w:name="Date" w:semiHidden="1" w:unhideWhenUsed="1"/>
+    <w:lsdException w:name="Body Text First Indent" w:semiHidden="1" w:unhideWhenUsed="1"/>
+    <w:lsdException w:name="Body Text First Indent 2" w:semiHidden="1" w:unhideWhenUsed="1"/>
+    <w:lsdException w:name="Note Heading" w:semiHidden="1" w:unhideWhenUsed="1"/>
+    <w:lsdException w:name="Body Text 2" w:semiHidden="1" w:unhideWhenUsed="1"/>
+    <w:lsdException w:name="Body Text 3" w:semiHidden="1" w:unhideWhenUsed="1"/>
+    <w:lsdException w:name="Body Text Indent 2" w:semiHidden="1" w:unhideWhenUsed="1"/>
+    <w:lsdException w:name="Body Text Indent 3" w:semiHidden="1" w:unhideWhenUsed="1"/>
+    <w:lsdException w:name="Block Text" w:semiHidden="1" w:unhideWhenUsed="1"/>
+    <w:lsdException w:name="Hyperlink" w:semiHidden="1" w:unhideWhenUsed="1"/>
+    <w:lsdException w:name="FollowedHyperlink" w:semiHidden="1" w:unhideWhenUsed="1"/>
+    <w:lsdException w:name="Strong" w:uiPriority="22" w:qFormat="1"/>
+    <w:lsdException w:name="Emphasis" w:uiPriority="20" w:qFormat="1"/>
+    <w:lsdException w:name="Document Map" w:semiHidden="1" w:unhideWhenUsed="1"/>
+    <w:lsdException w:name="Plain Text" w:semiHidden="1" w:unhideWhenUsed="1"/>
+    <w:lsdException w:name="E-mail Signature" w:semiHidden="1" w:unhideWhenUsed="1"/>
+    <w:lsdException w:name="HTML Top of Form" w:semiHidden="1" w:unhideWhenUsed="1"/>
+    <w:lsdException w:name="HTML Bottom of Form" w:semiHidden="1" w:unhideWhenUsed="1"/>
+    <w:lsdException w:name="Normal (Web)" w:semiHidden="1" w:unhideWhenUsed="1"/>
+    <w:lsdException w:name="HTML Acronym" w:semiHidden="1" w:unhideWhenUsed="1"/>
+    <w:lsdException w:name="HTML Address" w:semiHidden="1" w:unhideWhenUsed="1"/>
+    <w:lsdException w:name="HTML Cite" w:semiHidden="1" w:unhideWhenUsed="1"/>
+    <w:lsdException w:name="HTML Code" w:semiHidden="1" w:unhideWhenUsed="1"/>
+    <w:lsdException w:name="HTML Definition" w:semiHidden="1" w:unhideWhenUsed="1"/>
+    <w:lsdException w:name="HTML Keyboard" w:semiHidden="1" w:unhideWhenUsed="1"/>
+    <w:lsdException w:name="HTML Preformatted" w:semiHidden="1" w:unhideWhenUsed="1"/>
+    <w:lsdException w:name="HTML Sample" w:semiHidden="1" w:unhideWhenUsed="1"/>
+    <w:lsdException w:name="HTML Typewriter" w:semiHidden="1" w:unhideWhenUsed="1"/>
+    <w:lsdException w:name="HTML Variable" w:semiHidden="1" w:unhideWhenUsed="1"/>
+    <w:lsdException w:name="Normal Table" w:semiHidden="1" w:unhideWhenUsed="1"/>
+    <w:lsdException w:name="annotation subject" w:semiHidden="1" w:unhideWhenUsed="1"/>
+    <w:lsdException w:name="No List" w:semiHidden="1" w:unhideWhenUsed="1"/>
+    <w:lsdException w:name="Outline List 1" w:semiHidden="1" w:unhideWhenUsed="1"/>
+    <w:lsdException w:name="Outline List 2" w:semiHidden="1" w:unhideWhenUsed="1"/>
+    <w:lsdException w:name="Outline List 3" w:semiHidden="1" w:unhideWhenUsed="1"/>
+    <w:lsdException w:name="Table Simple 1" w:semiHidden="1" w:unhideWhenUsed="1"/>
+    <w:lsdException w:name="Table Simple 2" w:semiHidden="1" w:unhideWhenUsed="1"/>
+    <w:lsdException w:name="Table Simple 3" w:semiHidden="1" w:unhideWhenUsed="1"/>
+    <w:lsdException w:name="Table Classic 1" w:semiHidden="1" w:unhideWhenUsed="1"/>
+    <w:lsdException w:name="Table Classic 2" w:semiHidden="1" w:unhideWhenUsed="1"/>
+    <w:lsdException w:name="Table Classic 3" w:semiHidden="1" w:unhideWhenUsed="1"/>
+    <w:lsdException w:name="Table Classic 4" w:semiHidden="1" w:unhideWhenUsed="1"/>
+    <w:lsdException w:name="Table Colorful 1" w:semiHidden="1" w:unhideWhenUsed="1"/>
+    <w:lsdException w:name="Table Colorful 2" w:semiHidden="1" w:unhideWhenUsed="1"/>
+    <w:lsdException w:name="Table Colorful 3" w:semiHidden="1" w:unhideWhenUsed="1"/>
+    <w:lsdException w:name="Table Columns 1" w:semiHidden="1" w:unhideWhenUsed="1"/>
+    <w:lsdException w:name="Table Columns 2" w:semiHidden="1" w:unhideWhenUsed="1"/>
+    <w:lsdException w:name="Table Columns 3" w:semiHidden="1" w:unhideWhenUsed="1"/>
+    <w:lsdException w:name="Table Columns 4" w:semiHidden="1" w:unhideWhenUsed="1"/>
+    <w:lsdException w:name="Table Columns 5" w:semiHidden="1" w:unhideWhenUsed="1"/>
+    <w:lsdException w:name="Table Grid 1" w:semiHidden="1" w:unhideWhenUsed="1"/>
+    <w:lsdException w:name="Table Grid 2" w:semiHidden="1" w:unhideWhenUsed="1"/>
+    <w:lsdException w:name="Table Grid 3" w:semiHidden="1" w:unhideWhenUsed="1"/>
+    <w:lsdException w:name="Table Grid 4" w:semiHidden="1" w:unhideWhenUsed="1"/>
+    <w:lsdException w:name="Table Grid 5" w:semiHidden="1" w:unhideWhenUsed="1"/>
+    <w:lsdException w:name="Table Grid 6" w:semiHidden="1" w:unhideWhenUsed="1"/>
+    <w:lsdException w:name="Table Grid 7" w:semiHidden="1" w:unhideWhenUsed="1"/>
+    <w:lsdException w:name="Table Grid 8" w:semiHidden="1" w:unhideWhenUsed="1"/>
+    <w:lsdException w:name="Table List 1" w:semiHidden="1" w:unhideWhenUsed="1"/>
+    <w:lsdException w:name="Table List 2" w:semiHidden="1" w:unhideWhenUsed="1"/>
+    <w:lsdException w:name="Table List 3" w:semiHidden="1" w:unhideWhenUsed="1"/>
+    <w:lsdException w:name="Table List 4" w:semiHidden="1" w:unhideWhenUsed="1"/>
+    <w:lsdException w:name="Table List 5" w:semiHidden="1" w:unhideWhenUsed="1"/>
+    <w:lsdException w:name="Table List 6" w:semiHidden="1" w:unhideWhenUsed="1"/>
+    <w:lsdException w:name="Table List 7" w:semiHidden="1" w:unhideWhenUsed="1"/>
+    <w:lsdException w:name="Table List 8" w:semiHidden="1" w:unhideWhenUsed="1"/>
+    <w:lsdException w:name="Table 3D effects 1" w:semiHidden="1" w:unhideWhenUsed="1"/>
+    <w:lsdException w:name="Table 3D effects 2" w:semiHidden="1" w:unhideWhenUsed="1"/>
+    <w:lsdException w:name="Table 3D effects 3" w:semiHidden="1" w:unhideWhenUsed="1"/>
+    <w:lsdException w:name="Table Contemporary" w:semiHidden="1" w:unhideWhenUsed="1"/>
+    <w:lsdException w:name="Table Elegant" w:semiHidden="1" w:unhideWhenUsed="1"/>
+    <w:lsdException w:name="Table Professional" w:semiHidden="1" w:unhideWhenUsed="1"/>
+    <w:lsdException w:name="Table Subtle 1" w:semiHidden="1" w:unhideWhenUsed="1"/>
+    <w:lsdException w:name="Table Subtle 2" w:semiHidden="1" w:unhideWhenUsed="1"/>
+    <w:lsdException w:name="Table Web 1" w:semiHidden="1" w:unhideWhenUsed="1"/>
+    <w:lsdException w:name="Table Web 2" w:semiHidden="1" w:unhideWhenUsed="1"/>
+    <w:lsdException w:name="Table Web 3" w:semiHidden="1" w:unhideWhenUsed="1"/>
+    <w:lsdException w:name="Balloon Text" w:semiHidden="1" w:unhideWhenUsed="1"/>
+    <w:lsdException w:name="Table Grid" w:semiHidden="1" w:uiPriority="59" w:unhideWhenUsed="1"/>
+    <w:lsdException w:name="Table Theme" w:semiHidden="1" w:unhideWhenUsed="1"/>
+    <w:lsdException w:name="Placeholder Text" w:semiHidden="1"/>
+    <w:lsdException w:name="No Spacing" w:uiPriority="1" w:qFormat="1"/>
+    <w:lsdException w:name="Light Shading" w:uiPriority="60"/>
+    <w:lsdException w:name="Light List" w:uiPriority="61"/>
+    <w:lsdException w:name="Light Grid" w:uiPriority="62"/>
+    <w:lsdException w:name="Medium Shading 1" w:uiPriority="63"/>
+    <w:lsdException w:name="Medium Shading 2" w:uiPriority="64"/>
+    <w:lsdException w:name="Medium List 1" w:uiPriority="65"/>
+    <w:lsdException w:name="Medium List 2" w:uiPriority="66"/>
+    <w:lsdException w:name="Medium Grid 1" w:uiPriority="67"/>
+    <w:lsdException w:name="Medium Grid 2" w:uiPriority="68"/>
+    <w:lsdException w:name="Medium Grid 3" w:uiPriority="69"/>
+    <w:lsdException w:name="Dark List" w:uiPriority="70"/>
+    <w:lsdException w:name="Colorful Shading" w:uiPriority="71"/>
+    <w:lsdException w:name="Colorful List" w:uiPriority="72"/>
+    <w:lsdException w:name="Colorful Grid" w:uiPriority="73"/>
+    <w:lsdException w:name="Light Shading Accent 1" w:uiPriority="60"/>
+    <w:lsdException w:name="Light List Accent 1" w:uiPriority="61"/>
+    <w:lsdException w:name="Light Grid Accent 1" w:uiPriority="62"/>
+    <w:lsdException w:name="Medium Shading 1 Accent 1" w:uiPriority="63"/>
+    <w:lsdException w:name="Medium Shading 2 Accent 1" w:uiPriority="64"/>
+    <w:lsdException w:name="Medium List 1 Accent 1" w:uiPriority="65"/>
+    <w:lsdException w:name="Revision" w:semiHidden="1"/>
+    <w:lsdException w:name="List Paragraph" w:uiPriority="34" w:qFormat="1"/>
+    <w:lsdException w:name="Quote" w:uiPriority="29" w:qFormat="1"/>
+    <w:lsdException w:name="Intense Quote" w:uiPriority="30" w:qFormat="1"/>
+    <w:lsdException w:name="Medium List 2 Accent 1" w:uiPriority="66"/>
+    <w:lsdException w:name="Medium Grid 1 Accent 1" w:uiPriority="67"/>
+    <w:lsdException w:name="Medium Grid 2 Accent 1" w:uiPriority="68"/>
+    <w:lsdException w:name="Medium Grid 3 Accent 1" w:uiPriority="69"/>
+    <w:lsdException w:name="Dark List Accent 1" w:uiPriority="70"/>
+    <w:lsdException w:name="Colorful Shading Accent 1" w:uiPriority="71"/>
+    <w:lsdException w:name="Colorful List Accent 1" w:uiPriority="72"/>
+    <w:lsdException w:name="Colorful Grid Accent 1" w:uiPriority="73"/>
+    <w:lsdException w:name="Light Shading Accent 2" w:uiPriority="60"/>
+    <w:lsdException w:name="Light List Accent 2" w:uiPriority="61"/>
+    <w:lsdException w:name="Light Grid Accent 2" w:uiPriority="62"/>
+    <w:lsdException w:name="Medium Shading 1 Accent 2" w:uiPriority="63"/>
+    <w:lsdException w:name="Medium Shading 2 Accent 2" w:uiPriority="64"/>
+    <w:lsdException w:name="Medium List 1 Accent 2" w:uiPriority="65"/>
+    <w:lsdException w:name="Medium List 2 Accent 2" w:uiPriority="66"/>
+    <w:lsdException w:name="Medium Grid 1 Accent 2" w:uiPriority="67"/>
+    <w:lsdException w:name="Medium Grid 2 Accent 2" w:uiPriority="68"/>
+    <w:lsdException w:name="Medium Grid 3 Accent 2" w:uiPriority="69"/>
+    <w:lsdException w:name="Dark List Accent 2" w:uiPriority="70"/>
+    <w:lsdException w:name="Colorful Shading Accent 2" w:uiPriority="71"/>
+    <w:lsdException w:name="Colorful List Accent 2" w:uiPriority="72"/>
+    <w:lsdException w:name="Colorful Grid Accent 2" w:uiPriority="73"/>
+    <w:lsdException w:name="Light Shading Accent 3" w:uiPriority="60"/>
+    <w:lsdException w:name="Light List Accent 3" w:uiPriority="61"/>
+    <w:lsdException w:name="Light Grid Accent 3" w:uiPriority="62"/>
+    <w:lsdException w:name="Medium Shading 1 Accent 3" w:uiPriority="63"/>
+    <w:lsdException w:name="Medium Shading 2 Accent 3" w:uiPriority="64"/>
+    <w:lsdException w:name="Medium List 1 Accent 3" w:uiPriority="65"/>
+    <w:lsdException w:name="Medium List 2 Accent 3" w:uiPriority="66"/>
+    <w:lsdException w:name="Medium Grid 1 Accent 3" w:uiPriority="67"/>
+    <w:lsdException w:name="Medium Grid 2 Accent 3" w:uiPriority="68"/>
+    <w:lsdException w:name="Medium Grid 3 Accent 3" w:uiPriority="69"/>
+    <w:lsdException w:name="Dark List Accent 3" w:uiPriority="70"/>
+    <w:lsdException w:name="Colorful Shading Accent 3" w:uiPriority="71"/>
+    <w:lsdException w:name="Colorful List Accent 3" w:uiPriority="72"/>
+    <w:lsdException w:name="Colorful Grid Accent 3" w:uiPriority="73"/>
+    <w:lsdException w:name="Light Shading Accent 4" w:uiPriority="60"/>
+    <w:lsdException w:name="Light List Accent 4" w:uiPriority="61"/>
+    <w:lsdException w:name="Light Grid Accent 4" w:uiPriority="62"/>
+    <w:lsdException w:name="Medium Shading 1 Accent 4" w:uiPriority="63"/>
+    <w:lsdException w:name="Medium Shading 2 Accent 4" w:uiPriority="64"/>
+    <w:lsdException w:name="Medium List 1 Accent 4" w:uiPriority="65"/>
+    <w:lsdException w:name="Medium List 2 Accent 4" w:uiPriority="66"/>
+    <w:lsdException w:name="Medium Grid 1 Accent 4" w:uiPriority="67"/>
+    <w:lsdException w:name="Medium Grid 2 Accent 4" w:uiPriority="68"/>
+    <w:lsdException w:name="Medium Grid 3 Accent 4" w:uiPriority="69"/>
+    <w:lsdException w:name="Dark List Accent 4" w:uiPriority="70"/>
+    <w:lsdException w:name="Colorful Shading Accent 4" w:uiPriority="71"/>
+    <w:lsdException w:name="Colorful List Accent 4" w:uiPriority="72"/>
+    <w:lsdException w:name="Colorful Grid Accent 4" w:uiPriority="73"/>
+    <w:lsdException w:name="Light Shading Accent 5" w:uiPriority="60"/>
+    <w:lsdException w:name="Light List Accent 5" w:uiPriority="61"/>
+    <w:lsdException w:name="Light Grid Accent 5" w:uiPriority="62"/>
+    <w:lsdException w:name="Medium Shading 1 Accent 5" w:uiPriority="63"/>
+    <w:lsdException w:name="Medium Shading 2 Accent 5" w:uiPriority="64"/>
+    <w:lsdException w:name="Medium List 1 Accent 5" w:uiPriority="65"/>
+    <w:lsdException w:name="Medium List 2 Accent 5" w:uiPriority="66"/>
+    <w:lsdException w:name="Medium Grid 1 Accent 5" w:uiPriority="67"/>
+    <w:lsdException w:name="Medium Grid 2 Accent 5" w:uiPriority="68"/>
+    <w:lsdException w:name="Medium Grid 3 Accent 5" w:uiPriority="69"/>
+    <w:lsdException w:name="Dark List Accent 5" w:uiPriority="70"/>
+    <w:lsdException w:name="Colorful Shading Accent 5" w:uiPriority="71"/>
+    <w:lsdException w:name="Colorful List Accent 5" w:uiPriority="72"/>
+    <w:lsdException w:name="Colorful Grid Accent 5" w:uiPriority="73"/>
+    <w:lsdException w:name="Light Shading Accent 6" w:uiPriority="60"/>
+    <w:lsdException w:name="Light List Accent 6" w:uiPriority="61"/>
+    <w:lsdException w:name="Light Grid Accent 6" w:uiPriority="62"/>
+    <w:lsdException w:name="Medium Shading 1 Accent 6" w:uiPriority="63"/>
+    <w:lsdException w:name="Medium Shading 2 Accent 6" w:uiPriority="64"/>
+    <w:lsdException w:name="Medium List 1 Accent 6" w:uiPriority="65"/>
+    <w:lsdException w:name="Medium List 2 Accent 6" w:uiPriority="66"/>
+    <w:lsdException w:name="Medium Grid 1 Accent 6" w:uiPriority="67"/>
+    <w:lsdException w:name="Medium Grid 2 Accent 6" w:uiPriority="68"/>
+    <w:lsdException w:name="Medium Grid 3 Accent 6" w:uiPriority="69"/>
+    <w:lsdException w:name="Dark List Accent 6" w:uiPriority="70"/>
+    <w:lsdException w:name="Colorful Shading Accent 6" w:uiPriority="71"/>
+    <w:lsdException w:name="Colorful List Accent 6" w:uiPriority="72"/>
+    <w:lsdException w:name="Colorful Grid Accent 6" w:uiPriority="73"/>
+    <w:lsdException w:name="Subtle Emphasis" w:uiPriority="19" w:qFormat="1"/>
+    <w:lsdException w:name="Intense Emphasis" w:uiPriority="21" w:qFormat="1"/>
+    <w:lsdException w:name="Subtle Reference" w:uiPriority="31" w:qFormat="1"/>
+    <w:lsdException w:name="Intense Reference" w:uiPriority="32" w:qFormat="1"/>
+    <w:lsdException w:name="Book Title" w:uiPriority="33" w:qFormat="1"/>
+    <w:lsdException w:name="Bibliography" w:semiHidden="1" w:uiPriority="37" w:unhideWhenUsed="1"/>
+    <w:lsdException w:name="TOC Heading" w:semiHidden="1" w:uiPriority="39" w:unhideWhenUsed="1" w:qFormat="1"/>
+    <w:lsdException w:name="Plain Table 1" w:uiPriority="41"/>
+    <w:lsdException w:name="Plain Table 2" w:uiPriority="42"/>
+    <w:lsdException w:name="Plain Table 3" w:uiPriority="43"/>
+    <w:lsdException w:name="Plain Table 4" w:uiPriority="44"/>
+    <w:lsdException w:name="Plain Table 5" w:uiPriority="45"/>
+    <w:lsdException w:name="Grid Table Light" w:uiPriority="40"/>
+    <w:lsdException w:name="Grid Table 1 Light" w:uiPriority="46"/>
+    <w:lsdException w:name="Grid Table 2" w:uiPriority="47"/>
+    <w:lsdException w:name="Grid Table 3" w:uiPriority="48"/>
+    <w:lsdException w:name="Grid Table 4" w:uiPriority="49"/>
+    <w:lsdException w:name="Grid Table 5 Dark" w:uiPriority="50"/>
+    <w:lsdException w:name="Grid Table 6 Colorful" w:uiPriority="51"/>
+    <w:lsdException w:name="Grid Table 7 Colorful" w:uiPriority="52"/>
+    <w:lsdException w:name="Grid Table 1 Light Accent 1" w:uiPriority="46"/>
+    <w:lsdException w:name="Grid Table 2 Accent 1" w:uiPriority="47"/>
+    <w:lsdException w:name="Grid Table 3 Accent 1" w:uiPriority="48"/>
+    <w:lsdException w:name="Grid Table 4 Accent 1" w:uiPriority="49"/>
+    <w:lsdException w:name="Grid Table 5 Dark Accent 1" w:uiPriority="50"/>
+    <w:lsdException w:name="Grid Table 6 Colorful Accent 1" w:uiPriority="51"/>
+    <w:lsdException w:name="Grid Table 7 Colorful Accent 1" w:uiPriority="52"/>
+    <w:lsdException w:name="Grid Table 1 Light Accent 2" w:uiPriority="46"/>
+    <w:lsdException w:name="Grid Table 2 Accent 2" w:uiPriority="47"/>
+    <w:lsdException w:name="Grid Table 3 Accent 2" w:uiPriority="48"/>
+    <w:lsdException w:name="Grid Table 4 Accent 2" w:uiPriority="49"/>
+    <w:lsdException w:name="Grid Table 5 Dark Accent 2" w:uiPriority="50"/>
+    <w:lsdException w:name="Grid Table 6 Colorful Accent 2" w:uiPriority="51"/>
+    <w:lsdException w:name="Grid Table 7 Colorful Accent 2" w:uiPriority="52"/>
+    <w:lsdException w:name="Grid Table 1 Light Accent 3" w:uiPriority="46"/>
+    <w:lsdException w:name="Grid Table 2 Accent 3" w:uiPriority="47"/>
+    <w:lsdException w:name="Grid Table 3 Accent 3" w:uiPriority="48"/>
+    <w:lsdException w:name="Grid Table 4 Accent 3" w:uiPriority="49"/>
+    <w:lsdException w:name="Grid Table 5 Dark Accent 3" w:uiPriority="50"/>
+    <w:lsdException w:name="Grid Table 6 Colorful Accent 3" w:uiPriority="51"/>
+    <w:lsdException w:name="Grid Table 7 Colorful Accent 3" w:uiPriority="52"/>
+    <w:lsdException w:name="Grid Table 1 Light Accent 4" w:uiPriority="46"/>
+    <w:lsdException w:name="Grid Table 2 Accent 4" w:uiPriority="47"/>
+    <w:lsdException w:name="Grid Table 3 Accent 4" w:uiPriority="48"/>
+    <w:lsdException w:name="Grid Table 4 Accent 4" w:uiPriority="49"/>
+    <w:lsdException w:name="Grid Table 5 Dark Accent 4" w:uiPriority="50"/>
+    <w:lsdException w:name="Grid Table 6 Colorful Accent 4" w:uiPriority="51"/>
+    <w:lsdException w:name="Grid Table 7 Colorful Accent 4" w:uiPriority="52"/>
+    <w:lsdException w:name="Grid Table 1 Light Accent 5" w:uiPriority="46"/>
+    <w:lsdException w:name="Grid Table 2 Accent 5" w:uiPriority="47"/>
+    <w:lsdException w:name="Grid Table 3 Accent 5" w:uiPriority="48"/>
+    <w:lsdException w:name="Grid Table 4 Accent 5" w:uiPriority="49"/>
+    <w:lsdException w:name="Grid Table 5 Dark Accent 5" w:uiPriority="50"/>
+    <w:lsdException w:name="Grid Table 6 Colorful Accent 5" w:uiPriority="51"/>
+    <w:lsdException w:name="Grid Table 7 Colorful Accent 5" w:uiPriority="52"/>
+    <w:lsdException w:name="Grid Table 1 Light Accent 6" w:uiPriority="46"/>
+    <w:lsdException w:name="Grid Table 2 Accent 6" w:uiPriority="47"/>
+    <w:lsdException w:name="Grid Table 3 Accent 6" w:uiPriority="48"/>
+    <w:lsdException w:name="Grid Table 4 Accent 6" w:uiPriority="49"/>
+    <w:lsdException w:name="Grid Table 5 Dark Accent 6" w:uiPriority="50"/>
+    <w:lsdException w:name="Grid Table 6 Colorful Accent 6" w:uiPriority="51"/>
+    <w:lsdException w:name="Grid Table 7 Colorful Accent 6" w:uiPriority="52"/>
+    <w:lsdException w:name="List Table 1 Light" w:uiPriority="46"/>
+    <w:lsdException w:name="List Table 2" w:uiPriority="47"/>
+    <w:lsdException w:name="List Table 3" w:uiPriority="48"/>
+    <w:lsdException w:name="List Table 4" w:uiPriority="49"/>
+    <w:lsdException w:name="List Table 5 Dark" w:uiPriority="50"/>
+    <w:lsdException w:name="List Table 6 Colorful" w:uiPriority="51"/>
+    <w:lsdException w:name="List Table 7 Colorful" w:uiPriority="52"/>
+    <w:lsdException w:name="List Table 1 Light Accent 1" w:uiPriority="46"/>
+    <w:lsdException w:name="List Table 2 Accent 1" w:uiPriority="47"/>
+    <w:lsdException w:name="List Table 3 Accent 1" w:uiPriority="48"/>
+    <w:lsdException w:name="List Table 4 Accent 1" w:uiPriority="49"/>
+    <w:lsdException w:name="List Table 5 Dark Accent 1" w:uiPriority="50"/>
+    <w:lsdException w:name="List Table 6 Colorful Accent 1" w:uiPriority="51"/>
+    <w:lsdException w:name="List Table 7 Colorful Accent 1" w:uiPriority="52"/>
+    <w:lsdException w:name="List Table 1 Light Accent 2" w:uiPriority="46"/>
+    <w:lsdException w:name="List Table 2 Accent 2" w:uiPriority="47"/>
+    <w:lsdException w:name="List Table 3 Accent 2" w:uiPriority="48"/>
+    <w:lsdException w:name="List Table 4 Accent 2" w:uiPriority="49"/>
+    <w:lsdException w:name="List Table 5 Dark Accent 2" w:uiPriority="50"/>
+    <w:lsdException w:name="List Table 6 Colorful Accent 2" w:uiPriority="51"/>
+    <w:lsdException w:name="List Table 7 Colorful Accent 2" w:uiPriority="52"/>
+    <w:lsdException w:name="List Table 1 Light Accent 3" w:uiPriority="46"/>
+    <w:lsdException w:name="List Table 2 Accent 3" w:uiPriority="47"/>
+    <w:lsdException w:name="List Table 3 Accent 3" w:uiPriority="48"/>
+    <w:lsdException w:name="List Table 4 Accent 3" w:uiPriority="49"/>
+    <w:lsdException w:name="List Table 5 Dark Accent 3" w:uiPriority="50"/>
+    <w:lsdException w:name="List Table 6 Colorful Accent 3" w:uiPriority="51"/>
+    <w:lsdException w:name="List Table 7 Colorful Accent 3" w:uiPriority="52"/>
+    <w:lsdException w:name="List Table 1 Light Accent 4" w:uiPriority="46"/>
+    <w:lsdException w:name="List Table 2 Accent 4" w:uiPriority="47"/>
+    <w:lsdException w:name="List Table 3 Accent 4" w:uiPriority="48"/>
+    <w:lsdException w:name="List Table 4 Accent 4" w:uiPriority="49"/>
+    <w:lsdException w:name="List Table 5 Dark Accent 4" w:uiPriority="50"/>
+    <w:lsdException w:name="List Table 6 Colorful Accent 4" w:uiPriority="51"/>
+    <w:lsdException w:name="List Table 7 Colorful Accent 4" w:uiPriority="52"/>
+    <w:lsdException w:name="List Table 1 Light Accent 5" w:uiPriority="46"/>
+    <w:lsdException w:name="List Table 2 Accent 5" w:uiPriority="47"/>
+    <w:lsdException w:name="List Table 3 Accent 5" w:uiPriority="48"/>
+    <w:lsdException w:name="List Table 4 Accent 5" w:uiPriority="49"/>
+    <w:lsdException w:name="List Table 5 Dark Accent 5" w:uiPriority="50"/>
+    <w:lsdException w:name="List Table 6 Colorful Accent 5" w:uiPriority="51"/>
+    <w:lsdException w:name="List Table 7 Colorful Accent 5" w:uiPriority="52"/>
+    <w:lsdException w:name="List Table 1 Light Accent 6" w:uiPriority="46"/>
+    <w:lsdException w:name="List Table 2 Accent 6" w:uiPriority="47"/>
+    <w:lsdException w:name="List Table 3 Accent 6" w:uiPriority="48"/>
+    <w:lsdException w:name="List Table 4 Accent 6" w:uiPriority="49"/>
+    <w:lsdException w:name="List Table 5 Dark Accent 6" w:uiPriority="50"/>
+    <w:lsdException w:name="List Table 6 Colorful Accent 6" w:uiPriority="51"/>
+    <w:lsdException w:name="List Table 7 Colorful Accent 6" w:uiPriority="52"/>
+    <w:lsdException w:name="Mention" w:semiHidden="1" w:unhideWhenUsed="1"/>
+    <w:lsdException w:name="Smart Hyperlink" w:semiHidden="1" w:unhideWhenUsed="1"/>
+    <w:lsdException w:name="Hashtag" w:semiHidden="1" w:unhideWhenUsed="1"/>
+    <w:lsdException w:name="Unresolved Mention" w:semiHidden="1" w:unhideWhenUsed="1"/>
+    <w:lsdException w:name="Smart Link" w:semiHidden="1" w:unhideWhenUsed="1"/>
   </w:latentStyles>
   <w:style w:type="paragraph" w:default="1" w:styleId="Normal">
     <w:name w:val="Normal"/>
@@ -6330,210 +6433,8 @@
 </w:styles>
 </file>
 
-<file path=word/glossary/stylesWithEffects.xml><?xml version="1.0" encoding="utf-8"?>
-<w:styles xmlns:wpc="http://schemas.microsoft.com/office/word/2010/wordprocessingCanvas" xmlns:mc="http://schemas.openxmlformats.org/markup-compatibility/2006" xmlns:o="urn:schemas-microsoft-com:office:office" xmlns:r="http://schemas.openxmlformats.org/officeDocument/2006/relationships" xmlns:m="http://schemas.openxmlformats.org/officeDocument/2006/math" xmlns:v="urn:schemas-microsoft-com:vml" xmlns:wp14="http://schemas.microsoft.com/office/word/2010/wordprocessingDrawing" xmlns:wp="http://schemas.openxmlformats.org/drawingml/2006/wordprocessingDrawing" xmlns:w10="urn:schemas-microsoft-com:office:word" xmlns:w="http://schemas.openxmlformats.org/wordprocessingml/2006/main" xmlns:w14="http://schemas.microsoft.com/office/word/2010/wordml" xmlns:wpg="http://schemas.microsoft.com/office/word/2010/wordprocessingGroup" xmlns:wpi="http://schemas.microsoft.com/office/word/2010/wordprocessingInk" xmlns:wne="http://schemas.microsoft.com/office/word/2006/wordml" xmlns:wps="http://schemas.microsoft.com/office/word/2010/wordprocessingShape" mc:Ignorable="w14 wp14">
-  <w:docDefaults>
-    <w:rPrDefault>
-      <w:rPr>
-        <w:rFonts w:asciiTheme="minorHAnsi" w:eastAsiaTheme="minorEastAsia" w:hAnsiTheme="minorHAnsi" w:cstheme="minorBidi"/>
-        <w:sz w:val="22"/>
-        <w:szCs w:val="22"/>
-        <w:lang w:val="es-AR" w:eastAsia="es-AR" w:bidi="ar-SA"/>
-      </w:rPr>
-    </w:rPrDefault>
-    <w:pPrDefault>
-      <w:pPr>
-        <w:spacing w:after="200" w:line="276" w:lineRule="auto"/>
-      </w:pPr>
-    </w:pPrDefault>
-  </w:docDefaults>
-  <w:latentStyles w:defLockedState="0" w:defUIPriority="99" w:defSemiHidden="1" w:defUnhideWhenUsed="1" w:defQFormat="0" w:count="267">
-    <w:lsdException w:name="Normal" w:semiHidden="0" w:uiPriority="0" w:unhideWhenUsed="0" w:qFormat="1"/>
-    <w:lsdException w:name="heading 1" w:semiHidden="0" w:uiPriority="9" w:unhideWhenUsed="0" w:qFormat="1"/>
-    <w:lsdException w:name="heading 2" w:uiPriority="9" w:qFormat="1"/>
-    <w:lsdException w:name="heading 3" w:uiPriority="9" w:qFormat="1"/>
-    <w:lsdException w:name="heading 4" w:uiPriority="9" w:qFormat="1"/>
-    <w:lsdException w:name="heading 5" w:uiPriority="9" w:qFormat="1"/>
-    <w:lsdException w:name="heading 6" w:uiPriority="9" w:qFormat="1"/>
-    <w:lsdException w:name="heading 7" w:uiPriority="9" w:qFormat="1"/>
-    <w:lsdException w:name="heading 8" w:uiPriority="9" w:qFormat="1"/>
-    <w:lsdException w:name="heading 9" w:uiPriority="9" w:qFormat="1"/>
-    <w:lsdException w:name="toc 1" w:uiPriority="39"/>
-    <w:lsdException w:name="toc 2" w:uiPriority="39"/>
-    <w:lsdException w:name="toc 3" w:uiPriority="39"/>
-    <w:lsdException w:name="toc 4" w:uiPriority="39"/>
-    <w:lsdException w:name="toc 5" w:uiPriority="39"/>
-    <w:lsdException w:name="toc 6" w:uiPriority="39"/>
-    <w:lsdException w:name="toc 7" w:uiPriority="39"/>
-    <w:lsdException w:name="toc 8" w:uiPriority="39"/>
-    <w:lsdException w:name="toc 9" w:uiPriority="39"/>
-    <w:lsdException w:name="caption" w:uiPriority="35" w:qFormat="1"/>
-    <w:lsdException w:name="Title" w:semiHidden="0" w:uiPriority="10" w:unhideWhenUsed="0" w:qFormat="1"/>
-    <w:lsdException w:name="Default Paragraph Font" w:uiPriority="1"/>
-    <w:lsdException w:name="Subtitle" w:semiHidden="0" w:uiPriority="11" w:unhideWhenUsed="0" w:qFormat="1"/>
-    <w:lsdException w:name="Strong" w:semiHidden="0" w:uiPriority="22" w:unhideWhenUsed="0" w:qFormat="1"/>
-    <w:lsdException w:name="Emphasis" w:semiHidden="0" w:uiPriority="20" w:unhideWhenUsed="0" w:qFormat="1"/>
-    <w:lsdException w:name="Table Grid" w:semiHidden="0" w:uiPriority="59" w:unhideWhenUsed="0"/>
-    <w:lsdException w:name="Placeholder Text" w:unhideWhenUsed="0"/>
-    <w:lsdException w:name="No Spacing" w:semiHidden="0" w:uiPriority="1" w:unhideWhenUsed="0" w:qFormat="1"/>
-    <w:lsdException w:name="Light Shading" w:semiHidden="0" w:uiPriority="60" w:unhideWhenUsed="0"/>
-    <w:lsdException w:name="Light List" w:semiHidden="0" w:uiPriority="61" w:unhideWhenUsed="0"/>
-    <w:lsdException w:name="Light Grid" w:semiHidden="0" w:uiPriority="62" w:unhideWhenUsed="0"/>
-    <w:lsdException w:name="Medium Shading 1" w:semiHidden="0" w:uiPriority="63" w:unhideWhenUsed="0"/>
-    <w:lsdException w:name="Medium Shading 2" w:semiHidden="0" w:uiPriority="64" w:unhideWhenUsed="0"/>
-    <w:lsdException w:name="Medium List 1" w:semiHidden="0" w:uiPriority="65" w:unhideWhenUsed="0"/>
-    <w:lsdException w:name="Medium List 2" w:semiHidden="0" w:uiPriority="66" w:unhideWhenUsed="0"/>
-    <w:lsdException w:name="Medium Grid 1" w:semiHidden="0" w:uiPriority="67" w:unhideWhenUsed="0"/>
-    <w:lsdException w:name="Medium Grid 2" w:semiHidden="0" w:uiPriority="68" w:unhideWhenUsed="0"/>
-    <w:lsdException w:name="Medium Grid 3" w:semiHidden="0" w:uiPriority="69" w:unhideWhenUsed="0"/>
-    <w:lsdException w:name="Dark List" w:semiHidden="0" w:uiPriority="70" w:unhideWhenUsed="0"/>
-    <w:lsdException w:name="Colorful Shading" w:semiHidden="0" w:uiPriority="71" w:unhideWhenUsed="0"/>
-    <w:lsdException w:name="Colorful List" w:semiHidden="0" w:uiPriority="72" w:unhideWhenUsed="0"/>
-    <w:lsdException w:name="Colorful Grid" w:semiHidden="0" w:uiPriority="73" w:unhideWhenUsed="0"/>
-    <w:lsdException w:name="Light Shading Accent 1" w:semiHidden="0" w:uiPriority="60" w:unhideWhenUsed="0"/>
-    <w:lsdException w:name="Light List Accent 1" w:semiHidden="0" w:uiPriority="61" w:unhideWhenUsed="0"/>
-    <w:lsdException w:name="Light Grid Accent 1" w:semiHidden="0" w:uiPriority="62" w:unhideWhenUsed="0"/>
-    <w:lsdException w:name="Medium Shading 1 Accent 1" w:semiHidden="0" w:uiPriority="63" w:unhideWhenUsed="0"/>
-    <w:lsdException w:name="Medium Shading 2 Accent 1" w:semiHidden="0" w:uiPriority="64" w:unhideWhenUsed="0"/>
-    <w:lsdException w:name="Medium List 1 Accent 1" w:semiHidden="0" w:uiPriority="65" w:unhideWhenUsed="0"/>
-    <w:lsdException w:name="Revision" w:unhideWhenUsed="0"/>
-    <w:lsdException w:name="List Paragraph" w:semiHidden="0" w:uiPriority="34" w:unhideWhenUsed="0" w:qFormat="1"/>
-    <w:lsdException w:name="Quote" w:semiHidden="0" w:uiPriority="29" w:unhideWhenUsed="0" w:qFormat="1"/>
-    <w:lsdException w:name="Intense Quote" w:semiHidden="0" w:uiPriority="30" w:unhideWhenUsed="0" w:qFormat="1"/>
-    <w:lsdException w:name="Medium List 2 Accent 1" w:semiHidden="0" w:uiPriority="66" w:unhideWhenUsed="0"/>
-    <w:lsdException w:name="Medium Grid 1 Accent 1" w:semiHidden="0" w:uiPriority="67" w:unhideWhenUsed="0"/>
-    <w:lsdException w:name="Medium Grid 2 Accent 1" w:semiHidden="0" w:uiPriority="68" w:unhideWhenUsed="0"/>
-    <w:lsdException w:name="Medium Grid 3 Accent 1" w:semiHidden="0" w:uiPriority="69" w:unhideWhenUsed="0"/>
-    <w:lsdException w:name="Dark List Accent 1" w:semiHidden="0" w:uiPriority="70" w:unhideWhenUsed="0"/>
-    <w:lsdException w:name="Colorful Shading Accent 1" w:semiHidden="0" w:uiPriority="71" w:unhideWhenUsed="0"/>
-    <w:lsdException w:name="Colorful List Accent 1" w:semiHidden="0" w:uiPriority="72" w:unhideWhenUsed="0"/>
-    <w:lsdException w:name="Colorful Grid Accent 1" w:semiHidden="0" w:uiPriority="73" w:unhideWhenUsed="0"/>
-    <w:lsdException w:name="Light Shading Accent 2" w:semiHidden="0" w:uiPriority="60" w:unhideWhenUsed="0"/>
-    <w:lsdException w:name="Light List Accent 2" w:semiHidden="0" w:uiPriority="61" w:unhideWhenUsed="0"/>
-    <w:lsdException w:name="Light Grid Accent 2" w:semiHidden="0" w:uiPriority="62" w:unhideWhenUsed="0"/>
-    <w:lsdException w:name="Medium Shading 1 Accent 2" w:semiHidden="0" w:uiPriority="63" w:unhideWhenUsed="0"/>
-    <w:lsdException w:name="Medium Shading 2 Accent 2" w:semiHidden="0" w:uiPriority="64" w:unhideWhenUsed="0"/>
-    <w:lsdException w:name="Medium List 1 Accent 2" w:semiHidden="0" w:uiPriority="65" w:unhideWhenUsed="0"/>
-    <w:lsdException w:name="Medium List 2 Accent 2" w:semiHidden="0" w:uiPriority="66" w:unhideWhenUsed="0"/>
-    <w:lsdException w:name="Medium Grid 1 Accent 2" w:semiHidden="0" w:uiPriority="67" w:unhideWhenUsed="0"/>
-    <w:lsdException w:name="Medium Grid 2 Accent 2" w:semiHidden="0" w:uiPriority="68" w:unhideWhenUsed="0"/>
-    <w:lsdException w:name="Medium Grid 3 Accent 2" w:semiHidden="0" w:uiPriority="69" w:unhideWhenUsed="0"/>
-    <w:lsdException w:name="Dark List Accent 2" w:semiHidden="0" w:uiPriority="70" w:unhideWhenUsed="0"/>
-    <w:lsdException w:name="Colorful Shading Accent 2" w:semiHidden="0" w:uiPriority="71" w:unhideWhenUsed="0"/>
-    <w:lsdException w:name="Colorful List Accent 2" w:semiHidden="0" w:uiPriority="72" w:unhideWhenUsed="0"/>
-    <w:lsdException w:name="Colorful Grid Accent 2" w:semiHidden="0" w:uiPriority="73" w:unhideWhenUsed="0"/>
-    <w:lsdException w:name="Light Shading Accent 3" w:semiHidden="0" w:uiPriority="60" w:unhideWhenUsed="0"/>
-    <w:lsdException w:name="Light List Accent 3" w:semiHidden="0" w:uiPriority="61" w:unhideWhenUsed="0"/>
-    <w:lsdException w:name="Light Grid Accent 3" w:semiHidden="0" w:uiPriority="62" w:unhideWhenUsed="0"/>
-    <w:lsdException w:name="Medium Shading 1 Accent 3" w:semiHidden="0" w:uiPriority="63" w:unhideWhenUsed="0"/>
-    <w:lsdException w:name="Medium Shading 2 Accent 3" w:semiHidden="0" w:uiPriority="64" w:unhideWhenUsed="0"/>
-    <w:lsdException w:name="Medium List 1 Accent 3" w:semiHidden="0" w:uiPriority="65" w:unhideWhenUsed="0"/>
-    <w:lsdException w:name="Medium List 2 Accent 3" w:semiHidden="0" w:uiPriority="66" w:unhideWhenUsed="0"/>
-    <w:lsdException w:name="Medium Grid 1 Accent 3" w:semiHidden="0" w:uiPriority="67" w:unhideWhenUsed="0"/>
-    <w:lsdException w:name="Medium Grid 2 Accent 3" w:semiHidden="0" w:uiPriority="68" w:unhideWhenUsed="0"/>
-    <w:lsdException w:name="Medium Grid 3 Accent 3" w:semiHidden="0" w:uiPriority="69" w:unhideWhenUsed="0"/>
-    <w:lsdException w:name="Dark List Accent 3" w:semiHidden="0" w:uiPriority="70" w:unhideWhenUsed="0"/>
-    <w:lsdException w:name="Colorful Shading Accent 3" w:semiHidden="0" w:uiPriority="71" w:unhideWhenUsed="0"/>
-    <w:lsdException w:name="Colorful List Accent 3" w:semiHidden="0" w:uiPriority="72" w:unhideWhenUsed="0"/>
-    <w:lsdException w:name="Colorful Grid Accent 3" w:semiHidden="0" w:uiPriority="73" w:unhideWhenUsed="0"/>
-    <w:lsdException w:name="Light Shading Accent 4" w:semiHidden="0" w:uiPriority="60" w:unhideWhenUsed="0"/>
-    <w:lsdException w:name="Light List Accent 4" w:semiHidden="0" w:uiPriority="61" w:unhideWhenUsed="0"/>
-    <w:lsdException w:name="Light Grid Accent 4" w:semiHidden="0" w:uiPriority="62" w:unhideWhenUsed="0"/>
-    <w:lsdException w:name="Medium Shading 1 Accent 4" w:semiHidden="0" w:uiPriority="63" w:unhideWhenUsed="0"/>
-    <w:lsdException w:name="Medium Shading 2 Accent 4" w:semiHidden="0" w:uiPriority="64" w:unhideWhenUsed="0"/>
-    <w:lsdException w:name="Medium List 1 Accent 4" w:semiHidden="0" w:uiPriority="65" w:unhideWhenUsed="0"/>
-    <w:lsdException w:name="Medium List 2 Accent 4" w:semiHidden="0" w:uiPriority="66" w:unhideWhenUsed="0"/>
-    <w:lsdException w:name="Medium Grid 1 Accent 4" w:semiHidden="0" w:uiPriority="67" w:unhideWhenUsed="0"/>
-    <w:lsdException w:name="Medium Grid 2 Accent 4" w:semiHidden="0" w:uiPriority="68" w:unhideWhenUsed="0"/>
-    <w:lsdException w:name="Medium Grid 3 Accent 4" w:semiHidden="0" w:uiPriority="69" w:unhideWhenUsed="0"/>
-    <w:lsdException w:name="Dark List Accent 4" w:semiHidden="0" w:uiPriority="70" w:unhideWhenUsed="0"/>
-    <w:lsdException w:name="Colorful Shading Accent 4" w:semiHidden="0" w:uiPriority="71" w:unhideWhenUsed="0"/>
-    <w:lsdException w:name="Colorful List Accent 4" w:semiHidden="0" w:uiPriority="72" w:unhideWhenUsed="0"/>
-    <w:lsdException w:name="Colorful Grid Accent 4" w:semiHidden="0" w:uiPriority="73" w:unhideWhenUsed="0"/>
-    <w:lsdException w:name="Light Shading Accent 5" w:semiHidden="0" w:uiPriority="60" w:unhideWhenUsed="0"/>
-    <w:lsdException w:name="Light List Accent 5" w:semiHidden="0" w:uiPriority="61" w:unhideWhenUsed="0"/>
-    <w:lsdException w:name="Light Grid Accent 5" w:semiHidden="0" w:uiPriority="62" w:unhideWhenUsed="0"/>
-    <w:lsdException w:name="Medium Shading 1 Accent 5" w:semiHidden="0" w:uiPriority="63" w:unhideWhenUsed="0"/>
-    <w:lsdException w:name="Medium Shading 2 Accent 5" w:semiHidden="0" w:uiPriority="64" w:unhideWhenUsed="0"/>
-    <w:lsdException w:name="Medium List 1 Accent 5" w:semiHidden="0" w:uiPriority="65" w:unhideWhenUsed="0"/>
-    <w:lsdException w:name="Medium List 2 Accent 5" w:semiHidden="0" w:uiPriority="66" w:unhideWhenUsed="0"/>
-    <w:lsdException w:name="Medium Grid 1 Accent 5" w:semiHidden="0" w:uiPriority="67" w:unhideWhenUsed="0"/>
-    <w:lsdException w:name="Medium Grid 2 Accent 5" w:semiHidden="0" w:uiPriority="68" w:unhideWhenUsed="0"/>
-    <w:lsdException w:name="Medium Grid 3 Accent 5" w:semiHidden="0" w:uiPriority="69" w:unhideWhenUsed="0"/>
-    <w:lsdException w:name="Dark List Accent 5" w:semiHidden="0" w:uiPriority="70" w:unhideWhenUsed="0"/>
-    <w:lsdException w:name="Colorful Shading Accent 5" w:semiHidden="0" w:uiPriority="71" w:unhideWhenUsed="0"/>
-    <w:lsdException w:name="Colorful List Accent 5" w:semiHidden="0" w:uiPriority="72" w:unhideWhenUsed="0"/>
-    <w:lsdException w:name="Colorful Grid Accent 5" w:semiHidden="0" w:uiPriority="73" w:unhideWhenUsed="0"/>
-    <w:lsdException w:name="Light Shading Accent 6" w:semiHidden="0" w:uiPriority="60" w:unhideWhenUsed="0"/>
-    <w:lsdException w:name="Light List Accent 6" w:semiHidden="0" w:uiPriority="61" w:unhideWhenUsed="0"/>
-    <w:lsdException w:name="Light Grid Accent 6" w:semiHidden="0" w:uiPriority="62" w:unhideWhenUsed="0"/>
-    <w:lsdException w:name="Medium Shading 1 Accent 6" w:semiHidden="0" w:uiPriority="63" w:unhideWhenUsed="0"/>
-    <w:lsdException w:name="Medium Shading 2 Accent 6" w:semiHidden="0" w:uiPriority="64" w:unhideWhenUsed="0"/>
-    <w:lsdException w:name="Medium List 1 Accent 6" w:semiHidden="0" w:uiPriority="65" w:unhideWhenUsed="0"/>
-    <w:lsdException w:name="Medium List 2 Accent 6" w:semiHidden="0" w:uiPriority="66" w:unhideWhenUsed="0"/>
-    <w:lsdException w:name="Medium Grid 1 Accent 6" w:semiHidden="0" w:uiPriority="67" w:unhideWhenUsed="0"/>
-    <w:lsdException w:name="Medium Grid 2 Accent 6" w:semiHidden="0" w:uiPriority="68" w:unhideWhenUsed="0"/>
-    <w:lsdException w:name="Medium Grid 3 Accent 6" w:semiHidden="0" w:uiPriority="69" w:unhideWhenUsed="0"/>
-    <w:lsdException w:name="Dark List Accent 6" w:semiHidden="0" w:uiPriority="70" w:unhideWhenUsed="0"/>
-    <w:lsdException w:name="Colorful Shading Accent 6" w:semiHidden="0" w:uiPriority="71" w:unhideWhenUsed="0"/>
-    <w:lsdException w:name="Colorful List Accent 6" w:semiHidden="0" w:uiPriority="72" w:unhideWhenUsed="0"/>
-    <w:lsdException w:name="Colorful Grid Accent 6" w:semiHidden="0" w:uiPriority="73" w:unhideWhenUsed="0"/>
-    <w:lsdException w:name="Subtle Emphasis" w:semiHidden="0" w:uiPriority="19" w:unhideWhenUsed="0" w:qFormat="1"/>
-    <w:lsdException w:name="Intense Emphasis" w:semiHidden="0" w:uiPriority="21" w:unhideWhenUsed="0" w:qFormat="1"/>
-    <w:lsdException w:name="Subtle Reference" w:semiHidden="0" w:uiPriority="31" w:unhideWhenUsed="0" w:qFormat="1"/>
-    <w:lsdException w:name="Intense Reference" w:semiHidden="0" w:uiPriority="32" w:unhideWhenUsed="0" w:qFormat="1"/>
-    <w:lsdException w:name="Book Title" w:semiHidden="0" w:uiPriority="33" w:unhideWhenUsed="0" w:qFormat="1"/>
-    <w:lsdException w:name="Bibliography" w:uiPriority="37"/>
-    <w:lsdException w:name="TOC Heading" w:uiPriority="39" w:qFormat="1"/>
-  </w:latentStyles>
-  <w:style w:type="paragraph" w:default="1" w:styleId="Normal">
-    <w:name w:val="Normal"/>
-    <w:qFormat/>
-  </w:style>
-  <w:style w:type="character" w:default="1" w:styleId="Fuentedeprrafopredeter">
-    <w:name w:val="Default Paragraph Font"/>
-    <w:uiPriority w:val="1"/>
-    <w:semiHidden/>
-    <w:unhideWhenUsed/>
-  </w:style>
-  <w:style w:type="table" w:default="1" w:styleId="Tablanormal">
-    <w:name w:val="Normal Table"/>
-    <w:uiPriority w:val="99"/>
-    <w:semiHidden/>
-    <w:unhideWhenUsed/>
-    <w:tblPr>
-      <w:tblInd w:w="0" w:type="dxa"/>
-      <w:tblCellMar>
-        <w:top w:w="0" w:type="dxa"/>
-        <w:left w:w="108" w:type="dxa"/>
-        <w:bottom w:w="0" w:type="dxa"/>
-        <w:right w:w="108" w:type="dxa"/>
-      </w:tblCellMar>
-    </w:tblPr>
-  </w:style>
-  <w:style w:type="numbering" w:default="1" w:styleId="Sinlista">
-    <w:name w:val="No List"/>
-    <w:uiPriority w:val="99"/>
-    <w:semiHidden/>
-    <w:unhideWhenUsed/>
-  </w:style>
-  <w:style w:type="paragraph" w:customStyle="1" w:styleId="356164DF3AFF4985B5337628957A80F1">
-    <w:name w:val="356164DF3AFF4985B5337628957A80F1"/>
-    <w:rsid w:val="00F059AB"/>
-  </w:style>
-  <w:style w:type="paragraph" w:customStyle="1" w:styleId="CE72B04B80BE406B95FD9C3A9F6B0FBC">
-    <w:name w:val="CE72B04B80BE406B95FD9C3A9F6B0FBC"/>
-    <w:rsid w:val="00F059AB"/>
-  </w:style>
-  <w:style w:type="paragraph" w:customStyle="1" w:styleId="EC3E833E72CF4D62B348CBC13587EF09">
-    <w:name w:val="EC3E833E72CF4D62B348CBC13587EF09"/>
-    <w:rsid w:val="00F059AB"/>
-  </w:style>
-</w:styles>
-</file>
-
 <file path=word/glossary/webSettings.xml><?xml version="1.0" encoding="utf-8"?>
-<w:webSettings xmlns:mc="http://schemas.openxmlformats.org/markup-compatibility/2006" xmlns:r="http://schemas.openxmlformats.org/officeDocument/2006/relationships" xmlns:w="http://schemas.openxmlformats.org/wordprocessingml/2006/main" xmlns:w14="http://schemas.microsoft.com/office/word/2010/wordml" mc:Ignorable="w14">
+<w:webSettings xmlns:mc="http://schemas.openxmlformats.org/markup-compatibility/2006" xmlns:r="http://schemas.openxmlformats.org/officeDocument/2006/relationships" xmlns:w="http://schemas.openxmlformats.org/wordprocessingml/2006/main" xmlns:w14="http://schemas.microsoft.com/office/word/2010/wordml" xmlns:w15="http://schemas.microsoft.com/office/word/2012/wordml" xmlns:w16cid="http://schemas.microsoft.com/office/word/2016/wordml/cid" xmlns:w16se="http://schemas.microsoft.com/office/word/2015/wordml/symex" mc:Ignorable="w14 w15 w16se w16cid">
   <w:optimizeForBrowser/>
   <w:allowPNG/>
 </w:webSettings>
@@ -6827,7 +6728,7 @@
 </file>
 
 <file path=customXml/itemProps1.xml><?xml version="1.0" encoding="utf-8"?>
-<ds:datastoreItem xmlns:ds="http://schemas.openxmlformats.org/officeDocument/2006/customXml" ds:itemID="{79252255-0266-434D-8BE9-279A37DF5AD0}">
+<ds:datastoreItem xmlns:ds="http://schemas.openxmlformats.org/officeDocument/2006/customXml" ds:itemID="{42C227F8-57E5-4F05-91EA-42A3C0F00120}">
   <ds:schemaRefs>
     <ds:schemaRef ds:uri="http://schemas.openxmlformats.org/officeDocument/2006/bibliography"/>
   </ds:schemaRefs>

</xml_diff>